<commit_message>
Updated design doc to include item descriptions.
</commit_message>
<xml_diff>
--- a/documents/Game Design Doc.docx
+++ b/documents/Game Design Doc.docx
@@ -10,6 +10,8 @@
           <w:b/>
         </w:rPr>
       </w:pPr>
+      <w:bookmarkStart w:id="0" w:name="_GoBack"/>
+      <w:bookmarkEnd w:id="0"/>
       <w:r>
         <w:rPr>
           <w:rFonts w:ascii="Times New Roman" w:hAnsi="Times New Roman" w:cs="Times New Roman"/>
@@ -81,25 +83,7 @@
         <w:rPr>
           <w:rFonts w:ascii="Times New Roman" w:hAnsi="Times New Roman" w:cs="Times New Roman"/>
         </w:rPr>
-        <w:t xml:space="preserve">While Faye has learned much in her apprenticeship, the potions that she makes are still not very strong.  The effects of each potion do not last long, so the player must be careful of when and where to use them.  Within the game, the player will pick up a pouch in which to put the herbs needed to make potions, but the number able to fit inside is limited to 15.  </w:t>
-      </w:r>
-      <w:r>
-        <w:rPr>
-          <w:rFonts w:ascii="Times New Roman" w:hAnsi="Times New Roman" w:cs="Times New Roman"/>
-        </w:rPr>
-        <w:t xml:space="preserve">The </w:t>
-      </w:r>
-      <w:r>
-        <w:rPr>
-          <w:rFonts w:ascii="Times New Roman" w:hAnsi="Times New Roman" w:cs="Times New Roman"/>
-        </w:rPr>
-        <w:t>weight that she can carry is 8</w:t>
-      </w:r>
-      <w:r>
-        <w:rPr>
-          <w:rFonts w:ascii="Times New Roman" w:hAnsi="Times New Roman" w:cs="Times New Roman"/>
-        </w:rPr>
-        <w:t xml:space="preserve"> pounds.</w:t>
+        <w:t>While Faye has learned much in her apprenticeship, the potions that she makes are still not very strong.  The effects of each potion do not last long, so the player must be careful of when and where to use them.  Within the game, the player will pick up a pouch in which to put the herbs needed to make potions, but the number able to fit inside is limited to 15.  The weight that she can carry is 8 pounds.</w:t>
       </w:r>
     </w:p>
     <w:p>
@@ -152,14 +136,7 @@
           <w:rFonts w:ascii="Times New Roman" w:hAnsi="Times New Roman" w:cs="Times New Roman"/>
           <w:b/>
         </w:rPr>
-        <w:t xml:space="preserve">Front </w:t>
-      </w:r>
-      <w:r>
-        <w:rPr>
-          <w:rFonts w:ascii="Times New Roman" w:hAnsi="Times New Roman" w:cs="Times New Roman"/>
-          <w:b/>
-        </w:rPr>
-        <w:t>Porch</w:t>
+        <w:t>Front Porch</w:t>
       </w:r>
     </w:p>
     <w:p>
@@ -174,19 +151,7 @@
         <w:rPr>
           <w:rFonts w:ascii="Times New Roman" w:hAnsi="Times New Roman" w:cs="Times New Roman"/>
         </w:rPr>
-        <w:t xml:space="preserve">The wood creaks under your feet.  </w:t>
-      </w:r>
-      <w:r>
-        <w:rPr>
-          <w:rFonts w:ascii="Times New Roman" w:hAnsi="Times New Roman" w:cs="Times New Roman"/>
-        </w:rPr>
-        <w:t>A welcome sign is nailed onto the front door.</w:t>
-      </w:r>
-      <w:r>
-        <w:rPr>
-          <w:rFonts w:ascii="Times New Roman" w:hAnsi="Times New Roman" w:cs="Times New Roman"/>
-        </w:rPr>
-        <w:t xml:space="preserve">  Down the stairs is a path.  To the north, through the door, is your living room.</w:t>
+        <w:t>The wood creaks under your feet.  A welcome sign is nailed onto the front door.  Down the stairs is a path.  To the north, through the door, is your living room.</w:t>
       </w:r>
     </w:p>
     <w:p>
@@ -214,27 +179,14 @@
         <w:rPr>
           <w:rFonts w:ascii="Times New Roman" w:hAnsi="Times New Roman" w:cs="Times New Roman"/>
         </w:rPr>
-        <w:t>down</w:t>
-      </w:r>
-      <w:r>
-        <w:rPr>
-          <w:rFonts w:ascii="Times New Roman" w:hAnsi="Times New Roman" w:cs="Times New Roman"/>
-        </w:rPr>
-        <w:t xml:space="preserve"> to </w:t>
-      </w:r>
-      <w:r>
-        <w:rPr>
-          <w:rFonts w:ascii="Times New Roman" w:hAnsi="Times New Roman" w:cs="Times New Roman"/>
-          <w:b/>
-        </w:rPr>
-        <w:t>North</w:t>
-      </w:r>
-      <w:r>
-        <w:rPr>
-          <w:rFonts w:ascii="Times New Roman" w:hAnsi="Times New Roman" w:cs="Times New Roman"/>
-          <w:b/>
-        </w:rPr>
-        <w:t xml:space="preserve"> Path</w:t>
+        <w:t xml:space="preserve">down to </w:t>
+      </w:r>
+      <w:r>
+        <w:rPr>
+          <w:rFonts w:ascii="Times New Roman" w:hAnsi="Times New Roman" w:cs="Times New Roman"/>
+          <w:b/>
+        </w:rPr>
+        <w:t>North Path</w:t>
       </w:r>
       <w:r>
         <w:rPr>
@@ -285,13 +237,7 @@
           <w:rFonts w:ascii="Times New Roman" w:hAnsi="Times New Roman" w:cs="Times New Roman"/>
         </w:rPr>
         <w:br/>
-        <w:t>warm weather outside makes it feel temperate.</w:t>
-      </w:r>
-      <w:r>
-        <w:rPr>
-          <w:rFonts w:ascii="Times New Roman" w:hAnsi="Times New Roman" w:cs="Times New Roman"/>
-        </w:rPr>
-        <w:t xml:space="preserve">  Out the door to the south is the front porch.  To the north is the downstairs hall.</w:t>
+        <w:t>warm weather outside makes it feel temperate.  Out the door to the south is the front porch.  To the north is the downstairs hall.</w:t>
       </w:r>
     </w:p>
     <w:p>
@@ -326,14 +272,7 @@
           <w:rFonts w:ascii="Times New Roman" w:hAnsi="Times New Roman" w:cs="Times New Roman"/>
           <w:b/>
         </w:rPr>
-        <w:t xml:space="preserve">Front </w:t>
-      </w:r>
-      <w:r>
-        <w:rPr>
-          <w:rFonts w:ascii="Times New Roman" w:hAnsi="Times New Roman" w:cs="Times New Roman"/>
-          <w:b/>
-        </w:rPr>
-        <w:t>Porch</w:t>
+        <w:t>Front Porch</w:t>
       </w:r>
       <w:r>
         <w:rPr>
@@ -377,37 +316,7 @@
         <w:rPr>
           <w:rFonts w:ascii="Times New Roman" w:hAnsi="Times New Roman" w:cs="Times New Roman"/>
         </w:rPr>
-        <w:t xml:space="preserve">A painting of a sunset is on the wall to your left.  </w:t>
-      </w:r>
-      <w:r>
-        <w:rPr>
-          <w:rFonts w:ascii="Times New Roman" w:hAnsi="Times New Roman" w:cs="Times New Roman"/>
-        </w:rPr>
-        <w:t>To the south</w:t>
-      </w:r>
-      <w:r>
-        <w:rPr>
-          <w:rFonts w:ascii="Times New Roman" w:hAnsi="Times New Roman" w:cs="Times New Roman"/>
-        </w:rPr>
-        <w:t xml:space="preserve"> is the living room.  Light shines from the kitchen to the east.  </w:t>
-      </w:r>
-      <w:r>
-        <w:rPr>
-          <w:rFonts w:ascii="Times New Roman" w:hAnsi="Times New Roman" w:cs="Times New Roman"/>
-        </w:rPr>
-        <w:t>There are s</w:t>
-      </w:r>
-      <w:r>
-        <w:rPr>
-          <w:rFonts w:ascii="Times New Roman" w:hAnsi="Times New Roman" w:cs="Times New Roman"/>
-        </w:rPr>
-        <w:t>tairs t</w:t>
-      </w:r>
-      <w:r>
-        <w:rPr>
-          <w:rFonts w:ascii="Times New Roman" w:hAnsi="Times New Roman" w:cs="Times New Roman"/>
-        </w:rPr>
-        <w:t>o the second floor.</w:t>
+        <w:t>A painting of a sunset is on the wall to your left.  To the south is the living room.  Light shines from the kitchen to the east.  There are stairs to the second floor.</w:t>
       </w:r>
     </w:p>
     <w:p>
@@ -514,19 +423,13 @@
         <w:rPr>
           <w:rFonts w:ascii="Times New Roman" w:hAnsi="Times New Roman" w:cs="Times New Roman"/>
         </w:rPr>
-        <w:t xml:space="preserve">The counter is cluttered with pots and pans, and a head of garlic sits amidst them.  Light streams in through uncovered windows.  The downstairs hall is to the west.  </w:t>
-      </w:r>
-      <w:r>
-        <w:rPr>
-          <w:rFonts w:ascii="Times New Roman" w:hAnsi="Times New Roman" w:cs="Times New Roman"/>
-        </w:rPr>
-        <w:t>Out the door to the north is the back porch.</w:t>
-      </w:r>
-    </w:p>
-    <w:p>
-      <w:pPr>
-        <w:spacing w:line="240" w:lineRule="auto"/>
-        <w:ind w:firstLine="720"/>
+        <w:t>The counter is cluttered with pots and pans, and a head of garlic sits amidst them.  Light streams in through uncovered windows.  The downstairs hall is to the west.  Out the door to the north is the back porch.</w:t>
+      </w:r>
+    </w:p>
+    <w:p>
+      <w:pPr>
+        <w:spacing w:line="240" w:lineRule="auto"/>
+        <w:ind w:left="720"/>
         <w:rPr>
           <w:rFonts w:ascii="Times New Roman" w:hAnsi="Times New Roman" w:cs="Times New Roman"/>
         </w:rPr>
@@ -555,7 +458,7 @@
         <w:rPr>
           <w:rFonts w:ascii="Times New Roman" w:hAnsi="Times New Roman" w:cs="Times New Roman"/>
         </w:rPr>
-        <w:t>garlic</w:t>
+        <w:t xml:space="preserve">garlic </w:t>
       </w:r>
     </w:p>
     <w:p>
@@ -620,37 +523,13 @@
           <w:b/>
         </w:rPr>
         <w:tab/>
-      </w:r>
-      <w:r>
-        <w:rPr>
-          <w:rFonts w:ascii="Times New Roman" w:hAnsi="Times New Roman" w:cs="Times New Roman"/>
-          <w:b/>
-        </w:rPr>
         <w:t xml:space="preserve">Task: </w:t>
       </w:r>
       <w:r>
         <w:rPr>
           <w:rFonts w:ascii="Times New Roman" w:hAnsi="Times New Roman" w:cs="Times New Roman"/>
         </w:rPr>
-        <w:t xml:space="preserve">Retrieve </w:t>
-      </w:r>
-      <w:r>
-        <w:rPr>
-          <w:rFonts w:ascii="Times New Roman" w:hAnsi="Times New Roman" w:cs="Times New Roman"/>
-        </w:rPr>
-        <w:t xml:space="preserve">head of </w:t>
-      </w:r>
-      <w:r>
-        <w:rPr>
-          <w:rFonts w:ascii="Times New Roman" w:hAnsi="Times New Roman" w:cs="Times New Roman"/>
-        </w:rPr>
-        <w:t>garlic</w:t>
-      </w:r>
-      <w:r>
-        <w:rPr>
-          <w:rFonts w:ascii="Times New Roman" w:hAnsi="Times New Roman" w:cs="Times New Roman"/>
-        </w:rPr>
-        <w:t xml:space="preserve"> (5 pts)</w:t>
+        <w:t>Retrieve head of garlic (5 pts)</w:t>
       </w:r>
     </w:p>
     <w:p>
@@ -765,29 +644,29 @@
         <w:rPr>
           <w:rFonts w:ascii="Times New Roman" w:hAnsi="Times New Roman" w:cs="Times New Roman"/>
         </w:rPr>
-        <w:t>Rows of plants are spread along the yard, convenient walking paths among them.  A shed stands at the back.</w:t>
-      </w:r>
-      <w:r>
-        <w:rPr>
-          <w:rFonts w:ascii="Times New Roman" w:hAnsi="Times New Roman" w:cs="Times New Roman"/>
-        </w:rPr>
-        <w:t xml:space="preserve">  A locked hatch is by the stairs.</w:t>
-      </w:r>
-    </w:p>
-    <w:p>
-      <w:pPr>
-        <w:spacing w:line="240" w:lineRule="auto"/>
-        <w:rPr>
-          <w:rFonts w:ascii="Times New Roman" w:hAnsi="Times New Roman" w:cs="Times New Roman"/>
-        </w:rPr>
-      </w:pPr>
-      <w:r>
-        <w:rPr>
-          <w:rFonts w:ascii="Times New Roman" w:hAnsi="Times New Roman" w:cs="Times New Roman"/>
-          <w:b/>
-        </w:rPr>
-        <w:tab/>
-        <w:t>Items:</w:t>
+        <w:t>Rows of plants are spread along the yard, convenient walking paths among them.  A shed stands at the back.  A locked hatch is by the stairs.</w:t>
+      </w:r>
+    </w:p>
+    <w:p>
+      <w:pPr>
+        <w:spacing w:line="240" w:lineRule="auto"/>
+        <w:rPr>
+          <w:rFonts w:ascii="Times New Roman" w:hAnsi="Times New Roman" w:cs="Times New Roman"/>
+        </w:rPr>
+      </w:pPr>
+      <w:r>
+        <w:rPr>
+          <w:rFonts w:ascii="Times New Roman" w:hAnsi="Times New Roman" w:cs="Times New Roman"/>
+          <w:b/>
+        </w:rPr>
+        <w:tab/>
+        <w:t xml:space="preserve">Items: </w:t>
+      </w:r>
+      <w:r>
+        <w:rPr>
+          <w:rFonts w:ascii="Times New Roman" w:hAnsi="Times New Roman" w:cs="Times New Roman"/>
+        </w:rPr>
+        <w:t>shed,</w:t>
       </w:r>
       <w:r>
         <w:rPr>
@@ -800,19 +679,6 @@
         <w:rPr>
           <w:rFonts w:ascii="Times New Roman" w:hAnsi="Times New Roman" w:cs="Times New Roman"/>
         </w:rPr>
-        <w:t>shed,</w:t>
-      </w:r>
-      <w:r>
-        <w:rPr>
-          <w:rFonts w:ascii="Times New Roman" w:hAnsi="Times New Roman" w:cs="Times New Roman"/>
-          <w:b/>
-        </w:rPr>
-        <w:t xml:space="preserve"> </w:t>
-      </w:r>
-      <w:r>
-        <w:rPr>
-          <w:rFonts w:ascii="Times New Roman" w:hAnsi="Times New Roman" w:cs="Times New Roman"/>
-        </w:rPr>
         <w:t>barrier rune, hidden barrier rune</w:t>
       </w:r>
     </w:p>
@@ -836,13 +702,7 @@
         <w:rPr>
           <w:rFonts w:ascii="Times New Roman" w:hAnsi="Times New Roman" w:cs="Times New Roman"/>
         </w:rPr>
-        <w:t xml:space="preserve">up </w:t>
-      </w:r>
-      <w:r>
-        <w:rPr>
-          <w:rFonts w:ascii="Times New Roman" w:hAnsi="Times New Roman" w:cs="Times New Roman"/>
-        </w:rPr>
-        <w:t xml:space="preserve">to </w:t>
+        <w:t xml:space="preserve">up to </w:t>
       </w:r>
       <w:r>
         <w:rPr>
@@ -878,25 +738,13 @@
           <w:b/>
         </w:rPr>
         <w:tab/>
-      </w:r>
-      <w:r>
-        <w:rPr>
-          <w:rFonts w:ascii="Times New Roman" w:hAnsi="Times New Roman" w:cs="Times New Roman"/>
-          <w:b/>
-        </w:rPr>
         <w:t xml:space="preserve">Task: </w:t>
       </w:r>
       <w:r>
         <w:rPr>
           <w:rFonts w:ascii="Times New Roman" w:hAnsi="Times New Roman" w:cs="Times New Roman"/>
         </w:rPr>
-        <w:t>Remove both runes</w:t>
-      </w:r>
-      <w:r>
-        <w:rPr>
-          <w:rFonts w:ascii="Times New Roman" w:hAnsi="Times New Roman" w:cs="Times New Roman"/>
-        </w:rPr>
-        <w:t xml:space="preserve"> (15 pts)</w:t>
+        <w:t>Remove both runes (15 pts)</w:t>
       </w:r>
     </w:p>
     <w:p>
@@ -927,25 +775,7 @@
         <w:rPr>
           <w:rFonts w:ascii="Times New Roman" w:hAnsi="Times New Roman" w:cs="Times New Roman"/>
         </w:rPr>
-        <w:t xml:space="preserve">Fizzling </w:t>
-      </w:r>
-      <w:r>
-        <w:rPr>
-          <w:rFonts w:ascii="Times New Roman" w:hAnsi="Times New Roman" w:cs="Times New Roman"/>
-        </w:rPr>
-        <w:t xml:space="preserve">cauldrons sit on tables which line the walls. </w:t>
-      </w:r>
-      <w:r>
-        <w:rPr>
-          <w:rFonts w:ascii="Times New Roman" w:hAnsi="Times New Roman" w:cs="Times New Roman"/>
-        </w:rPr>
-        <w:t xml:space="preserve"> Above your head, a shining plant bulbs provide</w:t>
-      </w:r>
-      <w:r>
-        <w:rPr>
-          <w:rFonts w:ascii="Times New Roman" w:hAnsi="Times New Roman" w:cs="Times New Roman"/>
-        </w:rPr>
-        <w:t xml:space="preserve"> you the ability to see.  A single empty cauldron is by the far wall.  A book on warding and barriers sits beside it.  There are stairs up to the first floor.</w:t>
+        <w:t>Fizzling cauldrons sit on tables which line the walls.  Above your head, a shining plant bulbs provide you the ability to see.  A single empty cauldron is by the far wall.  A book on warding and barriers sits beside it.  There are stairs up to the first floor.</w:t>
       </w:r>
     </w:p>
     <w:p>
@@ -967,13 +797,7 @@
         <w:rPr>
           <w:rFonts w:ascii="Times New Roman" w:hAnsi="Times New Roman" w:cs="Times New Roman"/>
         </w:rPr>
-        <w:t>book on warding and barriers</w:t>
-      </w:r>
-      <w:r>
-        <w:rPr>
-          <w:rFonts w:ascii="Times New Roman" w:hAnsi="Times New Roman" w:cs="Times New Roman"/>
-        </w:rPr>
-        <w:t>, empty cauldron</w:t>
+        <w:t>book on warding and barriers, empty cauldron, vial</w:t>
       </w:r>
     </w:p>
     <w:p>
@@ -1024,52 +848,20 @@
           <w:b/>
         </w:rPr>
         <w:tab/>
-        <w:t>Task</w:t>
-      </w:r>
-      <w:r>
-        <w:rPr>
-          <w:rFonts w:ascii="Times New Roman" w:hAnsi="Times New Roman" w:cs="Times New Roman"/>
-          <w:b/>
-        </w:rPr>
-        <w:t>s</w:t>
-      </w:r>
-      <w:r>
-        <w:rPr>
-          <w:rFonts w:ascii="Times New Roman" w:hAnsi="Times New Roman" w:cs="Times New Roman"/>
-          <w:b/>
-        </w:rPr>
-        <w:t xml:space="preserve">: </w:t>
-      </w:r>
-      <w:r>
-        <w:rPr>
-          <w:rFonts w:ascii="Times New Roman" w:hAnsi="Times New Roman" w:cs="Times New Roman"/>
-        </w:rPr>
-        <w:t>Retrieve book</w:t>
-      </w:r>
-      <w:r>
-        <w:rPr>
-          <w:rFonts w:ascii="Times New Roman" w:hAnsi="Times New Roman" w:cs="Times New Roman"/>
-        </w:rPr>
-        <w:t xml:space="preserve"> (5pts)</w:t>
-      </w:r>
-      <w:r>
-        <w:rPr>
-          <w:rFonts w:ascii="Times New Roman" w:hAnsi="Times New Roman" w:cs="Times New Roman"/>
-        </w:rPr>
-        <w:t xml:space="preserve">. </w:t>
+        <w:t xml:space="preserve">Tasks: </w:t>
+      </w:r>
+      <w:r>
+        <w:rPr>
+          <w:rFonts w:ascii="Times New Roman" w:hAnsi="Times New Roman" w:cs="Times New Roman"/>
+        </w:rPr>
+        <w:t xml:space="preserve">Retrieve book (5pts). </w:t>
       </w:r>
       <w:r>
         <w:rPr>
           <w:rFonts w:ascii="Times New Roman" w:hAnsi="Times New Roman" w:cs="Times New Roman"/>
         </w:rPr>
         <w:br/>
-        <w:t xml:space="preserve">                         </w:t>
-      </w:r>
-      <w:r>
-        <w:rPr>
-          <w:rFonts w:ascii="Times New Roman" w:hAnsi="Times New Roman" w:cs="Times New Roman"/>
-        </w:rPr>
-        <w:t xml:space="preserve">Make scent remover, </w:t>
+        <w:t xml:space="preserve">                         Make scent remover, </w:t>
       </w:r>
       <w:proofErr w:type="spellStart"/>
       <w:r>
@@ -1083,13 +875,7 @@
         <w:rPr>
           <w:rFonts w:ascii="Times New Roman" w:hAnsi="Times New Roman" w:cs="Times New Roman"/>
         </w:rPr>
-        <w:t xml:space="preserve"> potion, and shrinking potion</w:t>
-      </w:r>
-      <w:r>
-        <w:rPr>
-          <w:rFonts w:ascii="Times New Roman" w:hAnsi="Times New Roman" w:cs="Times New Roman"/>
-        </w:rPr>
-        <w:t xml:space="preserve"> (10 pts each)</w:t>
+        <w:t xml:space="preserve"> potion, and shrinking potion (10 pts each)</w:t>
       </w:r>
     </w:p>
     <w:p>
@@ -1170,14 +956,7 @@
           <w:rFonts w:ascii="Times New Roman" w:hAnsi="Times New Roman" w:cs="Times New Roman"/>
           <w:b/>
         </w:rPr>
-        <w:t xml:space="preserve">Downstairs </w:t>
-      </w:r>
-      <w:r>
-        <w:rPr>
-          <w:rFonts w:ascii="Times New Roman" w:hAnsi="Times New Roman" w:cs="Times New Roman"/>
-          <w:b/>
-        </w:rPr>
-        <w:t>Hall</w:t>
+        <w:t>Downstairs Hall</w:t>
       </w:r>
       <w:r>
         <w:rPr>
@@ -1203,8 +982,26 @@
           <w:rFonts w:ascii="Times New Roman" w:hAnsi="Times New Roman" w:cs="Times New Roman"/>
           <w:b/>
         </w:rPr>
+        <w:t>Your Bedroom</w:t>
+      </w:r>
+    </w:p>
+    <w:p>
+      <w:pPr>
+        <w:spacing w:line="240" w:lineRule="auto"/>
+        <w:rPr>
+          <w:rFonts w:ascii="Times New Roman" w:hAnsi="Times New Roman" w:cs="Times New Roman"/>
+          <w:b/>
+        </w:rPr>
+      </w:pPr>
+      <w:proofErr w:type="gramStart"/>
+      <w:r>
+        <w:rPr>
+          <w:rFonts w:ascii="Times New Roman" w:hAnsi="Times New Roman" w:cs="Times New Roman"/>
+          <w:b/>
+        </w:rPr>
         <w:t>Your</w:t>
       </w:r>
+      <w:proofErr w:type="gramEnd"/>
       <w:r>
         <w:rPr>
           <w:rFonts w:ascii="Times New Roman" w:hAnsi="Times New Roman" w:cs="Times New Roman"/>
@@ -1216,38 +1013,6 @@
     <w:p>
       <w:pPr>
         <w:spacing w:line="240" w:lineRule="auto"/>
-        <w:rPr>
-          <w:rFonts w:ascii="Times New Roman" w:hAnsi="Times New Roman" w:cs="Times New Roman"/>
-          <w:b/>
-        </w:rPr>
-      </w:pPr>
-      <w:proofErr w:type="gramStart"/>
-      <w:r>
-        <w:rPr>
-          <w:rFonts w:ascii="Times New Roman" w:hAnsi="Times New Roman" w:cs="Times New Roman"/>
-          <w:b/>
-        </w:rPr>
-        <w:t>Your</w:t>
-      </w:r>
-      <w:proofErr w:type="gramEnd"/>
-      <w:r>
-        <w:rPr>
-          <w:rFonts w:ascii="Times New Roman" w:hAnsi="Times New Roman" w:cs="Times New Roman"/>
-          <w:b/>
-        </w:rPr>
-        <w:t xml:space="preserve"> </w:t>
-      </w:r>
-      <w:r>
-        <w:rPr>
-          <w:rFonts w:ascii="Times New Roman" w:hAnsi="Times New Roman" w:cs="Times New Roman"/>
-          <w:b/>
-        </w:rPr>
-        <w:t>Bedroom</w:t>
-      </w:r>
-    </w:p>
-    <w:p>
-      <w:pPr>
-        <w:spacing w:line="240" w:lineRule="auto"/>
         <w:ind w:left="720"/>
         <w:rPr>
           <w:rFonts w:ascii="Times New Roman" w:hAnsi="Times New Roman" w:cs="Times New Roman"/>
@@ -1257,19 +1022,7 @@
         <w:rPr>
           <w:rFonts w:ascii="Times New Roman" w:hAnsi="Times New Roman" w:cs="Times New Roman"/>
         </w:rPr>
-        <w:t xml:space="preserve">Your </w:t>
-      </w:r>
-      <w:r>
-        <w:rPr>
-          <w:rFonts w:ascii="Times New Roman" w:hAnsi="Times New Roman" w:cs="Times New Roman"/>
-        </w:rPr>
-        <w:t>bed is still unmade.  On your desk is your potion notes, containing information on the ones you know how to make perfectly.  Your herb pouch hangs off your chair.  A jar peaks out from underneath your bed.</w:t>
-      </w:r>
-      <w:r>
-        <w:rPr>
-          <w:rFonts w:ascii="Times New Roman" w:hAnsi="Times New Roman" w:cs="Times New Roman"/>
-        </w:rPr>
-        <w:t xml:space="preserve">  The second floor landing is to the west.</w:t>
+        <w:t>Your bed is still unmade.  On your desk is your potion notes, containing information on the ones you know how to make perfectly.  Your herb pouch hangs off your chair.  A jar peaks out from underneath your bed.  The second floor landing is to the west.</w:t>
       </w:r>
     </w:p>
     <w:p>
@@ -1285,26 +1038,13 @@
           <w:rFonts w:ascii="Times New Roman" w:hAnsi="Times New Roman" w:cs="Times New Roman"/>
           <w:b/>
         </w:rPr>
-        <w:t>Items:</w:t>
-      </w:r>
-      <w:r>
-        <w:rPr>
-          <w:rFonts w:ascii="Times New Roman" w:hAnsi="Times New Roman" w:cs="Times New Roman"/>
-          <w:b/>
-        </w:rPr>
-        <w:t xml:space="preserve"> </w:t>
-      </w:r>
-      <w:r>
-        <w:rPr>
-          <w:rFonts w:ascii="Times New Roman" w:hAnsi="Times New Roman" w:cs="Times New Roman"/>
-        </w:rPr>
-        <w:t>herb pouch, potion notes</w:t>
-      </w:r>
-      <w:r>
-        <w:rPr>
-          <w:rFonts w:ascii="Times New Roman" w:hAnsi="Times New Roman" w:cs="Times New Roman"/>
-        </w:rPr>
-        <w:t>, coin collection</w:t>
+        <w:t xml:space="preserve">Items: </w:t>
+      </w:r>
+      <w:r>
+        <w:rPr>
+          <w:rFonts w:ascii="Times New Roman" w:hAnsi="Times New Roman" w:cs="Times New Roman"/>
+        </w:rPr>
+        <w:t>herb pouch, potion notes, coin collection</w:t>
       </w:r>
     </w:p>
     <w:p>
@@ -1377,13 +1117,7 @@
         <w:rPr>
           <w:rFonts w:ascii="Times New Roman" w:hAnsi="Times New Roman" w:cs="Times New Roman"/>
         </w:rPr>
-        <w:t>Retrieve herb pouch and potion notes</w:t>
-      </w:r>
-      <w:r>
-        <w:rPr>
-          <w:rFonts w:ascii="Times New Roman" w:hAnsi="Times New Roman" w:cs="Times New Roman"/>
-        </w:rPr>
-        <w:t xml:space="preserve"> (5 pts each)</w:t>
+        <w:t>Retrieve herb pouch and potion notes (5 pts each)</w:t>
       </w:r>
     </w:p>
     <w:p>
@@ -1527,13 +1261,7 @@
         <w:rPr>
           <w:rFonts w:ascii="Times New Roman" w:hAnsi="Times New Roman" w:cs="Times New Roman"/>
         </w:rPr>
-        <w:t>The bedroom is pristine, unli</w:t>
-      </w:r>
-      <w:r>
-        <w:rPr>
-          <w:rFonts w:ascii="Times New Roman" w:hAnsi="Times New Roman" w:cs="Times New Roman"/>
-        </w:rPr>
-        <w:t>ke your own.  A jewelry box looks out of place, sitting askew on the armoire.  The upstairs hall is to the north.</w:t>
+        <w:t>The bedroom is pristine, unlike your own.  A jewelry box looks out of place, sitting askew on the armoire.  The upstairs hall is to the north.</w:t>
       </w:r>
     </w:p>
     <w:p>
@@ -1607,32 +1335,13 @@
           <w:b/>
         </w:rPr>
         <w:tab/>
-      </w:r>
-      <w:r>
-        <w:rPr>
-          <w:rFonts w:ascii="Times New Roman" w:hAnsi="Times New Roman" w:cs="Times New Roman"/>
-          <w:b/>
-        </w:rPr>
-        <w:t>Task</w:t>
-      </w:r>
-      <w:r>
-        <w:rPr>
-          <w:rFonts w:ascii="Times New Roman" w:hAnsi="Times New Roman" w:cs="Times New Roman"/>
-          <w:b/>
-        </w:rPr>
-        <w:t xml:space="preserve">: </w:t>
-      </w:r>
-      <w:r>
-        <w:rPr>
-          <w:rFonts w:ascii="Times New Roman" w:hAnsi="Times New Roman" w:cs="Times New Roman"/>
-        </w:rPr>
-        <w:t>Retrieve cellar key</w:t>
-      </w:r>
-      <w:r>
-        <w:rPr>
-          <w:rFonts w:ascii="Times New Roman" w:hAnsi="Times New Roman" w:cs="Times New Roman"/>
-        </w:rPr>
-        <w:t xml:space="preserve"> (15 pts)</w:t>
+        <w:t xml:space="preserve">Task: </w:t>
+      </w:r>
+      <w:r>
+        <w:rPr>
+          <w:rFonts w:ascii="Times New Roman" w:hAnsi="Times New Roman" w:cs="Times New Roman"/>
+        </w:rPr>
+        <w:t>Retrieve cellar key (15 pts)</w:t>
       </w:r>
     </w:p>
     <w:p>
@@ -1663,13 +1372,7 @@
         <w:rPr>
           <w:rFonts w:ascii="Times New Roman" w:hAnsi="Times New Roman" w:cs="Times New Roman"/>
         </w:rPr>
-        <w:t xml:space="preserve">You stand </w:t>
-      </w:r>
-      <w:r>
-        <w:rPr>
-          <w:rFonts w:ascii="Times New Roman" w:hAnsi="Times New Roman" w:cs="Times New Roman"/>
-        </w:rPr>
-        <w:t>on a trodden down path.  There are stairs up to the front porch, and through the trees to the south is a clearing.</w:t>
+        <w:t>You stand on a trodden down path.  There are stairs up to the front porch, and through the trees to the south is a clearing.</w:t>
       </w:r>
     </w:p>
     <w:p>
@@ -1931,7 +1634,6 @@
         <w:spacing w:line="240" w:lineRule="auto"/>
         <w:rPr>
           <w:rFonts w:ascii="Times New Roman" w:hAnsi="Times New Roman" w:cs="Times New Roman"/>
-          <w:b/>
         </w:rPr>
       </w:pPr>
       <w:r>
@@ -1954,6 +1656,33 @@
         <w:spacing w:line="240" w:lineRule="auto"/>
         <w:rPr>
           <w:rFonts w:ascii="Times New Roman" w:hAnsi="Times New Roman" w:cs="Times New Roman"/>
+        </w:rPr>
+      </w:pPr>
+      <w:r>
+        <w:rPr>
+          <w:rFonts w:ascii="Times New Roman" w:hAnsi="Times New Roman" w:cs="Times New Roman"/>
+        </w:rPr>
+        <w:tab/>
+      </w:r>
+      <w:r>
+        <w:rPr>
+          <w:rFonts w:ascii="Times New Roman" w:hAnsi="Times New Roman" w:cs="Times New Roman"/>
+          <w:b/>
+        </w:rPr>
+        <w:t xml:space="preserve">Items: </w:t>
+      </w:r>
+      <w:r>
+        <w:rPr>
+          <w:rFonts w:ascii="Times New Roman" w:hAnsi="Times New Roman" w:cs="Times New Roman"/>
+        </w:rPr>
+        <w:t>illuminated bulb</w:t>
+      </w:r>
+    </w:p>
+    <w:p>
+      <w:pPr>
+        <w:spacing w:line="240" w:lineRule="auto"/>
+        <w:rPr>
+          <w:rFonts w:ascii="Times New Roman" w:hAnsi="Times New Roman" w:cs="Times New Roman"/>
           <w:b/>
         </w:rPr>
       </w:pPr>
@@ -1998,13 +1727,7 @@
         <w:rPr>
           <w:rFonts w:ascii="Times New Roman" w:hAnsi="Times New Roman" w:cs="Times New Roman"/>
         </w:rPr>
-        <w:t>Trade coin collection for illuminated bulb</w:t>
-      </w:r>
-      <w:r>
-        <w:rPr>
-          <w:rFonts w:ascii="Times New Roman" w:hAnsi="Times New Roman" w:cs="Times New Roman"/>
-        </w:rPr>
-        <w:t xml:space="preserve"> (10 pts)</w:t>
+        <w:t>Trade coin collection for illuminated bulb (10 pts)</w:t>
       </w:r>
     </w:p>
     <w:p>
@@ -2078,14 +1801,7 @@
           <w:rFonts w:ascii="Times New Roman" w:hAnsi="Times New Roman" w:cs="Times New Roman"/>
           <w:b/>
         </w:rPr>
-        <w:t xml:space="preserve">Fairy </w:t>
-      </w:r>
-      <w:r>
-        <w:rPr>
-          <w:rFonts w:ascii="Times New Roman" w:hAnsi="Times New Roman" w:cs="Times New Roman"/>
-          <w:b/>
-        </w:rPr>
-        <w:t>Herbs</w:t>
+        <w:t>Fairy Herbs</w:t>
       </w:r>
       <w:r>
         <w:rPr>
@@ -2114,14 +1830,7 @@
           <w:rFonts w:ascii="Times New Roman" w:hAnsi="Times New Roman" w:cs="Times New Roman"/>
           <w:b/>
         </w:rPr>
-        <w:t xml:space="preserve">Fairy </w:t>
-      </w:r>
-      <w:r>
-        <w:rPr>
-          <w:rFonts w:ascii="Times New Roman" w:hAnsi="Times New Roman" w:cs="Times New Roman"/>
-          <w:b/>
-        </w:rPr>
-        <w:t>Herbs</w:t>
+        <w:t>Fairy Herbs</w:t>
       </w:r>
     </w:p>
     <w:p>
@@ -2136,40 +1845,22 @@
         <w:rPr>
           <w:rFonts w:ascii="Times New Roman" w:hAnsi="Times New Roman" w:cs="Times New Roman"/>
         </w:rPr>
-        <w:t>There are</w:t>
-      </w:r>
-      <w:r>
-        <w:rPr>
-          <w:rFonts w:ascii="Times New Roman" w:hAnsi="Times New Roman" w:cs="Times New Roman"/>
-        </w:rPr>
-        <w:t xml:space="preserve"> enough rare herbs to fill your pouch a thousand times over.  To the east is a path.  To the south is a small patch of flowers.</w:t>
-      </w:r>
-      <w:r>
-        <w:rPr>
-          <w:rFonts w:ascii="Times New Roman" w:hAnsi="Times New Roman" w:cs="Times New Roman"/>
-        </w:rPr>
-        <w:t xml:space="preserve"> </w:t>
-      </w:r>
-    </w:p>
-    <w:p>
-      <w:pPr>
-        <w:spacing w:line="240" w:lineRule="auto"/>
-        <w:rPr>
-          <w:rFonts w:ascii="Times New Roman" w:hAnsi="Times New Roman" w:cs="Times New Roman"/>
-        </w:rPr>
-      </w:pPr>
-      <w:r>
-        <w:rPr>
-          <w:rFonts w:ascii="Times New Roman" w:hAnsi="Times New Roman" w:cs="Times New Roman"/>
-          <w:b/>
-        </w:rPr>
-        <w:tab/>
-      </w:r>
-      <w:r>
-        <w:rPr>
-          <w:rFonts w:ascii="Times New Roman" w:hAnsi="Times New Roman" w:cs="Times New Roman"/>
-          <w:b/>
-        </w:rPr>
+        <w:t xml:space="preserve">There are enough rare herbs to fill your pouch a thousand times over.  To the east is a path.  To the south is a small patch of flowers. </w:t>
+      </w:r>
+    </w:p>
+    <w:p>
+      <w:pPr>
+        <w:spacing w:line="240" w:lineRule="auto"/>
+        <w:rPr>
+          <w:rFonts w:ascii="Times New Roman" w:hAnsi="Times New Roman" w:cs="Times New Roman"/>
+        </w:rPr>
+      </w:pPr>
+      <w:r>
+        <w:rPr>
+          <w:rFonts w:ascii="Times New Roman" w:hAnsi="Times New Roman" w:cs="Times New Roman"/>
+          <w:b/>
+        </w:rPr>
+        <w:tab/>
         <w:t xml:space="preserve">NPC: </w:t>
       </w:r>
       <w:r>
@@ -2241,38 +1932,31 @@
         <w:rPr>
           <w:rFonts w:ascii="Times New Roman" w:hAnsi="Times New Roman" w:cs="Times New Roman"/>
         </w:rPr>
-        <w:t>Bring fairies soft cloth in order to receive some herbs</w:t>
-      </w:r>
-      <w:r>
-        <w:rPr>
-          <w:rFonts w:ascii="Times New Roman" w:hAnsi="Times New Roman" w:cs="Times New Roman"/>
-        </w:rPr>
-        <w:t xml:space="preserve"> (15 pts)</w:t>
-      </w:r>
-    </w:p>
-    <w:p>
-      <w:pPr>
-        <w:spacing w:line="240" w:lineRule="auto"/>
-        <w:rPr>
-          <w:rFonts w:ascii="Times New Roman" w:hAnsi="Times New Roman" w:cs="Times New Roman"/>
-          <w:b/>
-        </w:rPr>
-      </w:pPr>
-    </w:p>
-    <w:p>
-      <w:pPr>
-        <w:spacing w:line="240" w:lineRule="auto"/>
-        <w:rPr>
-          <w:rFonts w:ascii="Times New Roman" w:hAnsi="Times New Roman" w:cs="Times New Roman"/>
-          <w:b/>
-        </w:rPr>
-      </w:pPr>
-      <w:r>
-        <w:rPr>
-          <w:rFonts w:ascii="Times New Roman" w:hAnsi="Times New Roman" w:cs="Times New Roman"/>
-          <w:b/>
-        </w:rPr>
-        <w:lastRenderedPageBreak/>
+        <w:t>Bring fairies soft cloth in order to receive some herbs (15 pts)</w:t>
+      </w:r>
+    </w:p>
+    <w:p>
+      <w:pPr>
+        <w:spacing w:line="240" w:lineRule="auto"/>
+        <w:rPr>
+          <w:rFonts w:ascii="Times New Roman" w:hAnsi="Times New Roman" w:cs="Times New Roman"/>
+          <w:b/>
+        </w:rPr>
+      </w:pPr>
+    </w:p>
+    <w:p>
+      <w:pPr>
+        <w:spacing w:line="240" w:lineRule="auto"/>
+        <w:rPr>
+          <w:rFonts w:ascii="Times New Roman" w:hAnsi="Times New Roman" w:cs="Times New Roman"/>
+          <w:b/>
+        </w:rPr>
+      </w:pPr>
+      <w:r>
+        <w:rPr>
+          <w:rFonts w:ascii="Times New Roman" w:hAnsi="Times New Roman" w:cs="Times New Roman"/>
+          <w:b/>
+        </w:rPr>
         <w:t>Flower Patch</w:t>
       </w:r>
     </w:p>
@@ -2288,13 +1972,7 @@
         <w:rPr>
           <w:rFonts w:ascii="Times New Roman" w:hAnsi="Times New Roman" w:cs="Times New Roman"/>
         </w:rPr>
-        <w:t>Flowers add a bit of color among the green and brown of the forest.  As far as you know, they are of no use in potion-making, but they are pretty.</w:t>
-      </w:r>
-      <w:r>
-        <w:rPr>
-          <w:rFonts w:ascii="Times New Roman" w:hAnsi="Times New Roman" w:cs="Times New Roman"/>
-        </w:rPr>
-        <w:t xml:space="preserve">  To the northeast is a path.  To the west is the guardian of the forest.</w:t>
+        <w:t>Flowers add a bit of color among the green and brown of the forest.  As far as you know, they are of no use in potion-making, but they are pretty.  To the northeast is a path.  To the west is the guardian of the forest.</w:t>
       </w:r>
     </w:p>
     <w:p>
@@ -2324,14 +2002,7 @@
           <w:rFonts w:ascii="Times New Roman" w:hAnsi="Times New Roman" w:cs="Times New Roman"/>
           <w:b/>
         </w:rPr>
-        <w:t>West</w:t>
-      </w:r>
-      <w:r>
-        <w:rPr>
-          <w:rFonts w:ascii="Times New Roman" w:hAnsi="Times New Roman" w:cs="Times New Roman"/>
-          <w:b/>
-        </w:rPr>
-        <w:t xml:space="preserve"> Path</w:t>
+        <w:t>West Path</w:t>
       </w:r>
       <w:r>
         <w:rPr>
@@ -2397,25 +2068,40 @@
           <w:b/>
         </w:rPr>
         <w:tab/>
-      </w:r>
-      <w:r>
-        <w:rPr>
-          <w:rFonts w:ascii="Times New Roman" w:hAnsi="Times New Roman" w:cs="Times New Roman"/>
-          <w:b/>
-        </w:rPr>
         <w:t xml:space="preserve">NPC: </w:t>
       </w:r>
       <w:r>
         <w:rPr>
           <w:rFonts w:ascii="Times New Roman" w:hAnsi="Times New Roman" w:cs="Times New Roman"/>
         </w:rPr>
-        <w:t>Forest</w:t>
-      </w:r>
-      <w:r>
-        <w:rPr>
-          <w:rFonts w:ascii="Times New Roman" w:hAnsi="Times New Roman" w:cs="Times New Roman"/>
-        </w:rPr>
-        <w:t xml:space="preserve"> Guardian</w:t>
+        <w:t>Forest Guardian</w:t>
+      </w:r>
+    </w:p>
+    <w:p>
+      <w:pPr>
+        <w:spacing w:line="240" w:lineRule="auto"/>
+        <w:rPr>
+          <w:rFonts w:ascii="Times New Roman" w:hAnsi="Times New Roman" w:cs="Times New Roman"/>
+        </w:rPr>
+      </w:pPr>
+      <w:r>
+        <w:rPr>
+          <w:rFonts w:ascii="Times New Roman" w:hAnsi="Times New Roman" w:cs="Times New Roman"/>
+        </w:rPr>
+        <w:tab/>
+      </w:r>
+      <w:r>
+        <w:rPr>
+          <w:rFonts w:ascii="Times New Roman" w:hAnsi="Times New Roman" w:cs="Times New Roman"/>
+          <w:b/>
+        </w:rPr>
+        <w:t xml:space="preserve">Items: </w:t>
+      </w:r>
+      <w:r>
+        <w:rPr>
+          <w:rFonts w:ascii="Times New Roman" w:hAnsi="Times New Roman" w:cs="Times New Roman"/>
+        </w:rPr>
+        <w:t>gold</w:t>
       </w:r>
     </w:p>
     <w:p>
@@ -2438,13 +2124,7 @@
         <w:rPr>
           <w:rFonts w:ascii="Times New Roman" w:hAnsi="Times New Roman" w:cs="Times New Roman"/>
         </w:rPr>
-        <w:t>east</w:t>
-      </w:r>
-      <w:r>
-        <w:rPr>
-          <w:rFonts w:ascii="Times New Roman" w:hAnsi="Times New Roman" w:cs="Times New Roman"/>
-        </w:rPr>
-        <w:t xml:space="preserve"> to </w:t>
+        <w:t xml:space="preserve">east to </w:t>
       </w:r>
       <w:r>
         <w:rPr>
@@ -2473,13 +2153,7 @@
         <w:rPr>
           <w:rFonts w:ascii="Times New Roman" w:hAnsi="Times New Roman" w:cs="Times New Roman"/>
         </w:rPr>
-        <w:t xml:space="preserve"> Bring forest guardian the potion he desires</w:t>
-      </w:r>
-      <w:r>
-        <w:rPr>
-          <w:rFonts w:ascii="Times New Roman" w:hAnsi="Times New Roman" w:cs="Times New Roman"/>
-        </w:rPr>
-        <w:t xml:space="preserve"> (15 pts)</w:t>
+        <w:t xml:space="preserve"> Bring forest guardian the potion he desires (15 pts)</w:t>
       </w:r>
     </w:p>
     <w:p>
@@ -2510,31 +2184,7 @@
         <w:rPr>
           <w:rFonts w:ascii="Times New Roman" w:hAnsi="Times New Roman" w:cs="Times New Roman"/>
         </w:rPr>
-        <w:t xml:space="preserve">You </w:t>
-      </w:r>
-      <w:r>
-        <w:rPr>
-          <w:rFonts w:ascii="Times New Roman" w:hAnsi="Times New Roman" w:cs="Times New Roman"/>
-        </w:rPr>
-        <w:t xml:space="preserve">think that you </w:t>
-      </w:r>
-      <w:r>
-        <w:rPr>
-          <w:rFonts w:ascii="Times New Roman" w:hAnsi="Times New Roman" w:cs="Times New Roman"/>
-        </w:rPr>
-        <w:t xml:space="preserve">stand on a trodden down path.  </w:t>
-      </w:r>
-      <w:r>
-        <w:rPr>
-          <w:rFonts w:ascii="Times New Roman" w:hAnsi="Times New Roman" w:cs="Times New Roman"/>
-        </w:rPr>
-        <w:t xml:space="preserve">It is too dark to see.  </w:t>
-      </w:r>
-      <w:r>
-        <w:rPr>
-          <w:rFonts w:ascii="Times New Roman" w:hAnsi="Times New Roman" w:cs="Times New Roman"/>
-        </w:rPr>
-        <w:t xml:space="preserve">Through the trees to the north is a clearing.  </w:t>
+        <w:t xml:space="preserve">You think that you stand on a trodden down path.  It is too dark to see.  Through the trees to the north is a clearing.  </w:t>
       </w:r>
     </w:p>
     <w:p>
@@ -2599,13 +2249,7 @@
         <w:rPr>
           <w:rFonts w:ascii="Times New Roman" w:hAnsi="Times New Roman" w:cs="Times New Roman"/>
         </w:rPr>
-        <w:t>Crack open illuminated bulb to flood area with light</w:t>
-      </w:r>
-      <w:r>
-        <w:rPr>
-          <w:rFonts w:ascii="Times New Roman" w:hAnsi="Times New Roman" w:cs="Times New Roman"/>
-        </w:rPr>
-        <w:t xml:space="preserve"> (15 pts)</w:t>
+        <w:t>Crack open illuminated bulb to flood area with light (15 pts)</w:t>
       </w:r>
     </w:p>
     <w:p>
@@ -2695,14 +2339,7 @@
           <w:rFonts w:ascii="Times New Roman" w:hAnsi="Times New Roman" w:cs="Times New Roman"/>
           <w:b/>
         </w:rPr>
-        <w:t>In Front o</w:t>
-      </w:r>
-      <w:r>
-        <w:rPr>
-          <w:rFonts w:ascii="Times New Roman" w:hAnsi="Times New Roman" w:cs="Times New Roman"/>
-          <w:b/>
-        </w:rPr>
-        <w:t>f Alley</w:t>
+        <w:t>In Front of Alley</w:t>
       </w:r>
     </w:p>
     <w:p>
@@ -2731,19 +2368,7 @@
         <w:rPr>
           <w:rFonts w:ascii="Times New Roman" w:hAnsi="Times New Roman" w:cs="Times New Roman"/>
         </w:rPr>
-        <w:t xml:space="preserve"> Merchant District.</w:t>
-      </w:r>
-      <w:r>
-        <w:rPr>
-          <w:rFonts w:ascii="Times New Roman" w:hAnsi="Times New Roman" w:cs="Times New Roman"/>
-        </w:rPr>
-        <w:t xml:space="preserve">  People from all around the country bustle </w:t>
-      </w:r>
-      <w:r>
-        <w:rPr>
-          <w:rFonts w:ascii="Times New Roman" w:hAnsi="Times New Roman" w:cs="Times New Roman"/>
-        </w:rPr>
-        <w:t>along and an assortment of businesses display their wares.  The district continues to the south, east, and west.  The alley leading to the forest is to the north.</w:t>
+        <w:t xml:space="preserve"> Merchant District.  People from all around the country bustle along and an assortment of businesses display their wares.  The district continues to the south, east, and west.  The alley leading to the forest is to the north.</w:t>
       </w:r>
     </w:p>
     <w:p>
@@ -2858,23 +2483,8 @@
         <w:rPr>
           <w:rFonts w:ascii="Times New Roman" w:hAnsi="Times New Roman" w:cs="Times New Roman"/>
         </w:rPr>
-        <w:t xml:space="preserve"> Merchant District.</w:t>
-      </w:r>
-      <w:r>
-        <w:rPr>
-          <w:rFonts w:ascii="Times New Roman" w:hAnsi="Times New Roman" w:cs="Times New Roman"/>
-        </w:rPr>
-        <w:t xml:space="preserve">  People from all around the country bustle along and an assortment of businesses display their wares.  The district continues to the west and east.</w:t>
-      </w:r>
-    </w:p>
-    <w:p>
-      <w:pPr>
-        <w:spacing w:line="240" w:lineRule="auto"/>
-        <w:rPr>
-          <w:rFonts w:ascii="Times New Roman" w:hAnsi="Times New Roman" w:cs="Times New Roman"/>
-          <w:b/>
-        </w:rPr>
-      </w:pPr>
+        <w:t xml:space="preserve"> Merchant District.  People from all around the country bustle along and an assortment of businesses display their wares.  The district continues to the west and east.</w:t>
+      </w:r>
       <w:r>
         <w:rPr>
           <w:rFonts w:ascii="Times New Roman" w:hAnsi="Times New Roman" w:cs="Times New Roman"/>
@@ -2953,13 +2563,7 @@
         <w:rPr>
           <w:rFonts w:ascii="Times New Roman" w:hAnsi="Times New Roman" w:cs="Times New Roman"/>
         </w:rPr>
-        <w:t xml:space="preserve"> Merchant District.</w:t>
-      </w:r>
-      <w:r>
-        <w:rPr>
-          <w:rFonts w:ascii="Times New Roman" w:hAnsi="Times New Roman" w:cs="Times New Roman"/>
-        </w:rPr>
-        <w:t xml:space="preserve">  People from all around the country bustle along and an assortment of businesses display their wares.  The district continues to the west and south.</w:t>
+        <w:t xml:space="preserve"> Merchant District.  People from all around the country bustle along and an assortment of businesses display their wares.  The district continues to the west and south.</w:t>
       </w:r>
     </w:p>
     <w:p>
@@ -2982,13 +2586,7 @@
         <w:rPr>
           <w:rFonts w:ascii="Times New Roman" w:hAnsi="Times New Roman" w:cs="Times New Roman"/>
         </w:rPr>
-        <w:t>east</w:t>
-      </w:r>
-      <w:r>
-        <w:rPr>
-          <w:rFonts w:ascii="Times New Roman" w:hAnsi="Times New Roman" w:cs="Times New Roman"/>
-        </w:rPr>
-        <w:t xml:space="preserve"> to </w:t>
+        <w:t xml:space="preserve">east to </w:t>
       </w:r>
       <w:r>
         <w:rPr>
@@ -3033,7 +2631,6 @@
           <w:rFonts w:ascii="Times New Roman" w:hAnsi="Times New Roman" w:cs="Times New Roman"/>
           <w:b/>
         </w:rPr>
-        <w:lastRenderedPageBreak/>
         <w:t>Northwest Market</w:t>
       </w:r>
     </w:p>
@@ -3064,13 +2661,7 @@
         <w:rPr>
           <w:rFonts w:ascii="Times New Roman" w:hAnsi="Times New Roman" w:cs="Times New Roman"/>
         </w:rPr>
-        <w:t xml:space="preserve"> Merchant District.</w:t>
-      </w:r>
-      <w:r>
-        <w:rPr>
-          <w:rFonts w:ascii="Times New Roman" w:hAnsi="Times New Roman" w:cs="Times New Roman"/>
-        </w:rPr>
-        <w:t xml:space="preserve">  People from all around the country bustle along and an assortment of businesses display their wares.  The district continues to the north and south.</w:t>
+        <w:t xml:space="preserve"> Merchant District.  People from all around the country bustle along and an assortment of businesses display their wares.  The district continues to the north and south.</w:t>
       </w:r>
     </w:p>
     <w:p>
@@ -3159,19 +2750,7 @@
         <w:rPr>
           <w:rFonts w:ascii="Times New Roman" w:hAnsi="Times New Roman" w:cs="Times New Roman"/>
         </w:rPr>
-        <w:t xml:space="preserve"> Merchant District.</w:t>
-      </w:r>
-      <w:r>
-        <w:rPr>
-          <w:rFonts w:ascii="Times New Roman" w:hAnsi="Times New Roman" w:cs="Times New Roman"/>
-        </w:rPr>
-        <w:t xml:space="preserve">  People from all around the country bustle along and an assortment of businesses display their wares.  The district con</w:t>
-      </w:r>
-      <w:r>
-        <w:rPr>
-          <w:rFonts w:ascii="Times New Roman" w:hAnsi="Times New Roman" w:cs="Times New Roman"/>
-        </w:rPr>
-        <w:t xml:space="preserve">tinues to the east, north, and south. </w:t>
+        <w:t xml:space="preserve"> Merchant District.  People from all around the country bustle along and an assortment of businesses display their wares.  The district continues to the east, north, and south. </w:t>
       </w:r>
     </w:p>
     <w:p>
@@ -3201,32 +2780,13 @@
           <w:rFonts w:ascii="Times New Roman" w:hAnsi="Times New Roman" w:cs="Times New Roman"/>
           <w:b/>
         </w:rPr>
-        <w:t xml:space="preserve">Town </w:t>
-      </w:r>
-      <w:r>
-        <w:rPr>
-          <w:rFonts w:ascii="Times New Roman" w:hAnsi="Times New Roman" w:cs="Times New Roman"/>
-          <w:b/>
-        </w:rPr>
-        <w:t>Square</w:t>
-      </w:r>
-      <w:r>
-        <w:rPr>
-          <w:rFonts w:ascii="Times New Roman" w:hAnsi="Times New Roman" w:cs="Times New Roman"/>
-        </w:rPr>
-        <w:t xml:space="preserve">, </w:t>
-      </w:r>
-      <w:r>
-        <w:rPr>
-          <w:rFonts w:ascii="Times New Roman" w:hAnsi="Times New Roman" w:cs="Times New Roman"/>
-        </w:rPr>
-        <w:t>north</w:t>
-      </w:r>
-      <w:r>
-        <w:rPr>
-          <w:rFonts w:ascii="Times New Roman" w:hAnsi="Times New Roman" w:cs="Times New Roman"/>
-        </w:rPr>
-        <w:t xml:space="preserve"> to </w:t>
+        <w:t>Town Square</w:t>
+      </w:r>
+      <w:r>
+        <w:rPr>
+          <w:rFonts w:ascii="Times New Roman" w:hAnsi="Times New Roman" w:cs="Times New Roman"/>
+        </w:rPr>
+        <w:t xml:space="preserve">, north to </w:t>
       </w:r>
       <w:r>
         <w:rPr>
@@ -3292,13 +2852,7 @@
         <w:rPr>
           <w:rFonts w:ascii="Times New Roman" w:hAnsi="Times New Roman" w:cs="Times New Roman"/>
         </w:rPr>
-        <w:t xml:space="preserve"> Merchant District.</w:t>
-      </w:r>
-      <w:r>
-        <w:rPr>
-          <w:rFonts w:ascii="Times New Roman" w:hAnsi="Times New Roman" w:cs="Times New Roman"/>
-        </w:rPr>
-        <w:t xml:space="preserve">  People from all around the country bustle along and an assortment of businesses display their wares.  The district continues to the north and south.</w:t>
+        <w:t xml:space="preserve"> Merchant District.  People from all around the country bustle along and an assortment of businesses display their wares.  The district continues to the north and south.</w:t>
       </w:r>
     </w:p>
     <w:p>
@@ -3387,13 +2941,7 @@
         <w:rPr>
           <w:rFonts w:ascii="Times New Roman" w:hAnsi="Times New Roman" w:cs="Times New Roman"/>
         </w:rPr>
-        <w:t xml:space="preserve"> Merchant District.</w:t>
-      </w:r>
-      <w:r>
-        <w:rPr>
-          <w:rFonts w:ascii="Times New Roman" w:hAnsi="Times New Roman" w:cs="Times New Roman"/>
-        </w:rPr>
-        <w:t xml:space="preserve">  People from all around the country bustle along and an assortment of businesses display their wares.  The district continues to the north and east.</w:t>
+        <w:t xml:space="preserve"> Merchant District.  People from all around the country bustle along and an assortment of businesses display their wares.  The district continues to the north and east.</w:t>
       </w:r>
     </w:p>
     <w:p>
@@ -3482,13 +3030,7 @@
         <w:rPr>
           <w:rFonts w:ascii="Times New Roman" w:hAnsi="Times New Roman" w:cs="Times New Roman"/>
         </w:rPr>
-        <w:t xml:space="preserve"> Merchant District.</w:t>
-      </w:r>
-      <w:r>
-        <w:rPr>
-          <w:rFonts w:ascii="Times New Roman" w:hAnsi="Times New Roman" w:cs="Times New Roman"/>
-        </w:rPr>
-        <w:t xml:space="preserve">  People from all around the country bustle along and an assortment of businesses display their wares.  The district continues to the west and east.</w:t>
+        <w:t xml:space="preserve"> Merchant District.  People from all around the country bustle along and an assortment of businesses display their wares.  The district continues to the west and east.</w:t>
       </w:r>
     </w:p>
     <w:p>
@@ -3576,13 +3118,7 @@
         <w:rPr>
           <w:rFonts w:ascii="Times New Roman" w:hAnsi="Times New Roman" w:cs="Times New Roman"/>
         </w:rPr>
-        <w:t xml:space="preserve"> Merchant District.</w:t>
-      </w:r>
-      <w:r>
-        <w:rPr>
-          <w:rFonts w:ascii="Times New Roman" w:hAnsi="Times New Roman" w:cs="Times New Roman"/>
-        </w:rPr>
-        <w:t xml:space="preserve">  People from all around the country bustle along and an assortment of businesses display their wares.</w:t>
+        <w:t xml:space="preserve"> Merchant District.  People from all around the country bustle along and an assortment of businesses display their wares.</w:t>
       </w:r>
       <w:r>
         <w:rPr>
@@ -3717,19 +3253,7 @@
         <w:rPr>
           <w:rFonts w:ascii="Times New Roman" w:hAnsi="Times New Roman" w:cs="Times New Roman"/>
         </w:rPr>
-        <w:t xml:space="preserve"> Merchant District.</w:t>
-      </w:r>
-      <w:r>
-        <w:rPr>
-          <w:rFonts w:ascii="Times New Roman" w:hAnsi="Times New Roman" w:cs="Times New Roman"/>
-        </w:rPr>
-        <w:t xml:space="preserve">  People from all around the country bustle along and an assortment of businesses display their wares.</w:t>
-      </w:r>
-      <w:r>
-        <w:rPr>
-          <w:rFonts w:ascii="Times New Roman" w:hAnsi="Times New Roman" w:cs="Times New Roman"/>
-        </w:rPr>
-        <w:t xml:space="preserve">  The district continues to the west and east.</w:t>
+        <w:t xml:space="preserve"> Merchant District.  People from all around the country bustle along and an assortment of businesses display their wares.  The district continues to the west and east.</w:t>
       </w:r>
     </w:p>
     <w:p>
@@ -3774,15 +3298,6 @@
         </w:rPr>
         <w:t>Southeast Corner</w:t>
       </w:r>
-    </w:p>
-    <w:p>
-      <w:pPr>
-        <w:spacing w:line="240" w:lineRule="auto"/>
-        <w:rPr>
-          <w:rFonts w:ascii="Times New Roman" w:hAnsi="Times New Roman" w:cs="Times New Roman"/>
-          <w:b/>
-        </w:rPr>
-      </w:pPr>
     </w:p>
     <w:p>
       <w:pPr>
@@ -3828,19 +3343,7 @@
         <w:rPr>
           <w:rFonts w:ascii="Times New Roman" w:hAnsi="Times New Roman" w:cs="Times New Roman"/>
         </w:rPr>
-        <w:t xml:space="preserve"> Merchant District.</w:t>
-      </w:r>
-      <w:r>
-        <w:rPr>
-          <w:rFonts w:ascii="Times New Roman" w:hAnsi="Times New Roman" w:cs="Times New Roman"/>
-        </w:rPr>
-        <w:t xml:space="preserve">  People from all around the country bustle along and an assortment of businesses display their wares.</w:t>
-      </w:r>
-      <w:r>
-        <w:rPr>
-          <w:rFonts w:ascii="Times New Roman" w:hAnsi="Times New Roman" w:cs="Times New Roman"/>
-        </w:rPr>
-        <w:t xml:space="preserve">  The district continues to the east and north.</w:t>
+        <w:t xml:space="preserve"> Merchant District.  People from all around the country bustle along and an assortment of businesses display their wares.  The district continues to the east and north.</w:t>
       </w:r>
     </w:p>
     <w:p>
@@ -3863,13 +3366,7 @@
         <w:rPr>
           <w:rFonts w:ascii="Times New Roman" w:hAnsi="Times New Roman" w:cs="Times New Roman"/>
         </w:rPr>
-        <w:t>west</w:t>
-      </w:r>
-      <w:r>
-        <w:rPr>
-          <w:rFonts w:ascii="Times New Roman" w:hAnsi="Times New Roman" w:cs="Times New Roman"/>
-        </w:rPr>
-        <w:t xml:space="preserve"> to </w:t>
+        <w:t xml:space="preserve">west to </w:t>
       </w:r>
       <w:r>
         <w:rPr>
@@ -3935,19 +3432,7 @@
         <w:rPr>
           <w:rFonts w:ascii="Times New Roman" w:hAnsi="Times New Roman" w:cs="Times New Roman"/>
         </w:rPr>
-        <w:t xml:space="preserve"> Merchant District.</w:t>
-      </w:r>
-      <w:r>
-        <w:rPr>
-          <w:rFonts w:ascii="Times New Roman" w:hAnsi="Times New Roman" w:cs="Times New Roman"/>
-        </w:rPr>
-        <w:t xml:space="preserve">  People from all around the country bustle along and an assortment of businesses display their wares.</w:t>
-      </w:r>
-      <w:r>
-        <w:rPr>
-          <w:rFonts w:ascii="Times New Roman" w:hAnsi="Times New Roman" w:cs="Times New Roman"/>
-        </w:rPr>
-        <w:t xml:space="preserve">  The district continues to the south and north.</w:t>
+        <w:t xml:space="preserve"> Merchant District.  People from all around the country bustle along and an assortment of businesses display their wares.  The district continues to the south and north.</w:t>
       </w:r>
     </w:p>
     <w:p>
@@ -4021,19 +3506,7 @@
         <w:rPr>
           <w:rFonts w:ascii="Times New Roman" w:hAnsi="Times New Roman" w:cs="Times New Roman"/>
         </w:rPr>
-        <w:t xml:space="preserve">The noise of the Merchant District has quieted down, and less people surround you.  </w:t>
-      </w:r>
-      <w:r>
-        <w:rPr>
-          <w:rFonts w:ascii="Times New Roman" w:hAnsi="Times New Roman" w:cs="Times New Roman"/>
-        </w:rPr>
-        <w:t xml:space="preserve">A guard is standing watch.  </w:t>
-      </w:r>
-      <w:r>
-        <w:rPr>
-          <w:rFonts w:ascii="Times New Roman" w:hAnsi="Times New Roman" w:cs="Times New Roman"/>
-        </w:rPr>
-        <w:t xml:space="preserve">The district continues to the south and north.  To the west, </w:t>
+        <w:t xml:space="preserve">The noise of the Merchant District has quieted down, and less people surround you.  A guard is standing watch.  The district continues to the south and north.  To the west, </w:t>
       </w:r>
       <w:proofErr w:type="spellStart"/>
       <w:r>
@@ -4063,25 +3536,13 @@
           <w:b/>
         </w:rPr>
         <w:tab/>
-      </w:r>
-      <w:r>
-        <w:rPr>
-          <w:rFonts w:ascii="Times New Roman" w:hAnsi="Times New Roman" w:cs="Times New Roman"/>
-          <w:b/>
-        </w:rPr>
         <w:t xml:space="preserve">NPC: </w:t>
       </w:r>
       <w:r>
         <w:rPr>
           <w:rFonts w:ascii="Times New Roman" w:hAnsi="Times New Roman" w:cs="Times New Roman"/>
         </w:rPr>
-        <w:t>g</w:t>
-      </w:r>
-      <w:r>
-        <w:rPr>
-          <w:rFonts w:ascii="Times New Roman" w:hAnsi="Times New Roman" w:cs="Times New Roman"/>
-        </w:rPr>
-        <w:t>uardsman</w:t>
+        <w:t>guardsman</w:t>
       </w:r>
     </w:p>
     <w:p>
@@ -4158,19 +3619,7 @@
         <w:rPr>
           <w:rFonts w:ascii="Times New Roman" w:hAnsi="Times New Roman" w:cs="Times New Roman"/>
         </w:rPr>
-        <w:t xml:space="preserve">, </w:t>
-      </w:r>
-      <w:r>
-        <w:rPr>
-          <w:rFonts w:ascii="Times New Roman" w:hAnsi="Times New Roman" w:cs="Times New Roman"/>
-        </w:rPr>
-        <w:t>north</w:t>
-      </w:r>
-      <w:r>
-        <w:rPr>
-          <w:rFonts w:ascii="Times New Roman" w:hAnsi="Times New Roman" w:cs="Times New Roman"/>
-        </w:rPr>
-        <w:t xml:space="preserve"> to </w:t>
+        <w:t xml:space="preserve">, north to </w:t>
       </w:r>
       <w:r>
         <w:rPr>
@@ -4207,13 +3656,7 @@
         <w:rPr>
           <w:rFonts w:ascii="Times New Roman" w:hAnsi="Times New Roman" w:cs="Times New Roman"/>
         </w:rPr>
-        <w:t>Bring guardsman proof of citizens</w:t>
-      </w:r>
-      <w:r>
-        <w:rPr>
-          <w:rFonts w:ascii="Times New Roman" w:hAnsi="Times New Roman" w:cs="Times New Roman"/>
-        </w:rPr>
-        <w:t>hip (15 pts)</w:t>
+        <w:t>Bring guardsman proof of citizenship (15 pts)</w:t>
       </w:r>
     </w:p>
     <w:p>
@@ -4259,19 +3702,7 @@
         <w:rPr>
           <w:rFonts w:ascii="Times New Roman" w:hAnsi="Times New Roman" w:cs="Times New Roman"/>
         </w:rPr>
-        <w:t xml:space="preserve"> Merchant District.</w:t>
-      </w:r>
-      <w:r>
-        <w:rPr>
-          <w:rFonts w:ascii="Times New Roman" w:hAnsi="Times New Roman" w:cs="Times New Roman"/>
-        </w:rPr>
-        <w:t xml:space="preserve">  People from all around the country bustle along and an assortment of businesses display their wares.</w:t>
-      </w:r>
-      <w:r>
-        <w:rPr>
-          <w:rFonts w:ascii="Times New Roman" w:hAnsi="Times New Roman" w:cs="Times New Roman"/>
-        </w:rPr>
-        <w:t xml:space="preserve">  The district continues to the south and north.</w:t>
+        <w:t xml:space="preserve"> Merchant District.  People from all around the country bustle along and an assortment of businesses display their wares.  The district continues to the south and north.</w:t>
       </w:r>
     </w:p>
     <w:p>
@@ -4360,19 +3791,7 @@
         <w:rPr>
           <w:rFonts w:ascii="Times New Roman" w:hAnsi="Times New Roman" w:cs="Times New Roman"/>
         </w:rPr>
-        <w:t xml:space="preserve"> Merchant District.</w:t>
-      </w:r>
-      <w:r>
-        <w:rPr>
-          <w:rFonts w:ascii="Times New Roman" w:hAnsi="Times New Roman" w:cs="Times New Roman"/>
-        </w:rPr>
-        <w:t xml:space="preserve">  People from all around the country bustle along and an assortment of businesses display their wares.</w:t>
-      </w:r>
-      <w:r>
-        <w:rPr>
-          <w:rFonts w:ascii="Times New Roman" w:hAnsi="Times New Roman" w:cs="Times New Roman"/>
-        </w:rPr>
-        <w:t xml:space="preserve">  The district continues to the south and west.</w:t>
+        <w:t xml:space="preserve"> Merchant District.  People from all around the country bustle along and an assortment of businesses display their wares.  The district continues to the south and west.</w:t>
       </w:r>
     </w:p>
     <w:p>
@@ -4461,19 +3880,7 @@
         <w:rPr>
           <w:rFonts w:ascii="Times New Roman" w:hAnsi="Times New Roman" w:cs="Times New Roman"/>
         </w:rPr>
-        <w:t xml:space="preserve"> Merchant District.</w:t>
-      </w:r>
-      <w:r>
-        <w:rPr>
-          <w:rFonts w:ascii="Times New Roman" w:hAnsi="Times New Roman" w:cs="Times New Roman"/>
-        </w:rPr>
-        <w:t xml:space="preserve">  People from all around the country bustle along and an assortment of businesses display their wares.</w:t>
-      </w:r>
-      <w:r>
-        <w:rPr>
-          <w:rFonts w:ascii="Times New Roman" w:hAnsi="Times New Roman" w:cs="Times New Roman"/>
-        </w:rPr>
-        <w:t xml:space="preserve">  The district continues to the east and west.</w:t>
+        <w:t xml:space="preserve"> Merchant District.  People from all around the country bustle along and an assortment of businesses display their wares.  The district continues to the east and west.</w:t>
       </w:r>
     </w:p>
     <w:p>
@@ -4590,13 +3997,7 @@
         <w:rPr>
           <w:rFonts w:ascii="Times New Roman" w:hAnsi="Times New Roman" w:cs="Times New Roman"/>
         </w:rPr>
-        <w:t xml:space="preserve"> Merchant District.</w:t>
-      </w:r>
-      <w:r>
-        <w:rPr>
-          <w:rFonts w:ascii="Times New Roman" w:hAnsi="Times New Roman" w:cs="Times New Roman"/>
-        </w:rPr>
-        <w:t xml:space="preserve">  People from all around the country bustle along and an assortment of businesses display their wares.  The town square opens up to the north, and the street continues to the south.  </w:t>
+        <w:t xml:space="preserve"> Merchant District.  People from all around the country bustle along and an assortment of businesses display their wares.  The town square opens up to the north, and the street continues to the south.  </w:t>
       </w:r>
       <w:proofErr w:type="spellStart"/>
       <w:r>
@@ -4765,13 +4166,7 @@
         <w:rPr>
           <w:rFonts w:ascii="Times New Roman" w:hAnsi="Times New Roman" w:cs="Times New Roman"/>
         </w:rPr>
-        <w:t xml:space="preserve"> Merchant District.</w:t>
-      </w:r>
-      <w:r>
-        <w:rPr>
-          <w:rFonts w:ascii="Times New Roman" w:hAnsi="Times New Roman" w:cs="Times New Roman"/>
-        </w:rPr>
-        <w:t xml:space="preserve">  People from all around the country bustle along and an assortment of businesses display their wares.  The town square opens up to the south, and the street continues to the north.</w:t>
+        <w:t xml:space="preserve"> Merchant District.  People from all around the country bustle along and an assortment of businesses display their wares.  The town square opens up to the south, and the street continues to the north.</w:t>
       </w:r>
     </w:p>
     <w:p>
@@ -4889,12 +4284,6 @@
           <w:b/>
         </w:rPr>
         <w:tab/>
-      </w:r>
-      <w:r>
-        <w:rPr>
-          <w:rFonts w:ascii="Times New Roman" w:hAnsi="Times New Roman" w:cs="Times New Roman"/>
-          <w:b/>
-        </w:rPr>
         <w:t xml:space="preserve">NPC: </w:t>
       </w:r>
       <w:proofErr w:type="spellStart"/>
@@ -4909,13 +4298,34 @@
         <w:rPr>
           <w:rFonts w:ascii="Times New Roman" w:hAnsi="Times New Roman" w:cs="Times New Roman"/>
         </w:rPr>
-        <w:t xml:space="preserve"> </w:t>
-      </w:r>
-      <w:r>
-        <w:rPr>
-          <w:rFonts w:ascii="Times New Roman" w:hAnsi="Times New Roman" w:cs="Times New Roman"/>
-        </w:rPr>
-        <w:t>(member of a merchant caravan)</w:t>
+        <w:t xml:space="preserve"> (member of a merchant caravan)</w:t>
+      </w:r>
+    </w:p>
+    <w:p>
+      <w:pPr>
+        <w:spacing w:line="240" w:lineRule="auto"/>
+        <w:rPr>
+          <w:rFonts w:ascii="Times New Roman" w:hAnsi="Times New Roman" w:cs="Times New Roman"/>
+        </w:rPr>
+      </w:pPr>
+      <w:r>
+        <w:rPr>
+          <w:rFonts w:ascii="Times New Roman" w:hAnsi="Times New Roman" w:cs="Times New Roman"/>
+        </w:rPr>
+        <w:tab/>
+      </w:r>
+      <w:r>
+        <w:rPr>
+          <w:rFonts w:ascii="Times New Roman" w:hAnsi="Times New Roman" w:cs="Times New Roman"/>
+          <w:b/>
+        </w:rPr>
+        <w:t>Items: s</w:t>
+      </w:r>
+      <w:r>
+        <w:rPr>
+          <w:rFonts w:ascii="Times New Roman" w:hAnsi="Times New Roman" w:cs="Times New Roman"/>
+        </w:rPr>
+        <w:t>oft cloth</w:t>
       </w:r>
     </w:p>
     <w:p>
@@ -4938,13 +4348,7 @@
         <w:rPr>
           <w:rFonts w:ascii="Times New Roman" w:hAnsi="Times New Roman" w:cs="Times New Roman"/>
         </w:rPr>
-        <w:t>west</w:t>
-      </w:r>
-      <w:r>
-        <w:rPr>
-          <w:rFonts w:ascii="Times New Roman" w:hAnsi="Times New Roman" w:cs="Times New Roman"/>
-        </w:rPr>
-        <w:t xml:space="preserve"> to </w:t>
+        <w:t xml:space="preserve">west to </w:t>
       </w:r>
       <w:r>
         <w:rPr>
@@ -4957,13 +4361,7 @@
         <w:rPr>
           <w:rFonts w:ascii="Times New Roman" w:hAnsi="Times New Roman" w:cs="Times New Roman"/>
         </w:rPr>
-        <w:t>, eas</w:t>
-      </w:r>
-      <w:r>
-        <w:rPr>
-          <w:rFonts w:ascii="Times New Roman" w:hAnsi="Times New Roman" w:cs="Times New Roman"/>
-        </w:rPr>
-        <w:t xml:space="preserve">t to </w:t>
+        <w:t xml:space="preserve">, east to </w:t>
       </w:r>
       <w:proofErr w:type="spellStart"/>
       <w:r>
@@ -4979,14 +4377,7 @@
           <w:rFonts w:ascii="Times New Roman" w:hAnsi="Times New Roman" w:cs="Times New Roman"/>
           <w:b/>
         </w:rPr>
-        <w:t xml:space="preserve"> </w:t>
-      </w:r>
-      <w:r>
-        <w:rPr>
-          <w:rFonts w:ascii="Times New Roman" w:hAnsi="Times New Roman" w:cs="Times New Roman"/>
-          <w:b/>
-        </w:rPr>
-        <w:t>Potions</w:t>
+        <w:t xml:space="preserve"> Potions</w:t>
       </w:r>
       <w:r>
         <w:rPr>
@@ -5012,19 +4403,7 @@
           <w:rFonts w:ascii="Times New Roman" w:hAnsi="Times New Roman" w:cs="Times New Roman"/>
         </w:rPr>
         <w:br/>
-        <w:t xml:space="preserve">                        </w:t>
-      </w:r>
-      <w:r>
-        <w:rPr>
-          <w:rFonts w:ascii="Times New Roman" w:hAnsi="Times New Roman" w:cs="Times New Roman"/>
-        </w:rPr>
-        <w:t>to</w:t>
-      </w:r>
-      <w:r>
-        <w:rPr>
-          <w:rFonts w:ascii="Times New Roman" w:hAnsi="Times New Roman" w:cs="Times New Roman"/>
-        </w:rPr>
-        <w:t xml:space="preserve"> </w:t>
+        <w:t xml:space="preserve">                        to </w:t>
       </w:r>
       <w:r>
         <w:rPr>
@@ -5053,13 +4432,7 @@
         <w:rPr>
           <w:rFonts w:ascii="Times New Roman" w:hAnsi="Times New Roman" w:cs="Times New Roman"/>
         </w:rPr>
-        <w:t>Trade broadsword for soft cloth</w:t>
-      </w:r>
-      <w:r>
-        <w:rPr>
-          <w:rFonts w:ascii="Times New Roman" w:hAnsi="Times New Roman" w:cs="Times New Roman"/>
-        </w:rPr>
-        <w:t xml:space="preserve"> (10 pts)</w:t>
+        <w:t>Trade broadsword for soft cloth (10 pts)</w:t>
       </w:r>
     </w:p>
     <w:p>
@@ -5143,14 +4516,7 @@
           <w:rFonts w:ascii="Times New Roman" w:hAnsi="Times New Roman" w:cs="Times New Roman"/>
           <w:b/>
         </w:rPr>
-        <w:t xml:space="preserve">In Front of </w:t>
-      </w:r>
-      <w:r>
-        <w:rPr>
-          <w:rFonts w:ascii="Times New Roman" w:hAnsi="Times New Roman" w:cs="Times New Roman"/>
-          <w:b/>
-        </w:rPr>
-        <w:t>Bridge</w:t>
+        <w:t>In Front of Bridge</w:t>
       </w:r>
     </w:p>
     <w:p>
@@ -5204,13 +4570,7 @@
         <w:rPr>
           <w:rFonts w:ascii="Times New Roman" w:hAnsi="Times New Roman" w:cs="Times New Roman"/>
         </w:rPr>
-        <w:t>, the owner, is arguing with a customer.</w:t>
-      </w:r>
-      <w:r>
-        <w:rPr>
-          <w:rFonts w:ascii="Times New Roman" w:hAnsi="Times New Roman" w:cs="Times New Roman"/>
-        </w:rPr>
-        <w:t xml:space="preserve">  The exit is to the west.</w:t>
+        <w:t>, the owner, is arguing with a customer.  The exit is to the west.</w:t>
       </w:r>
     </w:p>
     <w:p>
@@ -5233,13 +4593,7 @@
         <w:rPr>
           <w:rFonts w:ascii="Times New Roman" w:hAnsi="Times New Roman" w:cs="Times New Roman"/>
         </w:rPr>
-        <w:t>wes</w:t>
-      </w:r>
-      <w:r>
-        <w:rPr>
-          <w:rFonts w:ascii="Times New Roman" w:hAnsi="Times New Roman" w:cs="Times New Roman"/>
-        </w:rPr>
-        <w:t xml:space="preserve">t to </w:t>
+        <w:t xml:space="preserve">west to </w:t>
       </w:r>
       <w:r>
         <w:rPr>
@@ -5248,15 +4602,6 @@
         </w:rPr>
         <w:t>South Market</w:t>
       </w:r>
-    </w:p>
-    <w:p>
-      <w:pPr>
-        <w:spacing w:line="240" w:lineRule="auto"/>
-        <w:rPr>
-          <w:rFonts w:ascii="Times New Roman" w:hAnsi="Times New Roman" w:cs="Times New Roman"/>
-          <w:b/>
-        </w:rPr>
-      </w:pPr>
     </w:p>
     <w:p>
       <w:pPr>
@@ -5341,13 +4686,7 @@
         <w:rPr>
           <w:rFonts w:ascii="Times New Roman" w:hAnsi="Times New Roman" w:cs="Times New Roman"/>
         </w:rPr>
-        <w:t xml:space="preserve">Glass display cases show off the variety of weapons for sale.  A lone broadsword hangs on the wall to your right.  The owner stands behind the counter and greets you when you walk in.  </w:t>
-      </w:r>
-      <w:r>
-        <w:rPr>
-          <w:rFonts w:ascii="Times New Roman" w:hAnsi="Times New Roman" w:cs="Times New Roman"/>
-        </w:rPr>
-        <w:t>The exit is to the east.</w:t>
+        <w:t>Glass display cases show off the variety of weapons for sale.  A lone broadsword hangs on the wall to your right.  The owner stands behind the counter and greets you when you walk in.  The exit is to the east.</w:t>
       </w:r>
     </w:p>
     <w:p>
@@ -5430,19 +4769,7 @@
         <w:rPr>
           <w:rFonts w:ascii="Times New Roman" w:hAnsi="Times New Roman" w:cs="Times New Roman"/>
         </w:rPr>
-        <w:t>e</w:t>
-      </w:r>
-      <w:r>
-        <w:rPr>
-          <w:rFonts w:ascii="Times New Roman" w:hAnsi="Times New Roman" w:cs="Times New Roman"/>
-        </w:rPr>
-        <w:t>a</w:t>
-      </w:r>
-      <w:r>
-        <w:rPr>
-          <w:rFonts w:ascii="Times New Roman" w:hAnsi="Times New Roman" w:cs="Times New Roman"/>
-        </w:rPr>
-        <w:t xml:space="preserve">st to </w:t>
+        <w:t xml:space="preserve">east to </w:t>
       </w:r>
       <w:r>
         <w:rPr>
@@ -5471,13 +4798,7 @@
         <w:rPr>
           <w:rFonts w:ascii="Times New Roman" w:hAnsi="Times New Roman" w:cs="Times New Roman"/>
         </w:rPr>
-        <w:t>Make duplicate</w:t>
-      </w:r>
-      <w:r>
-        <w:rPr>
-          <w:rFonts w:ascii="Times New Roman" w:hAnsi="Times New Roman" w:cs="Times New Roman"/>
-        </w:rPr>
-        <w:t xml:space="preserve"> of broadsword (5 pts)</w:t>
+        <w:t>Make duplicate of broadsword (5 pts)</w:t>
       </w:r>
     </w:p>
     <w:p>
@@ -5632,6 +4953,33 @@
         <w:spacing w:line="240" w:lineRule="auto"/>
         <w:rPr>
           <w:rFonts w:ascii="Times New Roman" w:hAnsi="Times New Roman" w:cs="Times New Roman"/>
+        </w:rPr>
+      </w:pPr>
+      <w:r>
+        <w:rPr>
+          <w:rFonts w:ascii="Times New Roman" w:hAnsi="Times New Roman" w:cs="Times New Roman"/>
+        </w:rPr>
+        <w:tab/>
+      </w:r>
+      <w:r>
+        <w:rPr>
+          <w:rFonts w:ascii="Times New Roman" w:hAnsi="Times New Roman" w:cs="Times New Roman"/>
+          <w:b/>
+        </w:rPr>
+        <w:t>Items:</w:t>
+      </w:r>
+      <w:r>
+        <w:rPr>
+          <w:rFonts w:ascii="Times New Roman" w:hAnsi="Times New Roman" w:cs="Times New Roman"/>
+        </w:rPr>
+        <w:t xml:space="preserve"> citizenship card</w:t>
+      </w:r>
+    </w:p>
+    <w:p>
+      <w:pPr>
+        <w:spacing w:line="240" w:lineRule="auto"/>
+        <w:rPr>
+          <w:rFonts w:ascii="Times New Roman" w:hAnsi="Times New Roman" w:cs="Times New Roman"/>
           <w:b/>
         </w:rPr>
       </w:pPr>
@@ -5676,19 +5024,7 @@
         <w:rPr>
           <w:rFonts w:ascii="Times New Roman" w:hAnsi="Times New Roman" w:cs="Times New Roman"/>
         </w:rPr>
-        <w:t xml:space="preserve">Pay </w:t>
-      </w:r>
-      <w:r>
-        <w:rPr>
-          <w:rFonts w:ascii="Times New Roman" w:hAnsi="Times New Roman" w:cs="Times New Roman"/>
-        </w:rPr>
-        <w:t>for and receive proof of citizenship</w:t>
-      </w:r>
-      <w:r>
-        <w:rPr>
-          <w:rFonts w:ascii="Times New Roman" w:hAnsi="Times New Roman" w:cs="Times New Roman"/>
-        </w:rPr>
-        <w:t xml:space="preserve"> (15 pts)</w:t>
+        <w:t>Pay for and receive proof of citizenship (15 pts)</w:t>
       </w:r>
     </w:p>
     <w:p>
@@ -5918,13 +5254,7 @@
         <w:rPr>
           <w:rFonts w:ascii="Times New Roman" w:hAnsi="Times New Roman" w:cs="Times New Roman"/>
         </w:rPr>
-        <w:t>There is a banner set up along the path toward the porch.</w:t>
-      </w:r>
-      <w:r>
-        <w:rPr>
-          <w:rFonts w:ascii="Times New Roman" w:hAnsi="Times New Roman" w:cs="Times New Roman"/>
-        </w:rPr>
-        <w:t xml:space="preserve">  The main road is to the south.</w:t>
+        <w:t>There is a banner set up along the path toward the porch.  The main road is to the south.</w:t>
       </w:r>
     </w:p>
     <w:p>
@@ -5982,17 +5312,6 @@
           <w:b/>
         </w:rPr>
       </w:pPr>
-    </w:p>
-    <w:p>
-      <w:pPr>
-        <w:spacing w:line="240" w:lineRule="auto"/>
-        <w:rPr>
-          <w:rFonts w:ascii="Times New Roman" w:hAnsi="Times New Roman" w:cs="Times New Roman"/>
-          <w:b/>
-        </w:rPr>
-      </w:pPr>
-      <w:bookmarkStart w:id="0" w:name="_GoBack"/>
-      <w:bookmarkEnd w:id="0"/>
       <w:r>
         <w:rPr>
           <w:rFonts w:ascii="Times New Roman" w:hAnsi="Times New Roman" w:cs="Times New Roman"/>
@@ -6014,13 +5333,29 @@
         <w:rPr>
           <w:rFonts w:ascii="Times New Roman" w:hAnsi="Times New Roman" w:cs="Times New Roman"/>
         </w:rPr>
-        <w:t>You are overwhelmed by the size and number of bookshelves.  Your cat sits upon one of the tables, licking it paw.</w:t>
-      </w:r>
-      <w:r>
-        <w:rPr>
-          <w:rFonts w:ascii="Times New Roman" w:hAnsi="Times New Roman" w:cs="Times New Roman"/>
-        </w:rPr>
-        <w:t xml:space="preserve">  The main road is to the west.</w:t>
+        <w:t>You are overwhelmed by the size and number of bookshelves.  Your cat sits upon one of the tables, licking it paw.  The main road is to the west.</w:t>
+      </w:r>
+    </w:p>
+    <w:p>
+      <w:pPr>
+        <w:spacing w:line="240" w:lineRule="auto"/>
+        <w:ind w:left="720"/>
+        <w:rPr>
+          <w:rFonts w:ascii="Times New Roman" w:hAnsi="Times New Roman" w:cs="Times New Roman"/>
+        </w:rPr>
+      </w:pPr>
+      <w:r>
+        <w:rPr>
+          <w:rFonts w:ascii="Times New Roman" w:hAnsi="Times New Roman" w:cs="Times New Roman"/>
+          <w:b/>
+        </w:rPr>
+        <w:t>Items</w:t>
+      </w:r>
+      <w:r>
+        <w:rPr>
+          <w:rFonts w:ascii="Times New Roman" w:hAnsi="Times New Roman" w:cs="Times New Roman"/>
+        </w:rPr>
+        <w:t>: cat</w:t>
       </w:r>
     </w:p>
     <w:p>
@@ -6043,13 +5378,7 @@
         <w:rPr>
           <w:rFonts w:ascii="Times New Roman" w:hAnsi="Times New Roman" w:cs="Times New Roman"/>
         </w:rPr>
-        <w:t>west</w:t>
-      </w:r>
-      <w:r>
-        <w:rPr>
-          <w:rFonts w:ascii="Times New Roman" w:hAnsi="Times New Roman" w:cs="Times New Roman"/>
-        </w:rPr>
-        <w:t xml:space="preserve"> to </w:t>
+        <w:t xml:space="preserve">west to </w:t>
       </w:r>
       <w:r>
         <w:rPr>
@@ -6078,23 +5407,1395 @@
         <w:rPr>
           <w:rFonts w:ascii="Times New Roman" w:hAnsi="Times New Roman" w:cs="Times New Roman"/>
         </w:rPr>
-        <w:t>Retrieve cat</w:t>
-      </w:r>
-      <w:r>
-        <w:rPr>
-          <w:rFonts w:ascii="Times New Roman" w:hAnsi="Times New Roman" w:cs="Times New Roman"/>
-        </w:rPr>
-        <w:t xml:space="preserve"> (50 pts)</w:t>
-      </w:r>
-    </w:p>
-    <w:p>
-      <w:pPr>
-        <w:spacing w:line="240" w:lineRule="auto"/>
-        <w:rPr>
-          <w:rFonts w:ascii="Times New Roman" w:hAnsi="Times New Roman" w:cs="Times New Roman"/>
-          <w:b/>
-        </w:rPr>
-      </w:pPr>
+        <w:t>Retrieve cat (50 pts)</w:t>
+      </w:r>
+    </w:p>
+    <w:p>
+      <w:pPr>
+        <w:spacing w:line="240" w:lineRule="auto"/>
+        <w:rPr>
+          <w:rFonts w:ascii="Times New Roman" w:hAnsi="Times New Roman" w:cs="Times New Roman"/>
+          <w:b/>
+        </w:rPr>
+      </w:pPr>
+      <w:r>
+        <w:rPr>
+          <w:rFonts w:ascii="Times New Roman" w:hAnsi="Times New Roman" w:cs="Times New Roman"/>
+          <w:b/>
+        </w:rPr>
+        <w:t>All Items:</w:t>
+      </w:r>
+    </w:p>
+    <w:p>
+      <w:pPr>
+        <w:spacing w:line="240" w:lineRule="auto"/>
+        <w:rPr>
+          <w:rFonts w:ascii="Times New Roman" w:hAnsi="Times New Roman" w:cs="Times New Roman"/>
+        </w:rPr>
+      </w:pPr>
+      <w:r>
+        <w:rPr>
+          <w:rFonts w:ascii="Times New Roman" w:hAnsi="Times New Roman" w:cs="Times New Roman"/>
+        </w:rPr>
+        <w:tab/>
+      </w:r>
+      <w:r>
+        <w:rPr>
+          <w:rFonts w:ascii="Times New Roman" w:hAnsi="Times New Roman" w:cs="Times New Roman"/>
+          <w:b/>
+        </w:rPr>
+        <w:t>Head of garlic</w:t>
+      </w:r>
+      <w:r>
+        <w:rPr>
+          <w:rFonts w:ascii="Times New Roman" w:hAnsi="Times New Roman" w:cs="Times New Roman"/>
+        </w:rPr>
+        <w:t>: Your nose scrunches from the smell. It seems to be made up of at least ten cloves.</w:t>
+      </w:r>
+    </w:p>
+    <w:p>
+      <w:pPr>
+        <w:spacing w:line="240" w:lineRule="auto"/>
+        <w:rPr>
+          <w:rFonts w:ascii="Times New Roman" w:hAnsi="Times New Roman" w:cs="Times New Roman"/>
+        </w:rPr>
+      </w:pPr>
+      <w:r>
+        <w:rPr>
+          <w:rFonts w:ascii="Times New Roman" w:hAnsi="Times New Roman" w:cs="Times New Roman"/>
+        </w:rPr>
+        <w:tab/>
+      </w:r>
+      <w:r>
+        <w:rPr>
+          <w:rFonts w:ascii="Times New Roman" w:hAnsi="Times New Roman" w:cs="Times New Roman"/>
+          <w:b/>
+        </w:rPr>
+        <w:t>Shed</w:t>
+      </w:r>
+      <w:r>
+        <w:rPr>
+          <w:rFonts w:ascii="Times New Roman" w:hAnsi="Times New Roman" w:cs="Times New Roman"/>
+        </w:rPr>
+        <w:t>: A wooden shed stands at the end of the backyard.  It is weathered and beaten, look</w:t>
+      </w:r>
+      <w:r>
+        <w:rPr>
+          <w:rFonts w:ascii="Times New Roman" w:hAnsi="Times New Roman" w:cs="Times New Roman"/>
+        </w:rPr>
+        <w:t xml:space="preserve">ing like </w:t>
+      </w:r>
+      <w:r>
+        <w:rPr>
+          <w:rFonts w:ascii="Times New Roman" w:hAnsi="Times New Roman" w:cs="Times New Roman"/>
+        </w:rPr>
+        <w:br/>
+        <w:t xml:space="preserve">            </w:t>
+      </w:r>
+      <w:r>
+        <w:rPr>
+          <w:rFonts w:ascii="Times New Roman" w:hAnsi="Times New Roman" w:cs="Times New Roman"/>
+        </w:rPr>
+        <w:t xml:space="preserve"> it could collapse any second.</w:t>
+      </w:r>
+    </w:p>
+    <w:p>
+      <w:pPr>
+        <w:spacing w:line="240" w:lineRule="auto"/>
+        <w:rPr>
+          <w:rFonts w:ascii="Times New Roman" w:hAnsi="Times New Roman" w:cs="Times New Roman" w:hint="eastAsia"/>
+        </w:rPr>
+      </w:pPr>
+      <w:r>
+        <w:rPr>
+          <w:rFonts w:ascii="Times New Roman" w:hAnsi="Times New Roman" w:cs="Times New Roman"/>
+        </w:rPr>
+        <w:tab/>
+      </w:r>
+      <w:r>
+        <w:rPr>
+          <w:rFonts w:ascii="Times New Roman" w:hAnsi="Times New Roman" w:cs="Times New Roman"/>
+          <w:b/>
+        </w:rPr>
+        <w:t>Barrier rune</w:t>
+      </w:r>
+      <w:r>
+        <w:rPr>
+          <w:rFonts w:ascii="Times New Roman" w:hAnsi="Times New Roman" w:cs="Times New Roman"/>
+        </w:rPr>
+        <w:t>:</w:t>
+      </w:r>
+      <w:r>
+        <w:t xml:space="preserve"> </w:t>
+      </w:r>
+      <w:r>
+        <w:rPr>
+          <w:rFonts w:ascii="Times New Roman" w:hAnsi="Times New Roman" w:cs="Times New Roman"/>
+        </w:rPr>
+        <w:t xml:space="preserve">An ancient symbol is written upon the paper in ink.  It </w:t>
+      </w:r>
+      <w:r>
+        <w:rPr>
+          <w:rFonts w:ascii="Times New Roman" w:hAnsi="Times New Roman" w:cs="Times New Roman"/>
+        </w:rPr>
+        <w:t xml:space="preserve">looks a bit like the                </w:t>
+      </w:r>
+      <w:r>
+        <w:rPr>
+          <w:rFonts w:ascii="Times New Roman" w:hAnsi="Times New Roman" w:cs="Times New Roman"/>
+        </w:rPr>
+        <w:br/>
+        <w:t xml:space="preserve">             silhouette </w:t>
+      </w:r>
+      <w:r>
+        <w:rPr>
+          <w:rFonts w:ascii="Times New Roman" w:hAnsi="Times New Roman" w:cs="Times New Roman"/>
+        </w:rPr>
+        <w:t>of a frog.</w:t>
+      </w:r>
+    </w:p>
+    <w:p>
+      <w:pPr>
+        <w:spacing w:line="240" w:lineRule="auto"/>
+        <w:rPr>
+          <w:rFonts w:ascii="Times New Roman" w:hAnsi="Times New Roman" w:cs="Times New Roman"/>
+        </w:rPr>
+      </w:pPr>
+      <w:r>
+        <w:rPr>
+          <w:rFonts w:ascii="Times New Roman" w:hAnsi="Times New Roman" w:cs="Times New Roman"/>
+        </w:rPr>
+        <w:tab/>
+      </w:r>
+      <w:r>
+        <w:rPr>
+          <w:rFonts w:ascii="Times New Roman" w:hAnsi="Times New Roman" w:cs="Times New Roman"/>
+          <w:b/>
+        </w:rPr>
+        <w:t>Hidden barrier rune</w:t>
+      </w:r>
+      <w:r>
+        <w:rPr>
+          <w:rFonts w:ascii="Times New Roman" w:hAnsi="Times New Roman" w:cs="Times New Roman"/>
+        </w:rPr>
+        <w:t xml:space="preserve">: </w:t>
+      </w:r>
+      <w:r>
+        <w:rPr>
+          <w:rFonts w:ascii="Times New Roman" w:hAnsi="Times New Roman" w:cs="Times New Roman"/>
+        </w:rPr>
+        <w:t>An ancient symbol is written upon the paper in ink.  It l</w:t>
+      </w:r>
+      <w:r>
+        <w:rPr>
+          <w:rFonts w:ascii="Times New Roman" w:hAnsi="Times New Roman" w:cs="Times New Roman"/>
+        </w:rPr>
+        <w:t xml:space="preserve">ooks a bit like the </w:t>
+      </w:r>
+      <w:r>
+        <w:rPr>
+          <w:rFonts w:ascii="Times New Roman" w:hAnsi="Times New Roman" w:cs="Times New Roman"/>
+        </w:rPr>
+        <w:br/>
+        <w:t xml:space="preserve">             silhouette</w:t>
+      </w:r>
+      <w:r>
+        <w:rPr>
+          <w:rFonts w:ascii="Times New Roman" w:hAnsi="Times New Roman" w:cs="Times New Roman" w:hint="eastAsia"/>
+        </w:rPr>
+        <w:t xml:space="preserve"> of a frog.</w:t>
+      </w:r>
+    </w:p>
+    <w:p>
+      <w:pPr>
+        <w:spacing w:line="240" w:lineRule="auto"/>
+        <w:ind w:left="720"/>
+        <w:rPr>
+          <w:rFonts w:ascii="Times New Roman" w:hAnsi="Times New Roman" w:cs="Times New Roman"/>
+        </w:rPr>
+      </w:pPr>
+      <w:r>
+        <w:rPr>
+          <w:rFonts w:ascii="Times New Roman" w:hAnsi="Times New Roman" w:cs="Times New Roman"/>
+          <w:b/>
+        </w:rPr>
+        <w:t>Book on warding and barriers</w:t>
+      </w:r>
+      <w:r>
+        <w:rPr>
+          <w:rFonts w:ascii="Times New Roman" w:hAnsi="Times New Roman" w:cs="Times New Roman"/>
+        </w:rPr>
+        <w:t>:</w:t>
+      </w:r>
+      <w:r>
+        <w:rPr>
+          <w:rFonts w:ascii="Times New Roman" w:hAnsi="Times New Roman" w:cs="Times New Roman"/>
+        </w:rPr>
+        <w:t xml:space="preserve"> </w:t>
+      </w:r>
+      <w:r>
+        <w:rPr>
+          <w:rFonts w:ascii="Times New Roman" w:hAnsi="Times New Roman" w:cs="Times New Roman"/>
+        </w:rPr>
+        <w:t xml:space="preserve">Recently, you've seen Master flipping through this book with a </w:t>
+      </w:r>
+      <w:r>
+        <w:rPr>
+          <w:rFonts w:ascii="Times New Roman" w:hAnsi="Times New Roman" w:cs="Times New Roman"/>
+        </w:rPr>
+        <w:br/>
+      </w:r>
+      <w:r>
+        <w:rPr>
+          <w:rFonts w:ascii="Times New Roman" w:hAnsi="Times New Roman" w:cs="Times New Roman"/>
+        </w:rPr>
+        <w:t>serious frown.  There is nothing on the dull red cover besides the author's last name.</w:t>
+      </w:r>
+    </w:p>
+    <w:p>
+      <w:pPr>
+        <w:spacing w:line="240" w:lineRule="auto"/>
+        <w:rPr>
+          <w:rFonts w:ascii="Times New Roman" w:hAnsi="Times New Roman" w:cs="Times New Roman"/>
+        </w:rPr>
+      </w:pPr>
+      <w:r>
+        <w:rPr>
+          <w:rFonts w:ascii="Times New Roman" w:hAnsi="Times New Roman" w:cs="Times New Roman"/>
+        </w:rPr>
+        <w:tab/>
+      </w:r>
+      <w:r>
+        <w:rPr>
+          <w:rFonts w:ascii="Times New Roman" w:hAnsi="Times New Roman" w:cs="Times New Roman"/>
+          <w:b/>
+        </w:rPr>
+        <w:t>Empty cauldron</w:t>
+      </w:r>
+      <w:r>
+        <w:rPr>
+          <w:rFonts w:ascii="Times New Roman" w:hAnsi="Times New Roman" w:cs="Times New Roman"/>
+        </w:rPr>
+        <w:t>:</w:t>
+      </w:r>
+      <w:r>
+        <w:rPr>
+          <w:rFonts w:ascii="Times New Roman" w:hAnsi="Times New Roman" w:cs="Times New Roman"/>
+        </w:rPr>
+        <w:t xml:space="preserve"> </w:t>
+      </w:r>
+      <w:r>
+        <w:rPr>
+          <w:rFonts w:ascii="Times New Roman" w:hAnsi="Times New Roman" w:cs="Times New Roman"/>
+        </w:rPr>
+        <w:t xml:space="preserve">There is a black cauldron, recently bought, sitting on one of the leftmost tables.  </w:t>
+      </w:r>
+      <w:r>
+        <w:rPr>
+          <w:rFonts w:ascii="Times New Roman" w:hAnsi="Times New Roman" w:cs="Times New Roman"/>
+        </w:rPr>
+        <w:br/>
+        <w:t xml:space="preserve">             </w:t>
+      </w:r>
+      <w:r>
+        <w:rPr>
+          <w:rFonts w:ascii="Times New Roman" w:hAnsi="Times New Roman" w:cs="Times New Roman"/>
+        </w:rPr>
+        <w:t>Unlike the others in the room, it does not have a brewing potion inside it.</w:t>
+      </w:r>
+    </w:p>
+    <w:p>
+      <w:pPr>
+        <w:spacing w:line="240" w:lineRule="auto"/>
+        <w:rPr>
+          <w:rFonts w:ascii="Times New Roman" w:hAnsi="Times New Roman" w:cs="Times New Roman"/>
+        </w:rPr>
+      </w:pPr>
+      <w:r>
+        <w:rPr>
+          <w:rFonts w:ascii="Times New Roman" w:hAnsi="Times New Roman" w:cs="Times New Roman"/>
+        </w:rPr>
+        <w:tab/>
+      </w:r>
+      <w:r>
+        <w:rPr>
+          <w:rFonts w:ascii="Times New Roman" w:hAnsi="Times New Roman" w:cs="Times New Roman"/>
+          <w:b/>
+        </w:rPr>
+        <w:t>Shrinking potion</w:t>
+      </w:r>
+      <w:r>
+        <w:rPr>
+          <w:rFonts w:ascii="Times New Roman" w:hAnsi="Times New Roman" w:cs="Times New Roman"/>
+        </w:rPr>
+        <w:t xml:space="preserve">: </w:t>
+      </w:r>
+      <w:r>
+        <w:rPr>
+          <w:rFonts w:ascii="Times New Roman" w:hAnsi="Times New Roman" w:cs="Times New Roman"/>
+        </w:rPr>
+        <w:t>Bubbles float to the surface of the pick liquid.</w:t>
+      </w:r>
+    </w:p>
+    <w:p>
+      <w:pPr>
+        <w:spacing w:line="240" w:lineRule="auto"/>
+        <w:rPr>
+          <w:rFonts w:ascii="Times New Roman" w:hAnsi="Times New Roman" w:cs="Times New Roman"/>
+        </w:rPr>
+      </w:pPr>
+      <w:r>
+        <w:rPr>
+          <w:rFonts w:ascii="Times New Roman" w:hAnsi="Times New Roman" w:cs="Times New Roman"/>
+          <w:b/>
+        </w:rPr>
+        <w:tab/>
+      </w:r>
+      <w:proofErr w:type="spellStart"/>
+      <w:r>
+        <w:rPr>
+          <w:rFonts w:ascii="Times New Roman" w:hAnsi="Times New Roman" w:cs="Times New Roman"/>
+          <w:b/>
+        </w:rPr>
+        <w:t>Featherlight</w:t>
+      </w:r>
+      <w:proofErr w:type="spellEnd"/>
+      <w:r>
+        <w:rPr>
+          <w:rFonts w:ascii="Times New Roman" w:hAnsi="Times New Roman" w:cs="Times New Roman"/>
+          <w:b/>
+        </w:rPr>
+        <w:t xml:space="preserve"> potion</w:t>
+      </w:r>
+      <w:r>
+        <w:rPr>
+          <w:rFonts w:ascii="Times New Roman" w:hAnsi="Times New Roman" w:cs="Times New Roman"/>
+        </w:rPr>
+        <w:t xml:space="preserve">: </w:t>
+      </w:r>
+      <w:r>
+        <w:rPr>
+          <w:rFonts w:ascii="Times New Roman" w:hAnsi="Times New Roman" w:cs="Times New Roman"/>
+        </w:rPr>
+        <w:t>A dark green smoke rises from the potion of the same color.</w:t>
+      </w:r>
+    </w:p>
+    <w:p>
+      <w:pPr>
+        <w:spacing w:line="240" w:lineRule="auto"/>
+        <w:rPr>
+          <w:rFonts w:ascii="Times New Roman" w:hAnsi="Times New Roman" w:cs="Times New Roman"/>
+        </w:rPr>
+      </w:pPr>
+      <w:r>
+        <w:rPr>
+          <w:rFonts w:ascii="Times New Roman" w:hAnsi="Times New Roman" w:cs="Times New Roman"/>
+          <w:b/>
+        </w:rPr>
+        <w:tab/>
+        <w:t>Scent remover</w:t>
+      </w:r>
+      <w:r>
+        <w:rPr>
+          <w:rFonts w:ascii="Times New Roman" w:hAnsi="Times New Roman" w:cs="Times New Roman"/>
+        </w:rPr>
+        <w:t xml:space="preserve">: </w:t>
+      </w:r>
+      <w:r>
+        <w:rPr>
+          <w:rFonts w:ascii="Times New Roman" w:hAnsi="Times New Roman" w:cs="Times New Roman"/>
+        </w:rPr>
+        <w:t>The potion is an unappetizing-looking brown.</w:t>
+      </w:r>
+    </w:p>
+    <w:p>
+      <w:pPr>
+        <w:spacing w:line="240" w:lineRule="auto"/>
+        <w:rPr>
+          <w:rFonts w:ascii="Times New Roman" w:hAnsi="Times New Roman" w:cs="Times New Roman"/>
+        </w:rPr>
+      </w:pPr>
+      <w:r>
+        <w:rPr>
+          <w:rFonts w:ascii="Times New Roman" w:hAnsi="Times New Roman" w:cs="Times New Roman"/>
+        </w:rPr>
+        <w:tab/>
+      </w:r>
+      <w:r>
+        <w:rPr>
+          <w:rFonts w:ascii="Times New Roman" w:hAnsi="Times New Roman" w:cs="Times New Roman"/>
+          <w:b/>
+        </w:rPr>
+        <w:t>Vial</w:t>
+      </w:r>
+      <w:r>
+        <w:rPr>
+          <w:rFonts w:ascii="Times New Roman" w:hAnsi="Times New Roman" w:cs="Times New Roman"/>
+        </w:rPr>
+        <w:t xml:space="preserve">: </w:t>
+      </w:r>
+      <w:r>
+        <w:rPr>
+          <w:rFonts w:ascii="Times New Roman" w:hAnsi="Times New Roman" w:cs="Times New Roman"/>
+        </w:rPr>
+        <w:t>It's a small glass vial, able to hold even the most corrosive of potions</w:t>
+      </w:r>
+      <w:r>
+        <w:rPr>
+          <w:rFonts w:ascii="Times New Roman" w:hAnsi="Times New Roman" w:cs="Times New Roman"/>
+        </w:rPr>
+        <w:t>.</w:t>
+      </w:r>
+    </w:p>
+    <w:p>
+      <w:pPr>
+        <w:spacing w:line="240" w:lineRule="auto"/>
+        <w:rPr>
+          <w:rFonts w:ascii="Times New Roman" w:hAnsi="Times New Roman" w:cs="Times New Roman"/>
+        </w:rPr>
+      </w:pPr>
+      <w:r>
+        <w:rPr>
+          <w:rFonts w:ascii="Times New Roman" w:hAnsi="Times New Roman" w:cs="Times New Roman"/>
+        </w:rPr>
+        <w:tab/>
+      </w:r>
+      <w:r>
+        <w:rPr>
+          <w:rFonts w:ascii="Times New Roman" w:hAnsi="Times New Roman" w:cs="Times New Roman"/>
+          <w:b/>
+        </w:rPr>
+        <w:t>Herb pouch</w:t>
+      </w:r>
+      <w:r>
+        <w:rPr>
+          <w:rFonts w:ascii="Times New Roman" w:hAnsi="Times New Roman" w:cs="Times New Roman"/>
+        </w:rPr>
+        <w:t>:</w:t>
+      </w:r>
+      <w:r>
+        <w:rPr>
+          <w:rFonts w:ascii="Times New Roman" w:hAnsi="Times New Roman" w:cs="Times New Roman"/>
+        </w:rPr>
+        <w:t xml:space="preserve"> </w:t>
+      </w:r>
+      <w:r>
+        <w:rPr>
+          <w:rFonts w:ascii="Times New Roman" w:hAnsi="Times New Roman" w:cs="Times New Roman"/>
+        </w:rPr>
+        <w:t xml:space="preserve">The inside </w:t>
+      </w:r>
+      <w:r>
+        <w:rPr>
+          <w:rFonts w:ascii="Times New Roman" w:hAnsi="Times New Roman" w:cs="Times New Roman"/>
+        </w:rPr>
+        <w:t xml:space="preserve">being </w:t>
+      </w:r>
+      <w:r>
+        <w:rPr>
+          <w:rFonts w:ascii="Times New Roman" w:hAnsi="Times New Roman" w:cs="Times New Roman"/>
+        </w:rPr>
+        <w:t xml:space="preserve">made up of small protective pockets, it is perfect for toting around </w:t>
+      </w:r>
+      <w:r>
+        <w:rPr>
+          <w:rFonts w:ascii="Times New Roman" w:hAnsi="Times New Roman" w:cs="Times New Roman"/>
+        </w:rPr>
+        <w:t xml:space="preserve">  </w:t>
+      </w:r>
+      <w:r>
+        <w:rPr>
+          <w:rFonts w:ascii="Times New Roman" w:hAnsi="Times New Roman" w:cs="Times New Roman"/>
+        </w:rPr>
+        <w:br/>
+        <w:t xml:space="preserve">             </w:t>
+      </w:r>
+      <w:r>
+        <w:rPr>
+          <w:rFonts w:ascii="Times New Roman" w:hAnsi="Times New Roman" w:cs="Times New Roman"/>
+        </w:rPr>
+        <w:t>fragile herbs.</w:t>
+      </w:r>
+    </w:p>
+    <w:p>
+      <w:pPr>
+        <w:spacing w:line="240" w:lineRule="auto"/>
+        <w:rPr>
+          <w:rFonts w:ascii="Times New Roman" w:hAnsi="Times New Roman" w:cs="Times New Roman"/>
+        </w:rPr>
+      </w:pPr>
+      <w:r>
+        <w:rPr>
+          <w:rFonts w:ascii="Times New Roman" w:hAnsi="Times New Roman" w:cs="Times New Roman"/>
+        </w:rPr>
+        <w:tab/>
+      </w:r>
+      <w:r>
+        <w:rPr>
+          <w:rFonts w:ascii="Times New Roman" w:hAnsi="Times New Roman" w:cs="Times New Roman"/>
+          <w:b/>
+        </w:rPr>
+        <w:t>Notes</w:t>
+      </w:r>
+      <w:r>
+        <w:rPr>
+          <w:rFonts w:ascii="Times New Roman" w:hAnsi="Times New Roman" w:cs="Times New Roman"/>
+        </w:rPr>
+        <w:t>:</w:t>
+      </w:r>
+      <w:r>
+        <w:rPr>
+          <w:rFonts w:ascii="Times New Roman" w:hAnsi="Times New Roman" w:cs="Times New Roman"/>
+        </w:rPr>
+        <w:t xml:space="preserve"> </w:t>
+      </w:r>
+      <w:r>
+        <w:rPr>
+          <w:rFonts w:ascii="Times New Roman" w:hAnsi="Times New Roman" w:cs="Times New Roman"/>
+        </w:rPr>
+        <w:t xml:space="preserve">Recipes for potions are scribbled upon a pile of small loose papers. The handwriting is so </w:t>
+      </w:r>
+      <w:r>
+        <w:rPr>
+          <w:rFonts w:ascii="Times New Roman" w:hAnsi="Times New Roman" w:cs="Times New Roman"/>
+        </w:rPr>
+        <w:br/>
+        <w:t xml:space="preserve">             </w:t>
+      </w:r>
+      <w:r>
+        <w:rPr>
+          <w:rFonts w:ascii="Times New Roman" w:hAnsi="Times New Roman" w:cs="Times New Roman"/>
+        </w:rPr>
+        <w:t>messy that it is unreadable to anyone but you.</w:t>
+      </w:r>
+    </w:p>
+    <w:p>
+      <w:pPr>
+        <w:spacing w:line="240" w:lineRule="auto"/>
+        <w:ind w:left="720"/>
+        <w:rPr>
+          <w:rFonts w:ascii="Times New Roman" w:hAnsi="Times New Roman" w:cs="Times New Roman"/>
+        </w:rPr>
+      </w:pPr>
+      <w:r>
+        <w:rPr>
+          <w:rFonts w:ascii="Times New Roman" w:hAnsi="Times New Roman" w:cs="Times New Roman"/>
+          <w:b/>
+        </w:rPr>
+        <w:t>Coin collection</w:t>
+      </w:r>
+      <w:r>
+        <w:rPr>
+          <w:rFonts w:ascii="Times New Roman" w:hAnsi="Times New Roman" w:cs="Times New Roman"/>
+        </w:rPr>
+        <w:t>:</w:t>
+      </w:r>
+      <w:r>
+        <w:t xml:space="preserve"> </w:t>
+      </w:r>
+      <w:r>
+        <w:rPr>
+          <w:rFonts w:ascii="Times New Roman" w:hAnsi="Times New Roman" w:cs="Times New Roman"/>
+        </w:rPr>
+        <w:t>One of</w:t>
+      </w:r>
+      <w:r>
+        <w:rPr>
+          <w:rFonts w:ascii="Times New Roman" w:hAnsi="Times New Roman" w:cs="Times New Roman"/>
+        </w:rPr>
+        <w:t xml:space="preserve"> your cherished possessions, it is a jar filled with currency from far-off lands.  The coins are well-cared-for and shine brightly.</w:t>
+      </w:r>
+      <w:r>
+        <w:rPr>
+          <w:rFonts w:ascii="Times New Roman" w:hAnsi="Times New Roman" w:cs="Times New Roman"/>
+        </w:rPr>
+        <w:br/>
+      </w:r>
+      <w:r>
+        <w:rPr>
+          <w:rFonts w:ascii="Times New Roman" w:hAnsi="Times New Roman" w:cs="Times New Roman"/>
+        </w:rPr>
+        <w:br/>
+      </w:r>
+      <w:r>
+        <w:rPr>
+          <w:rFonts w:ascii="Times New Roman" w:hAnsi="Times New Roman" w:cs="Times New Roman"/>
+          <w:b/>
+        </w:rPr>
+        <w:t>Jewelry box</w:t>
+      </w:r>
+      <w:r>
+        <w:rPr>
+          <w:rFonts w:ascii="Times New Roman" w:hAnsi="Times New Roman" w:cs="Times New Roman"/>
+        </w:rPr>
+        <w:t>:</w:t>
+      </w:r>
+      <w:r>
+        <w:rPr>
+          <w:rFonts w:ascii="Times New Roman" w:hAnsi="Times New Roman" w:cs="Times New Roman"/>
+        </w:rPr>
+        <w:t xml:space="preserve"> </w:t>
+      </w:r>
+      <w:r>
+        <w:rPr>
+          <w:rFonts w:ascii="Times New Roman" w:hAnsi="Times New Roman" w:cs="Times New Roman"/>
+        </w:rPr>
+        <w:t>Though it is made of wood and has a simple design, it must have been expensive.  Its emblem, a small bird embossed</w:t>
+      </w:r>
+      <w:r>
+        <w:rPr>
+          <w:rFonts w:ascii="Times New Roman" w:hAnsi="Times New Roman" w:cs="Times New Roman"/>
+        </w:rPr>
+        <w:t xml:space="preserve"> with delicate silver on its lid</w:t>
+      </w:r>
+      <w:r>
+        <w:rPr>
+          <w:rFonts w:ascii="Times New Roman" w:hAnsi="Times New Roman" w:cs="Times New Roman"/>
+        </w:rPr>
+        <w:t>, mar</w:t>
+      </w:r>
+      <w:r>
+        <w:rPr>
+          <w:rFonts w:ascii="Times New Roman" w:hAnsi="Times New Roman" w:cs="Times New Roman"/>
+        </w:rPr>
+        <w:t xml:space="preserve">ks its maker as one of the </w:t>
+      </w:r>
+      <w:r>
+        <w:rPr>
+          <w:rFonts w:ascii="Times New Roman" w:hAnsi="Times New Roman" w:cs="Times New Roman"/>
+        </w:rPr>
+        <w:t>renowned jewelers within the country.</w:t>
+      </w:r>
+    </w:p>
+    <w:p>
+      <w:pPr>
+        <w:spacing w:line="240" w:lineRule="auto"/>
+        <w:rPr>
+          <w:rFonts w:ascii="Times New Roman" w:hAnsi="Times New Roman" w:cs="Times New Roman"/>
+        </w:rPr>
+      </w:pPr>
+      <w:r>
+        <w:rPr>
+          <w:rFonts w:ascii="Times New Roman" w:hAnsi="Times New Roman" w:cs="Times New Roman"/>
+        </w:rPr>
+        <w:tab/>
+      </w:r>
+      <w:r>
+        <w:rPr>
+          <w:rFonts w:ascii="Times New Roman" w:hAnsi="Times New Roman" w:cs="Times New Roman"/>
+          <w:b/>
+        </w:rPr>
+        <w:t>Cellar key</w:t>
+      </w:r>
+      <w:r>
+        <w:rPr>
+          <w:rFonts w:ascii="Times New Roman" w:hAnsi="Times New Roman" w:cs="Times New Roman"/>
+        </w:rPr>
+        <w:t>:</w:t>
+      </w:r>
+      <w:r>
+        <w:t xml:space="preserve"> </w:t>
+      </w:r>
+      <w:r>
+        <w:rPr>
+          <w:rFonts w:ascii="Times New Roman" w:hAnsi="Times New Roman" w:cs="Times New Roman"/>
+        </w:rPr>
+        <w:t xml:space="preserve">The steel key sits heavily in the palm of your hand.  It looks a bit rusted and makes </w:t>
+      </w:r>
+      <w:r>
+        <w:rPr>
+          <w:rFonts w:ascii="Times New Roman" w:hAnsi="Times New Roman" w:cs="Times New Roman"/>
+        </w:rPr>
+        <w:br/>
+        <w:t xml:space="preserve">             your fingers smell gross.</w:t>
+      </w:r>
+    </w:p>
+    <w:p>
+      <w:pPr>
+        <w:spacing w:line="240" w:lineRule="auto"/>
+        <w:rPr>
+          <w:rFonts w:ascii="Times New Roman" w:hAnsi="Times New Roman" w:cs="Times New Roman"/>
+        </w:rPr>
+      </w:pPr>
+      <w:r>
+        <w:rPr>
+          <w:rFonts w:ascii="Times New Roman" w:hAnsi="Times New Roman" w:cs="Times New Roman"/>
+        </w:rPr>
+        <w:tab/>
+      </w:r>
+      <w:r>
+        <w:rPr>
+          <w:rFonts w:ascii="Times New Roman" w:hAnsi="Times New Roman" w:cs="Times New Roman"/>
+          <w:b/>
+        </w:rPr>
+        <w:t>Illuminated bulb</w:t>
+      </w:r>
+      <w:r>
+        <w:rPr>
+          <w:rFonts w:ascii="Times New Roman" w:hAnsi="Times New Roman" w:cs="Times New Roman"/>
+        </w:rPr>
+        <w:t>:</w:t>
+      </w:r>
+      <w:r>
+        <w:t xml:space="preserve"> </w:t>
+      </w:r>
+      <w:r>
+        <w:rPr>
+          <w:rFonts w:ascii="Times New Roman" w:hAnsi="Times New Roman" w:cs="Times New Roman"/>
+        </w:rPr>
+        <w:t xml:space="preserve">It's the bulb of a sun blossom.  As they are native to only the southern part of </w:t>
+      </w:r>
+      <w:r>
+        <w:rPr>
+          <w:rFonts w:ascii="Times New Roman" w:hAnsi="Times New Roman" w:cs="Times New Roman"/>
+        </w:rPr>
+        <w:br/>
+        <w:t xml:space="preserve">             </w:t>
+      </w:r>
+      <w:r>
+        <w:rPr>
+          <w:rFonts w:ascii="Times New Roman" w:hAnsi="Times New Roman" w:cs="Times New Roman"/>
+        </w:rPr>
+        <w:t>the country, the lizard must have found one that had fallen off a travelling merchant cart.</w:t>
+      </w:r>
+    </w:p>
+    <w:p>
+      <w:pPr>
+        <w:spacing w:line="240" w:lineRule="auto"/>
+        <w:rPr>
+          <w:rFonts w:ascii="Times New Roman" w:hAnsi="Times New Roman" w:cs="Times New Roman"/>
+        </w:rPr>
+      </w:pPr>
+      <w:r>
+        <w:rPr>
+          <w:rFonts w:ascii="Times New Roman" w:hAnsi="Times New Roman" w:cs="Times New Roman"/>
+        </w:rPr>
+        <w:tab/>
+      </w:r>
+      <w:r>
+        <w:rPr>
+          <w:rFonts w:ascii="Times New Roman" w:hAnsi="Times New Roman" w:cs="Times New Roman"/>
+          <w:b/>
+        </w:rPr>
+        <w:t>Gold</w:t>
+      </w:r>
+      <w:r>
+        <w:rPr>
+          <w:rFonts w:ascii="Times New Roman" w:hAnsi="Times New Roman" w:cs="Times New Roman"/>
+        </w:rPr>
+        <w:t>:</w:t>
+      </w:r>
+      <w:r>
+        <w:rPr>
+          <w:rFonts w:ascii="Times New Roman" w:hAnsi="Times New Roman" w:cs="Times New Roman"/>
+        </w:rPr>
+        <w:t xml:space="preserve"> </w:t>
+      </w:r>
+      <w:r>
+        <w:rPr>
+          <w:rFonts w:ascii="Times New Roman" w:hAnsi="Times New Roman" w:cs="Times New Roman"/>
+        </w:rPr>
+        <w:t>The small bag is heavy for its size.  The gold inside jingles whenever you move.</w:t>
+      </w:r>
+    </w:p>
+    <w:p>
+      <w:pPr>
+        <w:spacing w:line="240" w:lineRule="auto"/>
+        <w:rPr>
+          <w:rFonts w:ascii="Times New Roman" w:hAnsi="Times New Roman" w:cs="Times New Roman"/>
+        </w:rPr>
+      </w:pPr>
+      <w:r>
+        <w:rPr>
+          <w:rFonts w:ascii="Times New Roman" w:hAnsi="Times New Roman" w:cs="Times New Roman"/>
+        </w:rPr>
+        <w:lastRenderedPageBreak/>
+        <w:tab/>
+      </w:r>
+      <w:r>
+        <w:rPr>
+          <w:rFonts w:ascii="Times New Roman" w:hAnsi="Times New Roman" w:cs="Times New Roman"/>
+          <w:b/>
+        </w:rPr>
+        <w:t>Soft cloth</w:t>
+      </w:r>
+      <w:r>
+        <w:rPr>
+          <w:rFonts w:ascii="Times New Roman" w:hAnsi="Times New Roman" w:cs="Times New Roman"/>
+        </w:rPr>
+        <w:t>:</w:t>
+      </w:r>
+      <w:r>
+        <w:rPr>
+          <w:rFonts w:ascii="Times New Roman" w:hAnsi="Times New Roman" w:cs="Times New Roman"/>
+        </w:rPr>
+        <w:t xml:space="preserve"> </w:t>
+      </w:r>
+      <w:r>
+        <w:rPr>
+          <w:rFonts w:ascii="Times New Roman" w:hAnsi="Times New Roman" w:cs="Times New Roman"/>
+        </w:rPr>
+        <w:t>Made from the silk of vol</w:t>
+      </w:r>
+      <w:r>
+        <w:rPr>
+          <w:rFonts w:ascii="Times New Roman" w:hAnsi="Times New Roman" w:cs="Times New Roman"/>
+        </w:rPr>
+        <w:t>canic worms, this cloth is reve</w:t>
+      </w:r>
+      <w:r>
+        <w:rPr>
+          <w:rFonts w:ascii="Times New Roman" w:hAnsi="Times New Roman" w:cs="Times New Roman"/>
+        </w:rPr>
+        <w:t xml:space="preserve">red as one of the softest that </w:t>
+      </w:r>
+      <w:r>
+        <w:rPr>
+          <w:rFonts w:ascii="Times New Roman" w:hAnsi="Times New Roman" w:cs="Times New Roman"/>
+        </w:rPr>
+        <w:t xml:space="preserve">               </w:t>
+      </w:r>
+      <w:r>
+        <w:rPr>
+          <w:rFonts w:ascii="Times New Roman" w:hAnsi="Times New Roman" w:cs="Times New Roman"/>
+        </w:rPr>
+        <w:br/>
+        <w:t xml:space="preserve">             </w:t>
+      </w:r>
+      <w:r>
+        <w:rPr>
+          <w:rFonts w:ascii="Times New Roman" w:hAnsi="Times New Roman" w:cs="Times New Roman"/>
+        </w:rPr>
+        <w:t xml:space="preserve">has ever graced the country.  It's rumored that the Duke of </w:t>
+      </w:r>
+      <w:proofErr w:type="spellStart"/>
+      <w:r>
+        <w:rPr>
+          <w:rFonts w:ascii="Times New Roman" w:hAnsi="Times New Roman" w:cs="Times New Roman"/>
+        </w:rPr>
+        <w:t>Nightwood</w:t>
+      </w:r>
+      <w:proofErr w:type="spellEnd"/>
+      <w:r>
+        <w:rPr>
+          <w:rFonts w:ascii="Times New Roman" w:hAnsi="Times New Roman" w:cs="Times New Roman"/>
+        </w:rPr>
+        <w:t xml:space="preserve"> sold his first child just to </w:t>
+      </w:r>
+      <w:r>
+        <w:rPr>
+          <w:rFonts w:ascii="Times New Roman" w:hAnsi="Times New Roman" w:cs="Times New Roman"/>
+        </w:rPr>
+        <w:br/>
+        <w:t xml:space="preserve">             </w:t>
+      </w:r>
+      <w:r>
+        <w:rPr>
+          <w:rFonts w:ascii="Times New Roman" w:hAnsi="Times New Roman" w:cs="Times New Roman"/>
+        </w:rPr>
+        <w:t>be able to touch the shimmering blue fabric.</w:t>
+      </w:r>
+    </w:p>
+    <w:p>
+      <w:pPr>
+        <w:spacing w:line="240" w:lineRule="auto"/>
+        <w:rPr>
+          <w:rFonts w:ascii="Times New Roman" w:hAnsi="Times New Roman" w:cs="Times New Roman"/>
+        </w:rPr>
+      </w:pPr>
+      <w:r>
+        <w:rPr>
+          <w:rFonts w:ascii="Times New Roman" w:hAnsi="Times New Roman" w:cs="Times New Roman"/>
+        </w:rPr>
+        <w:tab/>
+      </w:r>
+      <w:r>
+        <w:rPr>
+          <w:rFonts w:ascii="Times New Roman" w:hAnsi="Times New Roman" w:cs="Times New Roman"/>
+          <w:b/>
+        </w:rPr>
+        <w:t>Broadsword</w:t>
+      </w:r>
+      <w:r>
+        <w:rPr>
+          <w:rFonts w:ascii="Times New Roman" w:hAnsi="Times New Roman" w:cs="Times New Roman"/>
+        </w:rPr>
+        <w:t>:</w:t>
+      </w:r>
+      <w:r>
+        <w:rPr>
+          <w:rFonts w:ascii="Times New Roman" w:hAnsi="Times New Roman" w:cs="Times New Roman"/>
+        </w:rPr>
+        <w:t xml:space="preserve"> </w:t>
+      </w:r>
+      <w:r>
+        <w:rPr>
+          <w:rFonts w:ascii="Times New Roman" w:hAnsi="Times New Roman" w:cs="Times New Roman"/>
+        </w:rPr>
+        <w:t xml:space="preserve">After the last time, you don't trust yourself to pick up the broadsword without some </w:t>
+      </w:r>
+      <w:r>
+        <w:rPr>
+          <w:rFonts w:ascii="Times New Roman" w:hAnsi="Times New Roman" w:cs="Times New Roman"/>
+        </w:rPr>
+        <w:br/>
+        <w:t xml:space="preserve">             </w:t>
+      </w:r>
+      <w:r>
+        <w:rPr>
+          <w:rFonts w:ascii="Times New Roman" w:hAnsi="Times New Roman" w:cs="Times New Roman"/>
+        </w:rPr>
+        <w:t xml:space="preserve">assistance.  The weight, combined with the fact that it is longer than you are tall, makes it quite </w:t>
+      </w:r>
+      <w:r>
+        <w:rPr>
+          <w:rFonts w:ascii="Times New Roman" w:hAnsi="Times New Roman" w:cs="Times New Roman"/>
+        </w:rPr>
+        <w:t xml:space="preserve"> </w:t>
+      </w:r>
+      <w:r>
+        <w:rPr>
+          <w:rFonts w:ascii="Times New Roman" w:hAnsi="Times New Roman" w:cs="Times New Roman"/>
+        </w:rPr>
+        <w:br/>
+        <w:t xml:space="preserve">             </w:t>
+      </w:r>
+      <w:r>
+        <w:rPr>
+          <w:rFonts w:ascii="Times New Roman" w:hAnsi="Times New Roman" w:cs="Times New Roman"/>
+        </w:rPr>
+        <w:t>unwieldy.</w:t>
+      </w:r>
+    </w:p>
+    <w:p>
+      <w:pPr>
+        <w:spacing w:line="240" w:lineRule="auto"/>
+        <w:rPr>
+          <w:rFonts w:ascii="Times New Roman" w:hAnsi="Times New Roman" w:cs="Times New Roman"/>
+        </w:rPr>
+      </w:pPr>
+      <w:r>
+        <w:rPr>
+          <w:rFonts w:ascii="Times New Roman" w:hAnsi="Times New Roman" w:cs="Times New Roman"/>
+        </w:rPr>
+        <w:tab/>
+      </w:r>
+      <w:r>
+        <w:rPr>
+          <w:rFonts w:ascii="Times New Roman" w:hAnsi="Times New Roman" w:cs="Times New Roman"/>
+          <w:b/>
+        </w:rPr>
+        <w:t>Duplicate broadsword</w:t>
+      </w:r>
+      <w:r>
+        <w:rPr>
+          <w:rFonts w:ascii="Times New Roman" w:hAnsi="Times New Roman" w:cs="Times New Roman"/>
+        </w:rPr>
+        <w:t>:</w:t>
+      </w:r>
+      <w:r>
+        <w:t xml:space="preserve"> </w:t>
+      </w:r>
+      <w:r>
+        <w:rPr>
+          <w:rFonts w:ascii="Times New Roman" w:hAnsi="Times New Roman" w:cs="Times New Roman"/>
+        </w:rPr>
+        <w:t xml:space="preserve">It is a perfect physical copy of the original but lacks the enchantments </w:t>
+      </w:r>
+      <w:r>
+        <w:rPr>
+          <w:rFonts w:ascii="Times New Roman" w:hAnsi="Times New Roman" w:cs="Times New Roman"/>
+        </w:rPr>
+        <w:br/>
+        <w:t xml:space="preserve">             </w:t>
+      </w:r>
+      <w:r>
+        <w:rPr>
+          <w:rFonts w:ascii="Times New Roman" w:hAnsi="Times New Roman" w:cs="Times New Roman"/>
+        </w:rPr>
+        <w:t>that made such an amazing weapon.</w:t>
+      </w:r>
+    </w:p>
+    <w:p>
+      <w:pPr>
+        <w:spacing w:line="240" w:lineRule="auto"/>
+        <w:rPr>
+          <w:rFonts w:ascii="Times New Roman" w:hAnsi="Times New Roman" w:cs="Times New Roman"/>
+        </w:rPr>
+      </w:pPr>
+      <w:r>
+        <w:rPr>
+          <w:rFonts w:ascii="Times New Roman" w:hAnsi="Times New Roman" w:cs="Times New Roman"/>
+        </w:rPr>
+        <w:tab/>
+      </w:r>
+      <w:r>
+        <w:rPr>
+          <w:rFonts w:ascii="Times New Roman" w:hAnsi="Times New Roman" w:cs="Times New Roman"/>
+          <w:b/>
+        </w:rPr>
+        <w:t>Citizenship card</w:t>
+      </w:r>
+      <w:r>
+        <w:rPr>
+          <w:rFonts w:ascii="Times New Roman" w:hAnsi="Times New Roman" w:cs="Times New Roman"/>
+        </w:rPr>
+        <w:t>:</w:t>
+      </w:r>
+      <w:r>
+        <w:t xml:space="preserve"> </w:t>
+      </w:r>
+      <w:r>
+        <w:rPr>
+          <w:rFonts w:ascii="Times New Roman" w:hAnsi="Times New Roman" w:cs="Times New Roman"/>
+        </w:rPr>
+        <w:t xml:space="preserve">Providing your name, age, and picture, this card is proof that you are a citizen </w:t>
+      </w:r>
+      <w:r>
+        <w:rPr>
+          <w:rFonts w:ascii="Times New Roman" w:hAnsi="Times New Roman" w:cs="Times New Roman"/>
+        </w:rPr>
+        <w:br/>
+        <w:t xml:space="preserve">             </w:t>
+      </w:r>
+      <w:r>
+        <w:rPr>
+          <w:rFonts w:ascii="Times New Roman" w:hAnsi="Times New Roman" w:cs="Times New Roman"/>
+        </w:rPr>
+        <w:t xml:space="preserve">of </w:t>
+      </w:r>
+      <w:proofErr w:type="spellStart"/>
+      <w:r>
+        <w:rPr>
+          <w:rFonts w:ascii="Times New Roman" w:hAnsi="Times New Roman" w:cs="Times New Roman"/>
+        </w:rPr>
+        <w:t>Fairsway</w:t>
+      </w:r>
+      <w:proofErr w:type="spellEnd"/>
+      <w:r>
+        <w:rPr>
+          <w:rFonts w:ascii="Times New Roman" w:hAnsi="Times New Roman" w:cs="Times New Roman"/>
+        </w:rPr>
+        <w:t xml:space="preserve">.  Despite costing you so much gold, it is made up of some kind of flimsy material.  </w:t>
+      </w:r>
+      <w:r>
+        <w:rPr>
+          <w:rFonts w:ascii="Times New Roman" w:hAnsi="Times New Roman" w:cs="Times New Roman"/>
+        </w:rPr>
+        <w:br/>
+        <w:t xml:space="preserve">             </w:t>
+      </w:r>
+      <w:r>
+        <w:rPr>
+          <w:rFonts w:ascii="Times New Roman" w:hAnsi="Times New Roman" w:cs="Times New Roman"/>
+        </w:rPr>
+        <w:t>Hopefully, someone has cast some spells on it to prevent its destruction.</w:t>
+      </w:r>
+    </w:p>
+    <w:p>
+      <w:pPr>
+        <w:spacing w:line="240" w:lineRule="auto"/>
+        <w:rPr>
+          <w:rFonts w:ascii="Times New Roman" w:hAnsi="Times New Roman" w:cs="Times New Roman"/>
+        </w:rPr>
+      </w:pPr>
+      <w:r>
+        <w:rPr>
+          <w:rFonts w:ascii="Times New Roman" w:hAnsi="Times New Roman" w:cs="Times New Roman"/>
+        </w:rPr>
+        <w:tab/>
+      </w:r>
+      <w:r>
+        <w:rPr>
+          <w:rFonts w:ascii="Times New Roman" w:hAnsi="Times New Roman" w:cs="Times New Roman"/>
+          <w:b/>
+        </w:rPr>
+        <w:t>Cat</w:t>
+      </w:r>
+      <w:r>
+        <w:rPr>
+          <w:rFonts w:ascii="Times New Roman" w:hAnsi="Times New Roman" w:cs="Times New Roman"/>
+        </w:rPr>
+        <w:t>:</w:t>
+      </w:r>
+      <w:r>
+        <w:rPr>
+          <w:rFonts w:ascii="Times New Roman" w:hAnsi="Times New Roman" w:cs="Times New Roman"/>
+        </w:rPr>
+        <w:t xml:space="preserve"> </w:t>
+      </w:r>
+      <w:r>
+        <w:rPr>
+          <w:rFonts w:ascii="Times New Roman" w:hAnsi="Times New Roman" w:cs="Times New Roman"/>
+        </w:rPr>
+        <w:t>It stares back at you smugly.  You scowl and look away.</w:t>
+      </w:r>
+    </w:p>
+    <w:p>
+      <w:pPr>
+        <w:spacing w:line="240" w:lineRule="auto"/>
+        <w:rPr>
+          <w:rFonts w:ascii="Times New Roman" w:hAnsi="Times New Roman" w:cs="Times New Roman"/>
+        </w:rPr>
+      </w:pPr>
+      <w:r>
+        <w:rPr>
+          <w:rFonts w:ascii="Times New Roman" w:hAnsi="Times New Roman" w:cs="Times New Roman"/>
+        </w:rPr>
+        <w:tab/>
+      </w:r>
+      <w:proofErr w:type="spellStart"/>
+      <w:r>
+        <w:rPr>
+          <w:rFonts w:ascii="Times New Roman" w:hAnsi="Times New Roman" w:cs="Times New Roman"/>
+          <w:b/>
+        </w:rPr>
+        <w:t>Eppeth</w:t>
+      </w:r>
+      <w:proofErr w:type="spellEnd"/>
+      <w:r>
+        <w:rPr>
+          <w:rFonts w:ascii="Times New Roman" w:hAnsi="Times New Roman" w:cs="Times New Roman"/>
+        </w:rPr>
+        <w:t xml:space="preserve">: </w:t>
+      </w:r>
+    </w:p>
+    <w:p>
+      <w:pPr>
+        <w:spacing w:line="240" w:lineRule="auto"/>
+        <w:rPr>
+          <w:rFonts w:ascii="Times New Roman" w:hAnsi="Times New Roman" w:cs="Times New Roman"/>
+        </w:rPr>
+      </w:pPr>
+      <w:r>
+        <w:rPr>
+          <w:rFonts w:ascii="Times New Roman" w:hAnsi="Times New Roman" w:cs="Times New Roman"/>
+          <w:b/>
+        </w:rPr>
+        <w:tab/>
+        <w:t>River cress</w:t>
+      </w:r>
+      <w:r>
+        <w:rPr>
+          <w:rFonts w:ascii="Times New Roman" w:hAnsi="Times New Roman" w:cs="Times New Roman"/>
+        </w:rPr>
+        <w:t>:</w:t>
+      </w:r>
+    </w:p>
+    <w:p>
+      <w:pPr>
+        <w:spacing w:line="240" w:lineRule="auto"/>
+        <w:rPr>
+          <w:rFonts w:ascii="Times New Roman" w:hAnsi="Times New Roman" w:cs="Times New Roman"/>
+        </w:rPr>
+      </w:pPr>
+      <w:r>
+        <w:rPr>
+          <w:rFonts w:ascii="Times New Roman" w:hAnsi="Times New Roman" w:cs="Times New Roman"/>
+          <w:b/>
+        </w:rPr>
+        <w:tab/>
+        <w:t>Blister flower</w:t>
+      </w:r>
+      <w:r>
+        <w:rPr>
+          <w:rFonts w:ascii="Times New Roman" w:hAnsi="Times New Roman" w:cs="Times New Roman"/>
+        </w:rPr>
+        <w:t>:</w:t>
+      </w:r>
+    </w:p>
+    <w:p>
+      <w:pPr>
+        <w:spacing w:line="240" w:lineRule="auto"/>
+        <w:rPr>
+          <w:rFonts w:ascii="Times New Roman" w:hAnsi="Times New Roman" w:cs="Times New Roman"/>
+        </w:rPr>
+      </w:pPr>
+      <w:r>
+        <w:rPr>
+          <w:rFonts w:ascii="Times New Roman" w:hAnsi="Times New Roman" w:cs="Times New Roman"/>
+          <w:b/>
+        </w:rPr>
+        <w:tab/>
+      </w:r>
+      <w:proofErr w:type="spellStart"/>
+      <w:r>
+        <w:rPr>
+          <w:rFonts w:ascii="Times New Roman" w:hAnsi="Times New Roman" w:cs="Times New Roman"/>
+          <w:b/>
+        </w:rPr>
+        <w:t>Wratagrass</w:t>
+      </w:r>
+      <w:proofErr w:type="spellEnd"/>
+      <w:r>
+        <w:rPr>
+          <w:rFonts w:ascii="Times New Roman" w:hAnsi="Times New Roman" w:cs="Times New Roman"/>
+        </w:rPr>
+        <w:t>:</w:t>
+      </w:r>
+    </w:p>
+    <w:p>
+      <w:pPr>
+        <w:spacing w:line="240" w:lineRule="auto"/>
+        <w:rPr>
+          <w:rFonts w:ascii="Times New Roman" w:hAnsi="Times New Roman" w:cs="Times New Roman"/>
+        </w:rPr>
+      </w:pPr>
+      <w:r>
+        <w:rPr>
+          <w:rFonts w:ascii="Times New Roman" w:hAnsi="Times New Roman" w:cs="Times New Roman"/>
+          <w:b/>
+        </w:rPr>
+        <w:tab/>
+      </w:r>
+      <w:proofErr w:type="spellStart"/>
+      <w:r>
+        <w:rPr>
+          <w:rFonts w:ascii="Times New Roman" w:hAnsi="Times New Roman" w:cs="Times New Roman"/>
+          <w:b/>
+        </w:rPr>
+        <w:t>Hifefron</w:t>
+      </w:r>
+      <w:proofErr w:type="spellEnd"/>
+      <w:r>
+        <w:rPr>
+          <w:rFonts w:ascii="Times New Roman" w:hAnsi="Times New Roman" w:cs="Times New Roman"/>
+        </w:rPr>
+        <w:t>:</w:t>
+      </w:r>
+    </w:p>
+    <w:p>
+      <w:pPr>
+        <w:spacing w:line="240" w:lineRule="auto"/>
+        <w:rPr>
+          <w:rFonts w:ascii="Times New Roman" w:hAnsi="Times New Roman" w:cs="Times New Roman"/>
+        </w:rPr>
+      </w:pPr>
+      <w:r>
+        <w:rPr>
+          <w:rFonts w:ascii="Times New Roman" w:hAnsi="Times New Roman" w:cs="Times New Roman"/>
+          <w:b/>
+        </w:rPr>
+        <w:tab/>
+      </w:r>
+      <w:proofErr w:type="spellStart"/>
+      <w:r>
+        <w:rPr>
+          <w:rFonts w:ascii="Times New Roman" w:hAnsi="Times New Roman" w:cs="Times New Roman"/>
+          <w:b/>
+        </w:rPr>
+        <w:t>Taglisbi</w:t>
+      </w:r>
+      <w:proofErr w:type="spellEnd"/>
+      <w:r>
+        <w:rPr>
+          <w:rFonts w:ascii="Times New Roman" w:hAnsi="Times New Roman" w:cs="Times New Roman"/>
+        </w:rPr>
+        <w:t>:</w:t>
+      </w:r>
+    </w:p>
+    <w:p>
+      <w:pPr>
+        <w:spacing w:line="240" w:lineRule="auto"/>
+        <w:rPr>
+          <w:rFonts w:ascii="Times New Roman" w:hAnsi="Times New Roman" w:cs="Times New Roman"/>
+        </w:rPr>
+      </w:pPr>
+      <w:r>
+        <w:rPr>
+          <w:rFonts w:ascii="Times New Roman" w:hAnsi="Times New Roman" w:cs="Times New Roman"/>
+          <w:b/>
+        </w:rPr>
+        <w:tab/>
+      </w:r>
+      <w:proofErr w:type="spellStart"/>
+      <w:r>
+        <w:rPr>
+          <w:rFonts w:ascii="Times New Roman" w:hAnsi="Times New Roman" w:cs="Times New Roman"/>
+          <w:b/>
+        </w:rPr>
+        <w:t>Inneo</w:t>
+      </w:r>
+      <w:proofErr w:type="spellEnd"/>
+      <w:r>
+        <w:rPr>
+          <w:rFonts w:ascii="Times New Roman" w:hAnsi="Times New Roman" w:cs="Times New Roman"/>
+          <w:b/>
+        </w:rPr>
+        <w:t xml:space="preserve"> Shoot</w:t>
+      </w:r>
+      <w:r>
+        <w:rPr>
+          <w:rFonts w:ascii="Times New Roman" w:hAnsi="Times New Roman" w:cs="Times New Roman"/>
+        </w:rPr>
+        <w:t>:</w:t>
+      </w:r>
+    </w:p>
+    <w:p>
+      <w:pPr>
+        <w:spacing w:line="240" w:lineRule="auto"/>
+        <w:rPr>
+          <w:rFonts w:ascii="Times New Roman" w:hAnsi="Times New Roman" w:cs="Times New Roman"/>
+        </w:rPr>
+      </w:pPr>
+      <w:r>
+        <w:rPr>
+          <w:rFonts w:ascii="Times New Roman" w:hAnsi="Times New Roman" w:cs="Times New Roman"/>
+          <w:b/>
+        </w:rPr>
+        <w:tab/>
+        <w:t>Ash clove</w:t>
+      </w:r>
+      <w:r>
+        <w:rPr>
+          <w:rFonts w:ascii="Times New Roman" w:hAnsi="Times New Roman" w:cs="Times New Roman"/>
+        </w:rPr>
+        <w:t>:</w:t>
+      </w:r>
+    </w:p>
+    <w:p>
+      <w:pPr>
+        <w:spacing w:line="240" w:lineRule="auto"/>
+        <w:rPr>
+          <w:rFonts w:ascii="Times New Roman" w:hAnsi="Times New Roman" w:cs="Times New Roman"/>
+        </w:rPr>
+      </w:pPr>
+      <w:r>
+        <w:rPr>
+          <w:rFonts w:ascii="Times New Roman" w:hAnsi="Times New Roman" w:cs="Times New Roman"/>
+          <w:b/>
+        </w:rPr>
+        <w:tab/>
+      </w:r>
+      <w:proofErr w:type="spellStart"/>
+      <w:r>
+        <w:rPr>
+          <w:rFonts w:ascii="Times New Roman" w:hAnsi="Times New Roman" w:cs="Times New Roman"/>
+          <w:b/>
+        </w:rPr>
+        <w:t>Orreamin</w:t>
+      </w:r>
+      <w:proofErr w:type="spellEnd"/>
+      <w:r>
+        <w:rPr>
+          <w:rFonts w:ascii="Times New Roman" w:hAnsi="Times New Roman" w:cs="Times New Roman"/>
+        </w:rPr>
+        <w:t>:</w:t>
+      </w:r>
+    </w:p>
+    <w:p>
+      <w:pPr>
+        <w:spacing w:line="240" w:lineRule="auto"/>
+        <w:rPr>
+          <w:rFonts w:ascii="Times New Roman" w:hAnsi="Times New Roman" w:cs="Times New Roman"/>
+        </w:rPr>
+      </w:pPr>
+      <w:r>
+        <w:rPr>
+          <w:rFonts w:ascii="Times New Roman" w:hAnsi="Times New Roman" w:cs="Times New Roman"/>
+        </w:rPr>
+        <w:tab/>
+      </w:r>
     </w:p>
     <w:p>
       <w:pPr>
@@ -6123,8 +6824,6 @@
         <w:rPr>
           <w:rFonts w:ascii="Times New Roman" w:hAnsi="Times New Roman" w:cs="Times New Roman"/>
           <w:b/>
-          <w:sz w:val="24"/>
-          <w:szCs w:val="24"/>
         </w:rPr>
         <w:tab/>
       </w:r>
@@ -6160,19 +6859,7 @@
         <w:rPr>
           <w:rFonts w:ascii="Times New Roman" w:hAnsi="Times New Roman" w:cs="Times New Roman"/>
         </w:rPr>
-        <w:t xml:space="preserve"> allows the player to steal the broadsword instead of having to make a duplicate.  By using one of the </w:t>
-      </w:r>
-      <w:r>
-        <w:rPr>
-          <w:rFonts w:ascii="Times New Roman" w:hAnsi="Times New Roman" w:cs="Times New Roman"/>
-        </w:rPr>
-        <w:t>guardsmen</w:t>
-      </w:r>
-      <w:r>
-        <w:rPr>
-          <w:rFonts w:ascii="Times New Roman" w:hAnsi="Times New Roman" w:cs="Times New Roman"/>
-        </w:rPr>
-        <w:t>, the player will be able to enter the Citizen District directly.</w:t>
+        <w:t xml:space="preserve"> allows the player to steal the broadsword instead of having to make a duplicate.  By using one of the guardsmen, the player will be able to enter the Citizen District directly.</w:t>
       </w:r>
     </w:p>
     <w:p>
@@ -6201,14 +6888,16 @@
         <w:rPr>
           <w:rFonts w:ascii="Times New Roman" w:hAnsi="Times New Roman" w:cs="Times New Roman"/>
         </w:rPr>
-        <w:t>, either by using the befuddlement potion or by switching it with the duplicate, he will relocate to his house.  Here, he can be found grieving</w:t>
-      </w:r>
-      <w:r>
-        <w:rPr>
-          <w:rFonts w:ascii="Times New Roman" w:hAnsi="Times New Roman" w:cs="Times New Roman"/>
-        </w:rPr>
-        <w:t xml:space="preserve"> over the loss of his creation.</w:t>
-      </w:r>
+        <w:t>, either by using the befuddlement potion or by switching it with the duplicate, he will relocate to his house.  Here, he can be found grieving over the loss of his creation.</w:t>
+      </w:r>
+    </w:p>
+    <w:p>
+      <w:pPr>
+        <w:spacing w:line="240" w:lineRule="auto"/>
+        <w:rPr>
+          <w:rFonts w:ascii="Times New Roman" w:hAnsi="Times New Roman" w:cs="Times New Roman"/>
+        </w:rPr>
+      </w:pPr>
     </w:p>
     <w:sectPr>
       <w:pgSz w:w="12240" w:h="15840"/>
@@ -6613,6 +7302,7 @@
   <w:style w:type="paragraph" w:default="1" w:styleId="Normal">
     <w:name w:val="Normal"/>
     <w:qFormat/>
+    <w:rsid w:val="00253397"/>
   </w:style>
   <w:style w:type="character" w:default="1" w:styleId="DefaultParagraphFont">
     <w:name w:val="Default Paragraph Font"/>
@@ -6910,7 +7600,7 @@
 </file>
 
 <file path=customXml/itemProps1.xml><?xml version="1.0" encoding="utf-8"?>
-<ds:datastoreItem xmlns:ds="http://schemas.openxmlformats.org/officeDocument/2006/customXml" ds:itemID="{452B5D19-0DEB-4B6D-93E9-51103C813712}">
+<ds:datastoreItem xmlns:ds="http://schemas.openxmlformats.org/officeDocument/2006/customXml" ds:itemID="{39B5F531-46AB-4AC5-9EF3-F62FB2DE62CF}">
   <ds:schemaRefs>
     <ds:schemaRef ds:uri="http://schemas.openxmlformats.org/officeDocument/2006/bibliography"/>
   </ds:schemaRefs>

</xml_diff>

<commit_message>
Made changes to pour and pack commands.  Added herb container and features to design doc.
</commit_message>
<xml_diff>
--- a/documents/Game Design Doc.docx
+++ b/documents/Game Design Doc.docx
@@ -1,6 +1,6 @@
 
 <file path=word/document.xml><?xml version="1.0" encoding="utf-8"?>
-<w:document xmlns:wpc="http://schemas.microsoft.com/office/word/2010/wordprocessingCanvas" xmlns:mc="http://schemas.openxmlformats.org/markup-compatibility/2006" xmlns:o="urn:schemas-microsoft-com:office:office" xmlns:r="http://schemas.openxmlformats.org/officeDocument/2006/relationships" xmlns:m="http://schemas.openxmlformats.org/officeDocument/2006/math" xmlns:v="urn:schemas-microsoft-com:vml" xmlns:wp14="http://schemas.microsoft.com/office/word/2010/wordprocessingDrawing" xmlns:wp="http://schemas.openxmlformats.org/drawingml/2006/wordprocessingDrawing" xmlns:w10="urn:schemas-microsoft-com:office:word" xmlns:w="http://schemas.openxmlformats.org/wordprocessingml/2006/main" xmlns:w14="http://schemas.microsoft.com/office/word/2010/wordml" xmlns:wpg="http://schemas.microsoft.com/office/word/2010/wordprocessingGroup" xmlns:wpi="http://schemas.microsoft.com/office/word/2010/wordprocessingInk" xmlns:wne="http://schemas.microsoft.com/office/word/2006/wordml" xmlns:wps="http://schemas.microsoft.com/office/word/2010/wordprocessingShape" mc:Ignorable="w14 wp14">
+<w:document xmlns:wpc="http://schemas.microsoft.com/office/word/2010/wordprocessingCanvas" xmlns:mc="http://schemas.openxmlformats.org/markup-compatibility/2006" xmlns:o="urn:schemas-microsoft-com:office:office" xmlns:r="http://schemas.openxmlformats.org/officeDocument/2006/relationships" xmlns:m="http://schemas.openxmlformats.org/officeDocument/2006/math" xmlns:v="urn:schemas-microsoft-com:vml" xmlns:wp14="http://schemas.microsoft.com/office/word/2010/wordprocessingDrawing" xmlns:wp="http://schemas.openxmlformats.org/drawingml/2006/wordprocessingDrawing" xmlns:w10="urn:schemas-microsoft-com:office:word" xmlns:w="http://schemas.openxmlformats.org/wordprocessingml/2006/main" xmlns:w14="http://schemas.microsoft.com/office/word/2010/wordml" xmlns:w15="http://schemas.microsoft.com/office/word/2012/wordml" xmlns:wpg="http://schemas.microsoft.com/office/word/2010/wordprocessingGroup" xmlns:wpi="http://schemas.microsoft.com/office/word/2010/wordprocessingInk" xmlns:wne="http://schemas.microsoft.com/office/word/2006/wordml" xmlns:wps="http://schemas.microsoft.com/office/word/2010/wordprocessingShape" mc:Ignorable="w14 w15 wp14">
   <w:body>
     <w:p>
       <w:pPr>
@@ -5606,16 +5606,8 @@
         <w:rPr>
           <w:rFonts w:ascii="Times New Roman" w:hAnsi="Times New Roman" w:cs="Times New Roman"/>
         </w:rPr>
-        <w:t xml:space="preserve">  </w:t>
-      </w:r>
-      <w:proofErr w:type="gramStart"/>
-      <w:r>
-        <w:rPr>
-          <w:rFonts w:ascii="Times New Roman" w:hAnsi="Times New Roman" w:cs="Times New Roman"/>
-        </w:rPr>
-        <w:t>Must be removed in order to leave the house.</w:t>
-      </w:r>
-      <w:proofErr w:type="gramEnd"/>
+        <w:t xml:space="preserve">  Must be removed in order to leave the house.</w:t>
+      </w:r>
     </w:p>
     <w:p>
       <w:pPr>
@@ -5672,16 +5664,8 @@
         <w:rPr>
           <w:rFonts w:ascii="Times New Roman" w:hAnsi="Times New Roman" w:cs="Times New Roman"/>
         </w:rPr>
-        <w:t xml:space="preserve">  </w:t>
-      </w:r>
-      <w:proofErr w:type="gramStart"/>
-      <w:r>
-        <w:rPr>
-          <w:rFonts w:ascii="Times New Roman" w:hAnsi="Times New Roman" w:cs="Times New Roman"/>
-        </w:rPr>
-        <w:t>Must be removed in order to leave the house.</w:t>
-      </w:r>
-      <w:proofErr w:type="gramEnd"/>
+        <w:t xml:space="preserve">  Must be removed in order to leave the house.</w:t>
+      </w:r>
     </w:p>
     <w:p>
       <w:pPr>
@@ -5732,16 +5716,8 @@
         <w:rPr>
           <w:rFonts w:ascii="Times New Roman" w:hAnsi="Times New Roman" w:cs="Times New Roman"/>
         </w:rPr>
-        <w:t xml:space="preserve">  </w:t>
-      </w:r>
-      <w:proofErr w:type="gramStart"/>
-      <w:r>
-        <w:rPr>
-          <w:rFonts w:ascii="Times New Roman" w:hAnsi="Times New Roman" w:cs="Times New Roman"/>
-        </w:rPr>
-        <w:t>Gives information on the type of barrier surrounding the house.</w:t>
-      </w:r>
-      <w:proofErr w:type="gramEnd"/>
+        <w:t xml:space="preserve">  Gives information on the type of barrier surrounding the house.</w:t>
+      </w:r>
     </w:p>
     <w:p>
       <w:pPr>
@@ -5798,16 +5774,122 @@
         <w:rPr>
           <w:rFonts w:ascii="Times New Roman" w:hAnsi="Times New Roman" w:cs="Times New Roman"/>
         </w:rPr>
+        <w:t xml:space="preserve">  Used to make potions.</w:t>
+      </w:r>
+    </w:p>
+    <w:p>
+      <w:pPr>
+        <w:spacing w:line="240" w:lineRule="auto"/>
+        <w:ind w:left="720"/>
+        <w:rPr>
+          <w:rFonts w:ascii="Times New Roman" w:hAnsi="Times New Roman" w:cs="Times New Roman"/>
+        </w:rPr>
+      </w:pPr>
+      <w:r>
+        <w:rPr>
+          <w:rFonts w:ascii="Times New Roman" w:hAnsi="Times New Roman" w:cs="Times New Roman"/>
+          <w:b/>
+        </w:rPr>
+        <w:t>Shrinking potion</w:t>
+      </w:r>
+      <w:r>
+        <w:rPr>
+          <w:rFonts w:ascii="Times New Roman" w:hAnsi="Times New Roman" w:cs="Times New Roman"/>
+        </w:rPr>
+        <w:t xml:space="preserve">: </w:t>
+      </w:r>
+      <w:r>
+        <w:rPr>
+          <w:rFonts w:ascii="Times New Roman" w:hAnsi="Times New Roman" w:cs="Times New Roman"/>
+        </w:rPr>
+        <w:t>Bubbles float to the surface of the pick liquid.</w:t>
+      </w:r>
+      <w:r>
+        <w:rPr>
+          <w:rFonts w:ascii="Times New Roman" w:hAnsi="Times New Roman" w:cs="Times New Roman"/>
+        </w:rPr>
+        <w:t xml:space="preserve">  Used the make the broadsword small enough to carry.  </w:t>
+      </w:r>
+    </w:p>
+    <w:p>
+      <w:pPr>
+        <w:spacing w:line="240" w:lineRule="auto"/>
+        <w:ind w:left="720"/>
+        <w:rPr>
+          <w:rFonts w:ascii="Times New Roman" w:hAnsi="Times New Roman" w:cs="Times New Roman"/>
+        </w:rPr>
+      </w:pPr>
+      <w:r>
+        <w:rPr>
+          <w:rFonts w:ascii="Times New Roman" w:hAnsi="Times New Roman" w:cs="Times New Roman"/>
+          <w:b/>
+        </w:rPr>
+        <w:t>Duplication potion</w:t>
+      </w:r>
+      <w:r>
+        <w:rPr>
+          <w:rFonts w:ascii="Times New Roman" w:hAnsi="Times New Roman" w:cs="Times New Roman"/>
+        </w:rPr>
+        <w:t xml:space="preserve">: </w:t>
+      </w:r>
+      <w:r>
+        <w:rPr>
+          <w:rFonts w:ascii="Times New Roman" w:hAnsi="Times New Roman" w:cs="Times New Roman"/>
+        </w:rPr>
+        <w:t>A dark green smoke rises from the potion of the same color.</w:t>
+      </w:r>
+      <w:r>
+        <w:rPr>
+          <w:rFonts w:ascii="Times New Roman" w:hAnsi="Times New Roman" w:cs="Times New Roman"/>
+        </w:rPr>
+        <w:t xml:space="preserve">  Used to make a duplicate of the broadsword.</w:t>
+      </w:r>
+    </w:p>
+    <w:p>
+      <w:pPr>
+        <w:spacing w:line="240" w:lineRule="auto"/>
+        <w:ind w:left="720"/>
+        <w:rPr>
+          <w:rFonts w:ascii="Times New Roman" w:hAnsi="Times New Roman" w:cs="Times New Roman"/>
+        </w:rPr>
+      </w:pPr>
+      <w:r>
+        <w:rPr>
+          <w:rFonts w:ascii="Times New Roman" w:hAnsi="Times New Roman" w:cs="Times New Roman"/>
+          <w:b/>
+        </w:rPr>
+        <w:t>Unknown potion</w:t>
+      </w:r>
+      <w:r>
+        <w:rPr>
+          <w:rFonts w:ascii="Times New Roman" w:hAnsi="Times New Roman" w:cs="Times New Roman"/>
+        </w:rPr>
+        <w:t>:</w:t>
+      </w:r>
+      <w:r>
+        <w:rPr>
+          <w:rFonts w:ascii="Times New Roman" w:hAnsi="Times New Roman" w:cs="Times New Roman"/>
+        </w:rPr>
+        <w:t xml:space="preserve"> </w:t>
+      </w:r>
+      <w:r>
+        <w:rPr>
+          <w:rFonts w:ascii="Times New Roman" w:hAnsi="Times New Roman" w:cs="Times New Roman"/>
+        </w:rPr>
+        <w:t>The ominous black of it makes a part of you want to keep it far away from the Guardian.</w:t>
+      </w:r>
+      <w:r>
+        <w:rPr>
+          <w:rFonts w:ascii="Times New Roman" w:hAnsi="Times New Roman" w:cs="Times New Roman"/>
+        </w:rPr>
         <w:t xml:space="preserve">  </w:t>
       </w:r>
-      <w:proofErr w:type="gramStart"/>
-      <w:r>
-        <w:rPr>
-          <w:rFonts w:ascii="Times New Roman" w:hAnsi="Times New Roman" w:cs="Times New Roman"/>
-        </w:rPr>
-        <w:t>Used to make potions.</w:t>
-      </w:r>
-      <w:proofErr w:type="gramEnd"/>
+      <w:r>
+        <w:rPr>
+          <w:rFonts w:ascii="Times New Roman" w:hAnsi="Times New Roman" w:cs="Times New Roman"/>
+        </w:rPr>
+        <w:t>Can be traded for gold.</w:t>
+      </w:r>
     </w:p>
     <w:p>
       <w:pPr>
@@ -5822,7 +5904,7 @@
           <w:rFonts w:ascii="Times New Roman" w:hAnsi="Times New Roman" w:cs="Times New Roman"/>
           <w:b/>
         </w:rPr>
-        <w:t>Shrinking potion</w:t>
+        <w:t>Scent remover</w:t>
       </w:r>
       <w:r>
         <w:rPr>
@@ -5834,43 +5916,29 @@
         <w:rPr>
           <w:rFonts w:ascii="Times New Roman" w:hAnsi="Times New Roman" w:cs="Times New Roman"/>
         </w:rPr>
-        <w:t>Bubbles float to the surface of the pick liquid.</w:t>
-      </w:r>
-      <w:r>
-        <w:rPr>
-          <w:rFonts w:ascii="Times New Roman" w:hAnsi="Times New Roman" w:cs="Times New Roman"/>
-        </w:rPr>
-        <w:t xml:space="preserve">  </w:t>
-      </w:r>
-      <w:proofErr w:type="gramStart"/>
-      <w:r>
-        <w:rPr>
-          <w:rFonts w:ascii="Times New Roman" w:hAnsi="Times New Roman" w:cs="Times New Roman"/>
-        </w:rPr>
-        <w:t>Used the make the broadsword small enough to carry.</w:t>
-      </w:r>
-      <w:proofErr w:type="gramEnd"/>
-      <w:r>
-        <w:rPr>
-          <w:rFonts w:ascii="Times New Roman" w:hAnsi="Times New Roman" w:cs="Times New Roman"/>
-        </w:rPr>
-        <w:t xml:space="preserve">  </w:t>
-      </w:r>
-    </w:p>
-    <w:p>
-      <w:pPr>
-        <w:spacing w:line="240" w:lineRule="auto"/>
-        <w:ind w:left="720"/>
-        <w:rPr>
-          <w:rFonts w:ascii="Times New Roman" w:hAnsi="Times New Roman" w:cs="Times New Roman"/>
-        </w:rPr>
-      </w:pPr>
-      <w:r>
-        <w:rPr>
-          <w:rFonts w:ascii="Times New Roman" w:hAnsi="Times New Roman" w:cs="Times New Roman"/>
-          <w:b/>
-        </w:rPr>
-        <w:t>Duplication potion</w:t>
+        <w:t>The potion is an unappetizing-looking brown.</w:t>
+      </w:r>
+      <w:r>
+        <w:rPr>
+          <w:rFonts w:ascii="Times New Roman" w:hAnsi="Times New Roman" w:cs="Times New Roman"/>
+        </w:rPr>
+        <w:t xml:space="preserve">  Used to avoid Master’s cat.</w:t>
+      </w:r>
+    </w:p>
+    <w:p>
+      <w:pPr>
+        <w:spacing w:line="240" w:lineRule="auto"/>
+        <w:ind w:firstLine="720"/>
+        <w:rPr>
+          <w:rFonts w:ascii="Times New Roman" w:hAnsi="Times New Roman" w:cs="Times New Roman"/>
+        </w:rPr>
+      </w:pPr>
+      <w:r>
+        <w:rPr>
+          <w:rFonts w:ascii="Times New Roman" w:hAnsi="Times New Roman" w:cs="Times New Roman"/>
+          <w:b/>
+        </w:rPr>
+        <w:t>Vial</w:t>
       </w:r>
       <w:r>
         <w:rPr>
@@ -5882,138 +5950,6 @@
         <w:rPr>
           <w:rFonts w:ascii="Times New Roman" w:hAnsi="Times New Roman" w:cs="Times New Roman"/>
         </w:rPr>
-        <w:t>A dark green smoke rises from the potion of the same color.</w:t>
-      </w:r>
-      <w:r>
-        <w:rPr>
-          <w:rFonts w:ascii="Times New Roman" w:hAnsi="Times New Roman" w:cs="Times New Roman"/>
-        </w:rPr>
-        <w:t xml:space="preserve">  </w:t>
-      </w:r>
-      <w:proofErr w:type="gramStart"/>
-      <w:r>
-        <w:rPr>
-          <w:rFonts w:ascii="Times New Roman" w:hAnsi="Times New Roman" w:cs="Times New Roman"/>
-        </w:rPr>
-        <w:t>Used to make a duplicate of the broadsword.</w:t>
-      </w:r>
-      <w:proofErr w:type="gramEnd"/>
-    </w:p>
-    <w:p>
-      <w:pPr>
-        <w:spacing w:line="240" w:lineRule="auto"/>
-        <w:ind w:left="720"/>
-        <w:rPr>
-          <w:rFonts w:ascii="Times New Roman" w:hAnsi="Times New Roman" w:cs="Times New Roman"/>
-        </w:rPr>
-      </w:pPr>
-      <w:r>
-        <w:rPr>
-          <w:rFonts w:ascii="Times New Roman" w:hAnsi="Times New Roman" w:cs="Times New Roman"/>
-          <w:b/>
-        </w:rPr>
-        <w:t>Unknown potion</w:t>
-      </w:r>
-      <w:r>
-        <w:rPr>
-          <w:rFonts w:ascii="Times New Roman" w:hAnsi="Times New Roman" w:cs="Times New Roman"/>
-        </w:rPr>
-        <w:t>:</w:t>
-      </w:r>
-      <w:r>
-        <w:rPr>
-          <w:rFonts w:ascii="Times New Roman" w:hAnsi="Times New Roman" w:cs="Times New Roman"/>
-        </w:rPr>
-        <w:t xml:space="preserve"> </w:t>
-      </w:r>
-      <w:r>
-        <w:rPr>
-          <w:rFonts w:ascii="Times New Roman" w:hAnsi="Times New Roman" w:cs="Times New Roman"/>
-        </w:rPr>
-        <w:t>The ominous black of it makes a part of you want to keep it far away from the Guardian.</w:t>
-      </w:r>
-      <w:r>
-        <w:rPr>
-          <w:rFonts w:ascii="Times New Roman" w:hAnsi="Times New Roman" w:cs="Times New Roman"/>
-        </w:rPr>
-        <w:t xml:space="preserve">  </w:t>
-      </w:r>
-      <w:proofErr w:type="gramStart"/>
-      <w:r>
-        <w:rPr>
-          <w:rFonts w:ascii="Times New Roman" w:hAnsi="Times New Roman" w:cs="Times New Roman"/>
-        </w:rPr>
-        <w:t>Can be traded for gold.</w:t>
-      </w:r>
-      <w:proofErr w:type="gramEnd"/>
-    </w:p>
-    <w:p>
-      <w:pPr>
-        <w:spacing w:line="240" w:lineRule="auto"/>
-        <w:ind w:left="720"/>
-        <w:rPr>
-          <w:rFonts w:ascii="Times New Roman" w:hAnsi="Times New Roman" w:cs="Times New Roman"/>
-        </w:rPr>
-      </w:pPr>
-      <w:r>
-        <w:rPr>
-          <w:rFonts w:ascii="Times New Roman" w:hAnsi="Times New Roman" w:cs="Times New Roman"/>
-          <w:b/>
-        </w:rPr>
-        <w:t>Scent remover</w:t>
-      </w:r>
-      <w:r>
-        <w:rPr>
-          <w:rFonts w:ascii="Times New Roman" w:hAnsi="Times New Roman" w:cs="Times New Roman"/>
-        </w:rPr>
-        <w:t xml:space="preserve">: </w:t>
-      </w:r>
-      <w:r>
-        <w:rPr>
-          <w:rFonts w:ascii="Times New Roman" w:hAnsi="Times New Roman" w:cs="Times New Roman"/>
-        </w:rPr>
-        <w:t>The potion is an unappetizing-looking brown.</w:t>
-      </w:r>
-      <w:r>
-        <w:rPr>
-          <w:rFonts w:ascii="Times New Roman" w:hAnsi="Times New Roman" w:cs="Times New Roman"/>
-        </w:rPr>
-        <w:t xml:space="preserve">  </w:t>
-      </w:r>
-      <w:proofErr w:type="gramStart"/>
-      <w:r>
-        <w:rPr>
-          <w:rFonts w:ascii="Times New Roman" w:hAnsi="Times New Roman" w:cs="Times New Roman"/>
-        </w:rPr>
-        <w:t>Used to avoid Master’s cat.</w:t>
-      </w:r>
-      <w:proofErr w:type="gramEnd"/>
-    </w:p>
-    <w:p>
-      <w:pPr>
-        <w:spacing w:line="240" w:lineRule="auto"/>
-        <w:ind w:firstLine="720"/>
-        <w:rPr>
-          <w:rFonts w:ascii="Times New Roman" w:hAnsi="Times New Roman" w:cs="Times New Roman"/>
-        </w:rPr>
-      </w:pPr>
-      <w:r>
-        <w:rPr>
-          <w:rFonts w:ascii="Times New Roman" w:hAnsi="Times New Roman" w:cs="Times New Roman"/>
-          <w:b/>
-        </w:rPr>
-        <w:t>Vial</w:t>
-      </w:r>
-      <w:r>
-        <w:rPr>
-          <w:rFonts w:ascii="Times New Roman" w:hAnsi="Times New Roman" w:cs="Times New Roman"/>
-        </w:rPr>
-        <w:t xml:space="preserve">: </w:t>
-      </w:r>
-      <w:r>
-        <w:rPr>
-          <w:rFonts w:ascii="Times New Roman" w:hAnsi="Times New Roman" w:cs="Times New Roman"/>
-        </w:rPr>
         <w:t>It's a small glass vial, able to hold even the most corrosive of potions</w:t>
       </w:r>
       <w:r>
@@ -6026,16 +5962,8 @@
         <w:rPr>
           <w:rFonts w:ascii="Times New Roman" w:hAnsi="Times New Roman" w:cs="Times New Roman"/>
         </w:rPr>
-        <w:t xml:space="preserve">  </w:t>
-      </w:r>
-      <w:proofErr w:type="gramStart"/>
-      <w:r>
-        <w:rPr>
-          <w:rFonts w:ascii="Times New Roman" w:hAnsi="Times New Roman" w:cs="Times New Roman"/>
-        </w:rPr>
-        <w:t>Used to carry potions.</w:t>
-      </w:r>
-      <w:proofErr w:type="gramEnd"/>
+        <w:t xml:space="preserve">  Used to carry potions.</w:t>
+      </w:r>
     </w:p>
     <w:p>
       <w:pPr>
@@ -6110,16 +6038,8 @@
         <w:rPr>
           <w:rFonts w:ascii="Times New Roman" w:hAnsi="Times New Roman" w:cs="Times New Roman"/>
         </w:rPr>
-        <w:t xml:space="preserve">  </w:t>
-      </w:r>
-      <w:proofErr w:type="gramStart"/>
-      <w:r>
-        <w:rPr>
-          <w:rFonts w:ascii="Times New Roman" w:hAnsi="Times New Roman" w:cs="Times New Roman"/>
-        </w:rPr>
-        <w:t>Used to carry herbs.</w:t>
-      </w:r>
-      <w:proofErr w:type="gramEnd"/>
+        <w:t xml:space="preserve">  Used to carry herbs.</w:t>
+      </w:r>
     </w:p>
     <w:p>
       <w:pPr>
@@ -6176,16 +6096,8 @@
         <w:rPr>
           <w:rFonts w:ascii="Times New Roman" w:hAnsi="Times New Roman" w:cs="Times New Roman"/>
         </w:rPr>
-        <w:t xml:space="preserve">  </w:t>
-      </w:r>
-      <w:proofErr w:type="gramStart"/>
-      <w:r>
-        <w:rPr>
-          <w:rFonts w:ascii="Times New Roman" w:hAnsi="Times New Roman" w:cs="Times New Roman"/>
-        </w:rPr>
-        <w:t>Gives information on how to make certain potions.</w:t>
-      </w:r>
-      <w:proofErr w:type="gramEnd"/>
+        <w:t xml:space="preserve">  Gives information on how to make certain potions.</w:t>
+      </w:r>
     </w:p>
     <w:p>
       <w:pPr>
@@ -6227,16 +6139,8 @@
         <w:rPr>
           <w:rFonts w:ascii="Times New Roman" w:hAnsi="Times New Roman" w:cs="Times New Roman"/>
         </w:rPr>
-        <w:t xml:space="preserve">  </w:t>
-      </w:r>
-      <w:proofErr w:type="gramStart"/>
-      <w:r>
-        <w:rPr>
-          <w:rFonts w:ascii="Times New Roman" w:hAnsi="Times New Roman" w:cs="Times New Roman"/>
-        </w:rPr>
-        <w:t>Can be traded for illuminated bulb.</w:t>
-      </w:r>
-      <w:proofErr w:type="gramEnd"/>
+        <w:t xml:space="preserve">  Can be traded for illuminated bulb.</w:t>
+      </w:r>
       <w:r>
         <w:rPr>
           <w:rFonts w:ascii="Times New Roman" w:hAnsi="Times New Roman" w:cs="Times New Roman"/>
@@ -6303,16 +6207,8 @@
         <w:rPr>
           <w:rFonts w:ascii="Times New Roman" w:hAnsi="Times New Roman" w:cs="Times New Roman"/>
         </w:rPr>
-        <w:t xml:space="preserve">  </w:t>
-      </w:r>
-      <w:proofErr w:type="gramStart"/>
-      <w:r>
-        <w:rPr>
-          <w:rFonts w:ascii="Times New Roman" w:hAnsi="Times New Roman" w:cs="Times New Roman"/>
-        </w:rPr>
-        <w:t>Contains cellar key.</w:t>
-      </w:r>
-      <w:proofErr w:type="gramEnd"/>
+        <w:t xml:space="preserve">  Contains cellar key.</w:t>
+      </w:r>
     </w:p>
     <w:p>
       <w:pPr>
@@ -6360,16 +6256,8 @@
         <w:rPr>
           <w:rFonts w:ascii="Times New Roman" w:hAnsi="Times New Roman" w:cs="Times New Roman"/>
         </w:rPr>
-        <w:t xml:space="preserve">  </w:t>
-      </w:r>
-      <w:proofErr w:type="gramStart"/>
-      <w:r>
-        <w:rPr>
-          <w:rFonts w:ascii="Times New Roman" w:hAnsi="Times New Roman" w:cs="Times New Roman"/>
-        </w:rPr>
-        <w:t>Used to open cellar.</w:t>
-      </w:r>
-      <w:proofErr w:type="gramEnd"/>
+        <w:t xml:space="preserve">  Used to open cellar.</w:t>
+      </w:r>
     </w:p>
     <w:p>
       <w:pPr>
@@ -6451,30 +6339,14 @@
         <w:rPr>
           <w:rFonts w:ascii="Times New Roman" w:hAnsi="Times New Roman" w:cs="Times New Roman"/>
         </w:rPr>
-        <w:t xml:space="preserve">The small bag is heavy for its size.  </w:t>
-      </w:r>
-      <w:proofErr w:type="gramStart"/>
-      <w:r>
-        <w:rPr>
-          <w:rFonts w:ascii="Times New Roman" w:hAnsi="Times New Roman" w:cs="Times New Roman"/>
-        </w:rPr>
-        <w:t>The gold inside jingles whenever you move.</w:t>
-      </w:r>
-      <w:proofErr w:type="gramEnd"/>
-      <w:r>
-        <w:rPr>
-          <w:rFonts w:ascii="Times New Roman" w:hAnsi="Times New Roman" w:cs="Times New Roman"/>
-        </w:rPr>
-        <w:t xml:space="preserve">  </w:t>
-      </w:r>
-      <w:proofErr w:type="gramStart"/>
-      <w:r>
-        <w:rPr>
-          <w:rFonts w:ascii="Times New Roman" w:hAnsi="Times New Roman" w:cs="Times New Roman"/>
-        </w:rPr>
-        <w:t>Can be used to buy citizenship card.</w:t>
-      </w:r>
-      <w:proofErr w:type="gramEnd"/>
+        <w:t>The small bag is heavy for its size.  The gold inside jingles whenever you move.</w:t>
+      </w:r>
+      <w:r>
+        <w:rPr>
+          <w:rFonts w:ascii="Times New Roman" w:hAnsi="Times New Roman" w:cs="Times New Roman"/>
+        </w:rPr>
+        <w:t xml:space="preserve">  Can be used to buy citizenship card.</w:t>
+      </w:r>
     </w:p>
     <w:p>
       <w:pPr>
@@ -6576,14 +6448,7 @@
         <w:rPr>
           <w:rFonts w:ascii="Times New Roman" w:hAnsi="Times New Roman" w:cs="Times New Roman"/>
         </w:rPr>
-        <w:t xml:space="preserve">  </w:t>
-      </w:r>
-      <w:proofErr w:type="gramStart"/>
-      <w:r>
-        <w:rPr>
-          <w:rFonts w:ascii="Times New Roman" w:hAnsi="Times New Roman" w:cs="Times New Roman"/>
-        </w:rPr>
-        <w:t xml:space="preserve">Can be traded for </w:t>
+        <w:t xml:space="preserve">  Can be traded for </w:t>
       </w:r>
       <w:proofErr w:type="spellStart"/>
       <w:r>
@@ -6599,7 +6464,6 @@
         </w:rPr>
         <w:t>.</w:t>
       </w:r>
-      <w:proofErr w:type="gramEnd"/>
     </w:p>
     <w:p>
       <w:pPr>
@@ -6675,16 +6539,8 @@
         <w:rPr>
           <w:rFonts w:ascii="Times New Roman" w:hAnsi="Times New Roman" w:cs="Times New Roman"/>
         </w:rPr>
-        <w:t xml:space="preserve">  </w:t>
-      </w:r>
-      <w:proofErr w:type="gramStart"/>
-      <w:r>
-        <w:rPr>
-          <w:rFonts w:ascii="Times New Roman" w:hAnsi="Times New Roman" w:cs="Times New Roman"/>
-        </w:rPr>
-        <w:t>Can be traded for soft cloth.</w:t>
-      </w:r>
-      <w:proofErr w:type="gramEnd"/>
+        <w:t xml:space="preserve">  Can be traded for soft cloth.</w:t>
+      </w:r>
     </w:p>
     <w:p>
       <w:pPr>
@@ -6738,16 +6594,8 @@
         <w:rPr>
           <w:rFonts w:ascii="Times New Roman" w:hAnsi="Times New Roman" w:cs="Times New Roman"/>
         </w:rPr>
-        <w:t xml:space="preserve">  </w:t>
-      </w:r>
-      <w:proofErr w:type="gramStart"/>
-      <w:r>
-        <w:rPr>
-          <w:rFonts w:ascii="Times New Roman" w:hAnsi="Times New Roman" w:cs="Times New Roman"/>
-        </w:rPr>
-        <w:t>Can be traded for soft cloth.</w:t>
-      </w:r>
-      <w:proofErr w:type="gramEnd"/>
+        <w:t xml:space="preserve">  Can be traded for soft cloth.</w:t>
+      </w:r>
     </w:p>
     <w:p>
       <w:pPr>
@@ -6809,16 +6657,8 @@
         <w:rPr>
           <w:rFonts w:ascii="Times New Roman" w:hAnsi="Times New Roman" w:cs="Times New Roman"/>
         </w:rPr>
-        <w:t xml:space="preserve">  </w:t>
-      </w:r>
-      <w:proofErr w:type="gramStart"/>
-      <w:r>
-        <w:rPr>
-          <w:rFonts w:ascii="Times New Roman" w:hAnsi="Times New Roman" w:cs="Times New Roman"/>
-        </w:rPr>
-        <w:t>Can be used to pass guardsman.</w:t>
-      </w:r>
-      <w:proofErr w:type="gramEnd"/>
+        <w:t xml:space="preserve">  Can be used to pass guardsman.</w:t>
+      </w:r>
     </w:p>
     <w:p>
       <w:pPr>
@@ -6862,16 +6702,8 @@
         <w:rPr>
           <w:rFonts w:ascii="Times New Roman" w:hAnsi="Times New Roman" w:cs="Times New Roman"/>
         </w:rPr>
-        <w:t xml:space="preserve">  </w:t>
-      </w:r>
-      <w:proofErr w:type="gramStart"/>
-      <w:r>
-        <w:rPr>
-          <w:rFonts w:ascii="Times New Roman" w:hAnsi="Times New Roman" w:cs="Times New Roman"/>
-        </w:rPr>
-        <w:t>Must be taken to the house to win.</w:t>
-      </w:r>
-      <w:proofErr w:type="gramEnd"/>
+        <w:t xml:space="preserve">  Must be taken to the house to win.</w:t>
+      </w:r>
     </w:p>
     <w:p>
       <w:pPr>
@@ -7229,6 +7061,205 @@
           <w:rFonts w:ascii="Times New Roman" w:hAnsi="Times New Roman" w:cs="Times New Roman"/>
         </w:rPr>
       </w:pPr>
+    </w:p>
+    <w:p>
+      <w:pPr>
+        <w:spacing w:line="240" w:lineRule="auto"/>
+        <w:rPr>
+          <w:rFonts w:ascii="Times New Roman" w:hAnsi="Times New Roman" w:cs="Times New Roman"/>
+        </w:rPr>
+      </w:pPr>
+      <w:r>
+        <w:rPr>
+          <w:rFonts w:ascii="Times New Roman" w:hAnsi="Times New Roman" w:cs="Times New Roman"/>
+        </w:rPr>
+        <w:tab/>
+      </w:r>
+    </w:p>
+    <w:p>
+      <w:pPr>
+        <w:spacing w:line="240" w:lineRule="auto"/>
+        <w:rPr>
+          <w:rFonts w:ascii="Times New Roman" w:hAnsi="Times New Roman" w:cs="Times New Roman"/>
+          <w:b/>
+        </w:rPr>
+      </w:pPr>
+      <w:r>
+        <w:rPr>
+          <w:rFonts w:ascii="Times New Roman" w:hAnsi="Times New Roman" w:cs="Times New Roman"/>
+          <w:b/>
+        </w:rPr>
+        <w:lastRenderedPageBreak/>
+        <w:t>Additional Stuff:</w:t>
+      </w:r>
+    </w:p>
+    <w:p>
+      <w:pPr>
+        <w:spacing w:line="240" w:lineRule="auto"/>
+        <w:rPr>
+          <w:rFonts w:ascii="Times New Roman" w:hAnsi="Times New Roman" w:cs="Times New Roman"/>
+        </w:rPr>
+      </w:pPr>
+      <w:r>
+        <w:rPr>
+          <w:rFonts w:ascii="Times New Roman" w:hAnsi="Times New Roman" w:cs="Times New Roman"/>
+          <w:b/>
+        </w:rPr>
+        <w:tab/>
+      </w:r>
+      <w:r>
+        <w:rPr>
+          <w:rFonts w:ascii="Times New Roman" w:hAnsi="Times New Roman" w:cs="Times New Roman"/>
+        </w:rPr>
+        <w:t xml:space="preserve">Both </w:t>
+      </w:r>
+      <w:proofErr w:type="spellStart"/>
+      <w:r>
+        <w:rPr>
+          <w:rFonts w:ascii="Times New Roman" w:hAnsi="Times New Roman" w:cs="Times New Roman"/>
+        </w:rPr>
+        <w:t>Tave</w:t>
+      </w:r>
+      <w:proofErr w:type="spellEnd"/>
+      <w:r>
+        <w:rPr>
+          <w:rFonts w:ascii="Times New Roman" w:hAnsi="Times New Roman" w:cs="Times New Roman"/>
+        </w:rPr>
+        <w:t xml:space="preserve"> and the guardsman can be given a befuddlement potion.  Using one on </w:t>
+      </w:r>
+      <w:proofErr w:type="spellStart"/>
+      <w:r>
+        <w:rPr>
+          <w:rFonts w:ascii="Times New Roman" w:hAnsi="Times New Roman" w:cs="Times New Roman"/>
+        </w:rPr>
+        <w:t>Tave</w:t>
+      </w:r>
+      <w:proofErr w:type="spellEnd"/>
+      <w:r>
+        <w:rPr>
+          <w:rFonts w:ascii="Times New Roman" w:hAnsi="Times New Roman" w:cs="Times New Roman"/>
+        </w:rPr>
+        <w:t xml:space="preserve"> allows the player to steal the broadsword instead of having to make a duplicate.  By using one of the guardsmen, the player will be able to enter the Citizen District directly.</w:t>
+      </w:r>
+    </w:p>
+    <w:p>
+      <w:pPr>
+        <w:spacing w:line="240" w:lineRule="auto"/>
+        <w:rPr>
+          <w:rFonts w:ascii="Times New Roman" w:hAnsi="Times New Roman" w:cs="Times New Roman"/>
+        </w:rPr>
+      </w:pPr>
+      <w:r>
+        <w:rPr>
+          <w:rFonts w:ascii="Times New Roman" w:hAnsi="Times New Roman" w:cs="Times New Roman"/>
+        </w:rPr>
+        <w:tab/>
+        <w:t xml:space="preserve">If the player steals the broadsword from </w:t>
+      </w:r>
+      <w:proofErr w:type="spellStart"/>
+      <w:r>
+        <w:rPr>
+          <w:rFonts w:ascii="Times New Roman" w:hAnsi="Times New Roman" w:cs="Times New Roman"/>
+        </w:rPr>
+        <w:t>Tave</w:t>
+      </w:r>
+      <w:proofErr w:type="spellEnd"/>
+      <w:r>
+        <w:rPr>
+          <w:rFonts w:ascii="Times New Roman" w:hAnsi="Times New Roman" w:cs="Times New Roman"/>
+        </w:rPr>
+        <w:t>, either by using the befuddlement potion or by switching it with the duplicate, he will relocate to his house.  Here, he can be found grieving over the loss of his creation.</w:t>
+      </w:r>
+    </w:p>
+    <w:p>
+      <w:pPr>
+        <w:spacing w:line="240" w:lineRule="auto"/>
+        <w:rPr>
+          <w:rFonts w:ascii="Times New Roman" w:hAnsi="Times New Roman" w:cs="Times New Roman"/>
+        </w:rPr>
+      </w:pPr>
+    </w:p>
+    <w:p>
+      <w:pPr>
+        <w:spacing w:line="240" w:lineRule="auto"/>
+        <w:rPr>
+          <w:rFonts w:ascii="Times New Roman" w:eastAsia="MS Mincho" w:hAnsi="Times New Roman" w:cs="Times New Roman"/>
+          <w:b/>
+        </w:rPr>
+      </w:pPr>
+      <w:r>
+        <w:rPr>
+          <w:rFonts w:ascii="Times New Roman" w:eastAsia="MS Mincho" w:hAnsi="Times New Roman" w:cs="Times New Roman"/>
+          <w:b/>
+        </w:rPr>
+        <w:t>Features:</w:t>
+      </w:r>
+    </w:p>
+    <w:p>
+      <w:pPr>
+        <w:spacing w:line="240" w:lineRule="auto"/>
+        <w:ind w:left="720"/>
+        <w:rPr>
+          <w:rFonts w:ascii="Times New Roman" w:eastAsia="MS Mincho" w:hAnsi="Times New Roman" w:cs="Times New Roman"/>
+        </w:rPr>
+      </w:pPr>
+      <w:r>
+        <w:rPr>
+          <w:rFonts w:ascii="Times New Roman" w:eastAsia="MS Mincho" w:hAnsi="Times New Roman" w:cs="Times New Roman"/>
+          <w:b/>
+        </w:rPr>
+        <w:t>NPCs</w:t>
+      </w:r>
+      <w:r>
+        <w:rPr>
+          <w:rFonts w:ascii="Times New Roman" w:eastAsia="MS Mincho" w:hAnsi="Times New Roman" w:cs="Times New Roman"/>
+        </w:rPr>
+        <w:t>: The player can trade with non-player characters to obtain new items.  These items can then be used to get more items or past obstacles.</w:t>
+      </w:r>
+    </w:p>
+    <w:p>
+      <w:pPr>
+        <w:spacing w:line="240" w:lineRule="auto"/>
+        <w:ind w:left="720"/>
+        <w:rPr>
+          <w:rFonts w:ascii="Times New Roman" w:eastAsia="MS Mincho" w:hAnsi="Times New Roman" w:cs="Times New Roman"/>
+        </w:rPr>
+      </w:pPr>
+      <w:r>
+        <w:rPr>
+          <w:rFonts w:ascii="Times New Roman" w:eastAsia="MS Mincho" w:hAnsi="Times New Roman" w:cs="Times New Roman"/>
+          <w:b/>
+        </w:rPr>
+        <w:t>Buildable Items</w:t>
+      </w:r>
+      <w:r>
+        <w:rPr>
+          <w:rFonts w:ascii="Times New Roman" w:eastAsia="MS Mincho" w:hAnsi="Times New Roman" w:cs="Times New Roman"/>
+        </w:rPr>
+        <w:t>: Potions can be made from the proper ingredients.  These can then be used to alter certain items or get past obstacles.</w:t>
+      </w:r>
+    </w:p>
+    <w:p>
+      <w:pPr>
+        <w:spacing w:line="240" w:lineRule="auto"/>
+        <w:ind w:left="720"/>
+        <w:rPr>
+          <w:rFonts w:ascii="Times New Roman" w:eastAsia="MS Mincho" w:hAnsi="Times New Roman" w:cs="Times New Roman"/>
+        </w:rPr>
+      </w:pPr>
+      <w:r>
+        <w:rPr>
+          <w:rFonts w:ascii="Times New Roman" w:eastAsia="MS Mincho" w:hAnsi="Times New Roman" w:cs="Times New Roman"/>
+          <w:b/>
+        </w:rPr>
+        <w:t>Countable Items</w:t>
+      </w:r>
+      <w:r>
+        <w:rPr>
+          <w:rFonts w:ascii="Times New Roman" w:eastAsia="MS Mincho" w:hAnsi="Times New Roman" w:cs="Times New Roman"/>
+        </w:rPr>
+        <w:t>: There is a limited number of each ingredient available to the player.  If he or she uses the entire supply of an ingredient needed to make a vital potion without making said potion, the player loses.</w:t>
+      </w:r>
     </w:p>
     <w:p>
       <w:pPr>
@@ -7239,115 +7270,6 @@
       </w:pPr>
       <w:bookmarkStart w:id="0" w:name="_GoBack"/>
       <w:bookmarkEnd w:id="0"/>
-      <w:r>
-        <w:rPr>
-          <w:rFonts w:ascii="Times New Roman" w:hAnsi="Times New Roman" w:cs="Times New Roman"/>
-        </w:rPr>
-        <w:tab/>
-      </w:r>
-    </w:p>
-    <w:p>
-      <w:pPr>
-        <w:spacing w:line="240" w:lineRule="auto"/>
-        <w:rPr>
-          <w:rFonts w:ascii="Times New Roman" w:hAnsi="Times New Roman" w:cs="Times New Roman"/>
-          <w:b/>
-        </w:rPr>
-      </w:pPr>
-      <w:r>
-        <w:rPr>
-          <w:rFonts w:ascii="Times New Roman" w:hAnsi="Times New Roman" w:cs="Times New Roman"/>
-          <w:b/>
-        </w:rPr>
-        <w:lastRenderedPageBreak/>
-        <w:t>Additional Stuff:</w:t>
-      </w:r>
-    </w:p>
-    <w:p>
-      <w:pPr>
-        <w:spacing w:line="240" w:lineRule="auto"/>
-        <w:rPr>
-          <w:rFonts w:ascii="Times New Roman" w:hAnsi="Times New Roman" w:cs="Times New Roman"/>
-        </w:rPr>
-      </w:pPr>
-      <w:r>
-        <w:rPr>
-          <w:rFonts w:ascii="Times New Roman" w:hAnsi="Times New Roman" w:cs="Times New Roman"/>
-          <w:b/>
-        </w:rPr>
-        <w:tab/>
-      </w:r>
-      <w:r>
-        <w:rPr>
-          <w:rFonts w:ascii="Times New Roman" w:hAnsi="Times New Roman" w:cs="Times New Roman"/>
-        </w:rPr>
-        <w:t xml:space="preserve">Both </w:t>
-      </w:r>
-      <w:proofErr w:type="spellStart"/>
-      <w:r>
-        <w:rPr>
-          <w:rFonts w:ascii="Times New Roman" w:hAnsi="Times New Roman" w:cs="Times New Roman"/>
-        </w:rPr>
-        <w:t>Tave</w:t>
-      </w:r>
-      <w:proofErr w:type="spellEnd"/>
-      <w:r>
-        <w:rPr>
-          <w:rFonts w:ascii="Times New Roman" w:hAnsi="Times New Roman" w:cs="Times New Roman"/>
-        </w:rPr>
-        <w:t xml:space="preserve"> and the guardsman can be given a befuddlement potion.  Using one on </w:t>
-      </w:r>
-      <w:proofErr w:type="spellStart"/>
-      <w:r>
-        <w:rPr>
-          <w:rFonts w:ascii="Times New Roman" w:hAnsi="Times New Roman" w:cs="Times New Roman"/>
-        </w:rPr>
-        <w:t>Tave</w:t>
-      </w:r>
-      <w:proofErr w:type="spellEnd"/>
-      <w:r>
-        <w:rPr>
-          <w:rFonts w:ascii="Times New Roman" w:hAnsi="Times New Roman" w:cs="Times New Roman"/>
-        </w:rPr>
-        <w:t xml:space="preserve"> allows the player to steal the broadsword instead of having to make a duplicate.  By using one of the guardsmen, the player will be able to enter the Citizen District directly.</w:t>
-      </w:r>
-    </w:p>
-    <w:p>
-      <w:pPr>
-        <w:spacing w:line="240" w:lineRule="auto"/>
-        <w:rPr>
-          <w:rFonts w:ascii="Times New Roman" w:hAnsi="Times New Roman" w:cs="Times New Roman"/>
-        </w:rPr>
-      </w:pPr>
-      <w:r>
-        <w:rPr>
-          <w:rFonts w:ascii="Times New Roman" w:hAnsi="Times New Roman" w:cs="Times New Roman"/>
-        </w:rPr>
-        <w:tab/>
-        <w:t xml:space="preserve">If the player steals the broadsword from </w:t>
-      </w:r>
-      <w:proofErr w:type="spellStart"/>
-      <w:r>
-        <w:rPr>
-          <w:rFonts w:ascii="Times New Roman" w:hAnsi="Times New Roman" w:cs="Times New Roman"/>
-        </w:rPr>
-        <w:t>Tave</w:t>
-      </w:r>
-      <w:proofErr w:type="spellEnd"/>
-      <w:r>
-        <w:rPr>
-          <w:rFonts w:ascii="Times New Roman" w:hAnsi="Times New Roman" w:cs="Times New Roman"/>
-        </w:rPr>
-        <w:t>, either by using the befuddlement potion or by switching it with the duplicate, he will relocate to his house.  Here, he can be found grieving over the loss of his creation.</w:t>
-      </w:r>
-    </w:p>
-    <w:p>
-      <w:pPr>
-        <w:spacing w:line="240" w:lineRule="auto"/>
-        <w:rPr>
-          <w:rFonts w:ascii="Times New Roman" w:hAnsi="Times New Roman" w:cs="Times New Roman"/>
-        </w:rPr>
-      </w:pPr>
     </w:p>
     <w:sectPr>
       <w:pgSz w:w="12240" w:h="15840"/>
@@ -7360,7 +7282,7 @@
 </file>
 
 <file path=word/styles.xml><?xml version="1.0" encoding="utf-8"?>
-<w:styles xmlns:mc="http://schemas.openxmlformats.org/markup-compatibility/2006" xmlns:r="http://schemas.openxmlformats.org/officeDocument/2006/relationships" xmlns:w="http://schemas.openxmlformats.org/wordprocessingml/2006/main" xmlns:w14="http://schemas.microsoft.com/office/word/2010/wordml" mc:Ignorable="w14">
+<w:styles xmlns:mc="http://schemas.openxmlformats.org/markup-compatibility/2006" xmlns:r="http://schemas.openxmlformats.org/officeDocument/2006/relationships" xmlns:w="http://schemas.openxmlformats.org/wordprocessingml/2006/main" xmlns:w14="http://schemas.microsoft.com/office/word/2010/wordml" xmlns:w15="http://schemas.microsoft.com/office/word/2012/wordml" mc:Ignorable="w14 w15">
   <w:docDefaults>
     <w:rPrDefault>
       <w:rPr>
@@ -7376,335 +7298,378 @@
       </w:pPr>
     </w:pPrDefault>
   </w:docDefaults>
-  <w:latentStyles w:defLockedState="0" w:defUIPriority="99" w:defSemiHidden="1" w:defUnhideWhenUsed="1" w:defQFormat="0" w:count="267">
-    <w:lsdException w:name="Normal" w:semiHidden="0" w:uiPriority="0" w:unhideWhenUsed="0" w:qFormat="1"/>
-    <w:lsdException w:name="heading 1" w:semiHidden="0" w:uiPriority="9" w:unhideWhenUsed="0" w:qFormat="1"/>
-    <w:lsdException w:name="heading 2" w:uiPriority="9" w:qFormat="1"/>
-    <w:lsdException w:name="heading 3" w:uiPriority="9" w:qFormat="1"/>
-    <w:lsdException w:name="heading 4" w:uiPriority="9" w:qFormat="1"/>
-    <w:lsdException w:name="heading 5" w:uiPriority="9" w:qFormat="1"/>
-    <w:lsdException w:name="heading 6" w:uiPriority="9" w:qFormat="1"/>
-    <w:lsdException w:name="heading 7" w:uiPriority="9" w:qFormat="1"/>
-    <w:lsdException w:name="heading 8" w:uiPriority="9" w:qFormat="1"/>
-    <w:lsdException w:name="heading 9" w:uiPriority="9" w:qFormat="1"/>
-    <w:lsdException w:name="toc 1" w:uiPriority="39"/>
-    <w:lsdException w:name="toc 2" w:uiPriority="39"/>
-    <w:lsdException w:name="toc 3" w:uiPriority="39"/>
-    <w:lsdException w:name="toc 4" w:uiPriority="39"/>
-    <w:lsdException w:name="toc 5" w:uiPriority="39"/>
-    <w:lsdException w:name="toc 6" w:uiPriority="39"/>
-    <w:lsdException w:name="toc 7" w:uiPriority="39"/>
-    <w:lsdException w:name="toc 8" w:uiPriority="39"/>
-    <w:lsdException w:name="toc 9" w:uiPriority="39"/>
-    <w:lsdException w:name="caption" w:uiPriority="35" w:qFormat="1"/>
-    <w:lsdException w:name="Title" w:semiHidden="0" w:uiPriority="10" w:unhideWhenUsed="0" w:qFormat="1"/>
-    <w:lsdException w:name="Default Paragraph Font" w:uiPriority="1"/>
-    <w:lsdException w:name="Subtitle" w:semiHidden="0" w:uiPriority="11" w:unhideWhenUsed="0" w:qFormat="1"/>
-    <w:lsdException w:name="Strong" w:semiHidden="0" w:uiPriority="22" w:unhideWhenUsed="0" w:qFormat="1"/>
-    <w:lsdException w:name="Emphasis" w:semiHidden="0" w:uiPriority="20" w:unhideWhenUsed="0" w:qFormat="1"/>
-    <w:lsdException w:name="Table Grid" w:semiHidden="0" w:uiPriority="39" w:unhideWhenUsed="0"/>
-    <w:lsdException w:name="Placeholder Text" w:unhideWhenUsed="0"/>
-    <w:lsdException w:name="No Spacing" w:semiHidden="0" w:uiPriority="1" w:unhideWhenUsed="0" w:qFormat="1"/>
-    <w:lsdException w:name="Light Shading" w:semiHidden="0" w:uiPriority="60" w:unhideWhenUsed="0"/>
-    <w:lsdException w:name="Light List" w:semiHidden="0" w:uiPriority="61" w:unhideWhenUsed="0"/>
-    <w:lsdException w:name="Light Grid" w:semiHidden="0" w:uiPriority="62" w:unhideWhenUsed="0"/>
-    <w:lsdException w:name="Medium Shading 1" w:semiHidden="0" w:uiPriority="63" w:unhideWhenUsed="0"/>
-    <w:lsdException w:name="Medium Shading 2" w:semiHidden="0" w:uiPriority="64" w:unhideWhenUsed="0"/>
-    <w:lsdException w:name="Medium List 1" w:semiHidden="0" w:uiPriority="65" w:unhideWhenUsed="0"/>
-    <w:lsdException w:name="Medium List 2" w:semiHidden="0" w:uiPriority="66" w:unhideWhenUsed="0"/>
-    <w:lsdException w:name="Medium Grid 1" w:semiHidden="0" w:uiPriority="67" w:unhideWhenUsed="0"/>
-    <w:lsdException w:name="Medium Grid 2" w:semiHidden="0" w:uiPriority="68" w:unhideWhenUsed="0"/>
-    <w:lsdException w:name="Medium Grid 3" w:semiHidden="0" w:uiPriority="69" w:unhideWhenUsed="0"/>
-    <w:lsdException w:name="Dark List" w:semiHidden="0" w:uiPriority="70" w:unhideWhenUsed="0"/>
-    <w:lsdException w:name="Colorful Shading" w:semiHidden="0" w:uiPriority="71" w:unhideWhenUsed="0"/>
-    <w:lsdException w:name="Colorful List" w:semiHidden="0" w:uiPriority="72" w:unhideWhenUsed="0"/>
-    <w:lsdException w:name="Colorful Grid" w:semiHidden="0" w:uiPriority="73" w:unhideWhenUsed="0"/>
-    <w:lsdException w:name="Light Shading Accent 1" w:semiHidden="0" w:uiPriority="60" w:unhideWhenUsed="0"/>
-    <w:lsdException w:name="Light List Accent 1" w:semiHidden="0" w:uiPriority="61" w:unhideWhenUsed="0"/>
-    <w:lsdException w:name="Light Grid Accent 1" w:semiHidden="0" w:uiPriority="62" w:unhideWhenUsed="0"/>
-    <w:lsdException w:name="Medium Shading 1 Accent 1" w:semiHidden="0" w:uiPriority="63" w:unhideWhenUsed="0"/>
-    <w:lsdException w:name="Medium Shading 2 Accent 1" w:semiHidden="0" w:uiPriority="64" w:unhideWhenUsed="0"/>
-    <w:lsdException w:name="Medium List 1 Accent 1" w:semiHidden="0" w:uiPriority="65" w:unhideWhenUsed="0"/>
-    <w:lsdException w:name="Revision" w:unhideWhenUsed="0"/>
-    <w:lsdException w:name="List Paragraph" w:semiHidden="0" w:uiPriority="34" w:unhideWhenUsed="0" w:qFormat="1"/>
-    <w:lsdException w:name="Quote" w:semiHidden="0" w:uiPriority="29" w:unhideWhenUsed="0" w:qFormat="1"/>
-    <w:lsdException w:name="Intense Quote" w:semiHidden="0" w:uiPriority="30" w:unhideWhenUsed="0" w:qFormat="1"/>
-    <w:lsdException w:name="Medium List 2 Accent 1" w:semiHidden="0" w:uiPriority="66" w:unhideWhenUsed="0"/>
-    <w:lsdException w:name="Medium Grid 1 Accent 1" w:semiHidden="0" w:uiPriority="67" w:unhideWhenUsed="0"/>
-    <w:lsdException w:name="Medium Grid 2 Accent 1" w:semiHidden="0" w:uiPriority="68" w:unhideWhenUsed="0"/>
-    <w:lsdException w:name="Medium Grid 3 Accent 1" w:semiHidden="0" w:uiPriority="69" w:unhideWhenUsed="0"/>
-    <w:lsdException w:name="Dark List Accent 1" w:semiHidden="0" w:uiPriority="70" w:unhideWhenUsed="0"/>
-    <w:lsdException w:name="Colorful Shading Accent 1" w:semiHidden="0" w:uiPriority="71" w:unhideWhenUsed="0"/>
-    <w:lsdException w:name="Colorful List Accent 1" w:semiHidden="0" w:uiPriority="72" w:unhideWhenUsed="0"/>
-    <w:lsdException w:name="Colorful Grid Accent 1" w:semiHidden="0" w:uiPriority="73" w:unhideWhenUsed="0"/>
-    <w:lsdException w:name="Light Shading Accent 2" w:semiHidden="0" w:uiPriority="60" w:unhideWhenUsed="0"/>
-    <w:lsdException w:name="Light List Accent 2" w:semiHidden="0" w:uiPriority="61" w:unhideWhenUsed="0"/>
-    <w:lsdException w:name="Light Grid Accent 2" w:semiHidden="0" w:uiPriority="62" w:unhideWhenUsed="0"/>
-    <w:lsdException w:name="Medium Shading 1 Accent 2" w:semiHidden="0" w:uiPriority="63" w:unhideWhenUsed="0"/>
-    <w:lsdException w:name="Medium Shading 2 Accent 2" w:semiHidden="0" w:uiPriority="64" w:unhideWhenUsed="0"/>
-    <w:lsdException w:name="Medium List 1 Accent 2" w:semiHidden="0" w:uiPriority="65" w:unhideWhenUsed="0"/>
-    <w:lsdException w:name="Medium List 2 Accent 2" w:semiHidden="0" w:uiPriority="66" w:unhideWhenUsed="0"/>
-    <w:lsdException w:name="Medium Grid 1 Accent 2" w:semiHidden="0" w:uiPriority="67" w:unhideWhenUsed="0"/>
-    <w:lsdException w:name="Medium Grid 2 Accent 2" w:semiHidden="0" w:uiPriority="68" w:unhideWhenUsed="0"/>
-    <w:lsdException w:name="Medium Grid 3 Accent 2" w:semiHidden="0" w:uiPriority="69" w:unhideWhenUsed="0"/>
-    <w:lsdException w:name="Dark List Accent 2" w:semiHidden="0" w:uiPriority="70" w:unhideWhenUsed="0"/>
-    <w:lsdException w:name="Colorful Shading Accent 2" w:semiHidden="0" w:uiPriority="71" w:unhideWhenUsed="0"/>
-    <w:lsdException w:name="Colorful List Accent 2" w:semiHidden="0" w:uiPriority="72" w:unhideWhenUsed="0"/>
-    <w:lsdException w:name="Colorful Grid Accent 2" w:semiHidden="0" w:uiPriority="73" w:unhideWhenUsed="0"/>
-    <w:lsdException w:name="Light Shading Accent 3" w:semiHidden="0" w:uiPriority="60" w:unhideWhenUsed="0"/>
-    <w:lsdException w:name="Light List Accent 3" w:semiHidden="0" w:uiPriority="61" w:unhideWhenUsed="0"/>
-    <w:lsdException w:name="Light Grid Accent 3" w:semiHidden="0" w:uiPriority="62" w:unhideWhenUsed="0"/>
-    <w:lsdException w:name="Medium Shading 1 Accent 3" w:semiHidden="0" w:uiPriority="63" w:unhideWhenUsed="0"/>
-    <w:lsdException w:name="Medium Shading 2 Accent 3" w:semiHidden="0" w:uiPriority="64" w:unhideWhenUsed="0"/>
-    <w:lsdException w:name="Medium List 1 Accent 3" w:semiHidden="0" w:uiPriority="65" w:unhideWhenUsed="0"/>
-    <w:lsdException w:name="Medium List 2 Accent 3" w:semiHidden="0" w:uiPriority="66" w:unhideWhenUsed="0"/>
-    <w:lsdException w:name="Medium Grid 1 Accent 3" w:semiHidden="0" w:uiPriority="67" w:unhideWhenUsed="0"/>
-    <w:lsdException w:name="Medium Grid 2 Accent 3" w:semiHidden="0" w:uiPriority="68" w:unhideWhenUsed="0"/>
-    <w:lsdException w:name="Medium Grid 3 Accent 3" w:semiHidden="0" w:uiPriority="69" w:unhideWhenUsed="0"/>
-    <w:lsdException w:name="Dark List Accent 3" w:semiHidden="0" w:uiPriority="70" w:unhideWhenUsed="0"/>
-    <w:lsdException w:name="Colorful Shading Accent 3" w:semiHidden="0" w:uiPriority="71" w:unhideWhenUsed="0"/>
-    <w:lsdException w:name="Colorful List Accent 3" w:semiHidden="0" w:uiPriority="72" w:unhideWhenUsed="0"/>
-    <w:lsdException w:name="Colorful Grid Accent 3" w:semiHidden="0" w:uiPriority="73" w:unhideWhenUsed="0"/>
-    <w:lsdException w:name="Light Shading Accent 4" w:semiHidden="0" w:uiPriority="60" w:unhideWhenUsed="0"/>
-    <w:lsdException w:name="Light List Accent 4" w:semiHidden="0" w:uiPriority="61" w:unhideWhenUsed="0"/>
-    <w:lsdException w:name="Light Grid Accent 4" w:semiHidden="0" w:uiPriority="62" w:unhideWhenUsed="0"/>
-    <w:lsdException w:name="Medium Shading 1 Accent 4" w:semiHidden="0" w:uiPriority="63" w:unhideWhenUsed="0"/>
-    <w:lsdException w:name="Medium Shading 2 Accent 4" w:semiHidden="0" w:uiPriority="64" w:unhideWhenUsed="0"/>
-    <w:lsdException w:name="Medium List 1 Accent 4" w:semiHidden="0" w:uiPriority="65" w:unhideWhenUsed="0"/>
-    <w:lsdException w:name="Medium List 2 Accent 4" w:semiHidden="0" w:uiPriority="66" w:unhideWhenUsed="0"/>
-    <w:lsdException w:name="Medium Grid 1 Accent 4" w:semiHidden="0" w:uiPriority="67" w:unhideWhenUsed="0"/>
-    <w:lsdException w:name="Medium Grid 2 Accent 4" w:semiHidden="0" w:uiPriority="68" w:unhideWhenUsed="0"/>
-    <w:lsdException w:name="Medium Grid 3 Accent 4" w:semiHidden="0" w:uiPriority="69" w:unhideWhenUsed="0"/>
-    <w:lsdException w:name="Dark List Accent 4" w:semiHidden="0" w:uiPriority="70" w:unhideWhenUsed="0"/>
-    <w:lsdException w:name="Colorful Shading Accent 4" w:semiHidden="0" w:uiPriority="71" w:unhideWhenUsed="0"/>
-    <w:lsdException w:name="Colorful List Accent 4" w:semiHidden="0" w:uiPriority="72" w:unhideWhenUsed="0"/>
-    <w:lsdException w:name="Colorful Grid Accent 4" w:semiHidden="0" w:uiPriority="73" w:unhideWhenUsed="0"/>
-    <w:lsdException w:name="Light Shading Accent 5" w:semiHidden="0" w:uiPriority="60" w:unhideWhenUsed="0"/>
-    <w:lsdException w:name="Light List Accent 5" w:semiHidden="0" w:uiPriority="61" w:unhideWhenUsed="0"/>
-    <w:lsdException w:name="Light Grid Accent 5" w:semiHidden="0" w:uiPriority="62" w:unhideWhenUsed="0"/>
-    <w:lsdException w:name="Medium Shading 1 Accent 5" w:semiHidden="0" w:uiPriority="63" w:unhideWhenUsed="0"/>
-    <w:lsdException w:name="Medium Shading 2 Accent 5" w:semiHidden="0" w:uiPriority="64" w:unhideWhenUsed="0"/>
-    <w:lsdException w:name="Medium List 1 Accent 5" w:semiHidden="0" w:uiPriority="65" w:unhideWhenUsed="0"/>
-    <w:lsdException w:name="Medium List 2 Accent 5" w:semiHidden="0" w:uiPriority="66" w:unhideWhenUsed="0"/>
-    <w:lsdException w:name="Medium Grid 1 Accent 5" w:semiHidden="0" w:uiPriority="67" w:unhideWhenUsed="0"/>
-    <w:lsdException w:name="Medium Grid 2 Accent 5" w:semiHidden="0" w:uiPriority="68" w:unhideWhenUsed="0"/>
-    <w:lsdException w:name="Medium Grid 3 Accent 5" w:semiHidden="0" w:uiPriority="69" w:unhideWhenUsed="0"/>
-    <w:lsdException w:name="Dark List Accent 5" w:semiHidden="0" w:uiPriority="70" w:unhideWhenUsed="0"/>
-    <w:lsdException w:name="Colorful Shading Accent 5" w:semiHidden="0" w:uiPriority="71" w:unhideWhenUsed="0"/>
-    <w:lsdException w:name="Colorful List Accent 5" w:semiHidden="0" w:uiPriority="72" w:unhideWhenUsed="0"/>
-    <w:lsdException w:name="Colorful Grid Accent 5" w:semiHidden="0" w:uiPriority="73" w:unhideWhenUsed="0"/>
-    <w:lsdException w:name="Light Shading Accent 6" w:semiHidden="0" w:uiPriority="60" w:unhideWhenUsed="0"/>
-    <w:lsdException w:name="Light List Accent 6" w:semiHidden="0" w:uiPriority="61" w:unhideWhenUsed="0"/>
-    <w:lsdException w:name="Light Grid Accent 6" w:semiHidden="0" w:uiPriority="62" w:unhideWhenUsed="0"/>
-    <w:lsdException w:name="Medium Shading 1 Accent 6" w:semiHidden="0" w:uiPriority="63" w:unhideWhenUsed="0"/>
-    <w:lsdException w:name="Medium Shading 2 Accent 6" w:semiHidden="0" w:uiPriority="64" w:unhideWhenUsed="0"/>
-    <w:lsdException w:name="Medium List 1 Accent 6" w:semiHidden="0" w:uiPriority="65" w:unhideWhenUsed="0"/>
-    <w:lsdException w:name="Medium List 2 Accent 6" w:semiHidden="0" w:uiPriority="66" w:unhideWhenUsed="0"/>
-    <w:lsdException w:name="Medium Grid 1 Accent 6" w:semiHidden="0" w:uiPriority="67" w:unhideWhenUsed="0"/>
-    <w:lsdException w:name="Medium Grid 2 Accent 6" w:semiHidden="0" w:uiPriority="68" w:unhideWhenUsed="0"/>
-    <w:lsdException w:name="Medium Grid 3 Accent 6" w:semiHidden="0" w:uiPriority="69" w:unhideWhenUsed="0"/>
-    <w:lsdException w:name="Dark List Accent 6" w:semiHidden="0" w:uiPriority="70" w:unhideWhenUsed="0"/>
-    <w:lsdException w:name="Colorful Shading Accent 6" w:semiHidden="0" w:uiPriority="71" w:unhideWhenUsed="0"/>
-    <w:lsdException w:name="Colorful List Accent 6" w:semiHidden="0" w:uiPriority="72" w:unhideWhenUsed="0"/>
-    <w:lsdException w:name="Colorful Grid Accent 6" w:semiHidden="0" w:uiPriority="73" w:unhideWhenUsed="0"/>
-    <w:lsdException w:name="Subtle Emphasis" w:semiHidden="0" w:uiPriority="19" w:unhideWhenUsed="0" w:qFormat="1"/>
-    <w:lsdException w:name="Intense Emphasis" w:semiHidden="0" w:uiPriority="21" w:unhideWhenUsed="0" w:qFormat="1"/>
-    <w:lsdException w:name="Subtle Reference" w:semiHidden="0" w:uiPriority="31" w:unhideWhenUsed="0" w:qFormat="1"/>
-    <w:lsdException w:name="Intense Reference" w:semiHidden="0" w:uiPriority="32" w:unhideWhenUsed="0" w:qFormat="1"/>
-    <w:lsdException w:name="Book Title" w:semiHidden="0" w:uiPriority="33" w:unhideWhenUsed="0" w:qFormat="1"/>
-    <w:lsdException w:name="Bibliography" w:uiPriority="37"/>
-    <w:lsdException w:name="TOC Heading" w:uiPriority="39" w:qFormat="1"/>
-  </w:latentStyles>
-  <w:style w:type="paragraph" w:default="1" w:styleId="Normal">
-    <w:name w:val="Normal"/>
-    <w:qFormat/>
-    <w:rsid w:val="00253397"/>
-  </w:style>
-  <w:style w:type="character" w:default="1" w:styleId="DefaultParagraphFont">
-    <w:name w:val="Default Paragraph Font"/>
-    <w:uiPriority w:val="1"/>
-    <w:semiHidden/>
-    <w:unhideWhenUsed/>
-  </w:style>
-  <w:style w:type="table" w:default="1" w:styleId="TableNormal">
-    <w:name w:val="Normal Table"/>
-    <w:uiPriority w:val="99"/>
-    <w:semiHidden/>
-    <w:unhideWhenUsed/>
-    <w:tblPr>
-      <w:tblInd w:w="0" w:type="dxa"/>
-      <w:tblCellMar>
-        <w:top w:w="0" w:type="dxa"/>
-        <w:left w:w="108" w:type="dxa"/>
-        <w:bottom w:w="0" w:type="dxa"/>
-        <w:right w:w="108" w:type="dxa"/>
-      </w:tblCellMar>
-    </w:tblPr>
-  </w:style>
-  <w:style w:type="numbering" w:default="1" w:styleId="NoList">
-    <w:name w:val="No List"/>
-    <w:uiPriority w:val="99"/>
-    <w:semiHidden/>
-    <w:unhideWhenUsed/>
-  </w:style>
-</w:styles>
-</file>
-
-<file path=word/stylesWithEffects.xml><?xml version="1.0" encoding="utf-8"?>
-<w:styles xmlns:wpc="http://schemas.microsoft.com/office/word/2010/wordprocessingCanvas" xmlns:mc="http://schemas.openxmlformats.org/markup-compatibility/2006" xmlns:o="urn:schemas-microsoft-com:office:office" xmlns:r="http://schemas.openxmlformats.org/officeDocument/2006/relationships" xmlns:m="http://schemas.openxmlformats.org/officeDocument/2006/math" xmlns:v="urn:schemas-microsoft-com:vml" xmlns:wp14="http://schemas.microsoft.com/office/word/2010/wordprocessingDrawing" xmlns:wp="http://schemas.openxmlformats.org/drawingml/2006/wordprocessingDrawing" xmlns:w10="urn:schemas-microsoft-com:office:word" xmlns:w="http://schemas.openxmlformats.org/wordprocessingml/2006/main" xmlns:w14="http://schemas.microsoft.com/office/word/2010/wordml" xmlns:wpg="http://schemas.microsoft.com/office/word/2010/wordprocessingGroup" xmlns:wpi="http://schemas.microsoft.com/office/word/2010/wordprocessingInk" xmlns:wne="http://schemas.microsoft.com/office/word/2006/wordml" xmlns:wps="http://schemas.microsoft.com/office/word/2010/wordprocessingShape" mc:Ignorable="w14 wp14">
-  <w:docDefaults>
-    <w:rPrDefault>
-      <w:rPr>
-        <w:rFonts w:asciiTheme="minorHAnsi" w:eastAsiaTheme="minorEastAsia" w:hAnsiTheme="minorHAnsi" w:cstheme="minorBidi"/>
-        <w:sz w:val="22"/>
-        <w:szCs w:val="22"/>
-        <w:lang w:val="en-US" w:eastAsia="ja-JP" w:bidi="ar-SA"/>
-      </w:rPr>
-    </w:rPrDefault>
-    <w:pPrDefault>
-      <w:pPr>
-        <w:spacing w:after="160" w:line="259" w:lineRule="auto"/>
-      </w:pPr>
-    </w:pPrDefault>
-  </w:docDefaults>
-  <w:latentStyles w:defLockedState="0" w:defUIPriority="99" w:defSemiHidden="1" w:defUnhideWhenUsed="1" w:defQFormat="0" w:count="267">
-    <w:lsdException w:name="Normal" w:semiHidden="0" w:uiPriority="0" w:unhideWhenUsed="0" w:qFormat="1"/>
-    <w:lsdException w:name="heading 1" w:semiHidden="0" w:uiPriority="9" w:unhideWhenUsed="0" w:qFormat="1"/>
-    <w:lsdException w:name="heading 2" w:uiPriority="9" w:qFormat="1"/>
-    <w:lsdException w:name="heading 3" w:uiPriority="9" w:qFormat="1"/>
-    <w:lsdException w:name="heading 4" w:uiPriority="9" w:qFormat="1"/>
-    <w:lsdException w:name="heading 5" w:uiPriority="9" w:qFormat="1"/>
-    <w:lsdException w:name="heading 6" w:uiPriority="9" w:qFormat="1"/>
-    <w:lsdException w:name="heading 7" w:uiPriority="9" w:qFormat="1"/>
-    <w:lsdException w:name="heading 8" w:uiPriority="9" w:qFormat="1"/>
-    <w:lsdException w:name="heading 9" w:uiPriority="9" w:qFormat="1"/>
-    <w:lsdException w:name="toc 1" w:uiPriority="39"/>
-    <w:lsdException w:name="toc 2" w:uiPriority="39"/>
-    <w:lsdException w:name="toc 3" w:uiPriority="39"/>
-    <w:lsdException w:name="toc 4" w:uiPriority="39"/>
-    <w:lsdException w:name="toc 5" w:uiPriority="39"/>
-    <w:lsdException w:name="toc 6" w:uiPriority="39"/>
-    <w:lsdException w:name="toc 7" w:uiPriority="39"/>
-    <w:lsdException w:name="toc 8" w:uiPriority="39"/>
-    <w:lsdException w:name="toc 9" w:uiPriority="39"/>
-    <w:lsdException w:name="caption" w:uiPriority="35" w:qFormat="1"/>
-    <w:lsdException w:name="Title" w:semiHidden="0" w:uiPriority="10" w:unhideWhenUsed="0" w:qFormat="1"/>
-    <w:lsdException w:name="Default Paragraph Font" w:uiPriority="1"/>
-    <w:lsdException w:name="Subtitle" w:semiHidden="0" w:uiPriority="11" w:unhideWhenUsed="0" w:qFormat="1"/>
-    <w:lsdException w:name="Strong" w:semiHidden="0" w:uiPriority="22" w:unhideWhenUsed="0" w:qFormat="1"/>
-    <w:lsdException w:name="Emphasis" w:semiHidden="0" w:uiPriority="20" w:unhideWhenUsed="0" w:qFormat="1"/>
-    <w:lsdException w:name="Table Grid" w:semiHidden="0" w:uiPriority="39" w:unhideWhenUsed="0"/>
-    <w:lsdException w:name="Placeholder Text" w:unhideWhenUsed="0"/>
-    <w:lsdException w:name="No Spacing" w:semiHidden="0" w:uiPriority="1" w:unhideWhenUsed="0" w:qFormat="1"/>
-    <w:lsdException w:name="Light Shading" w:semiHidden="0" w:uiPriority="60" w:unhideWhenUsed="0"/>
-    <w:lsdException w:name="Light List" w:semiHidden="0" w:uiPriority="61" w:unhideWhenUsed="0"/>
-    <w:lsdException w:name="Light Grid" w:semiHidden="0" w:uiPriority="62" w:unhideWhenUsed="0"/>
-    <w:lsdException w:name="Medium Shading 1" w:semiHidden="0" w:uiPriority="63" w:unhideWhenUsed="0"/>
-    <w:lsdException w:name="Medium Shading 2" w:semiHidden="0" w:uiPriority="64" w:unhideWhenUsed="0"/>
-    <w:lsdException w:name="Medium List 1" w:semiHidden="0" w:uiPriority="65" w:unhideWhenUsed="0"/>
-    <w:lsdException w:name="Medium List 2" w:semiHidden="0" w:uiPriority="66" w:unhideWhenUsed="0"/>
-    <w:lsdException w:name="Medium Grid 1" w:semiHidden="0" w:uiPriority="67" w:unhideWhenUsed="0"/>
-    <w:lsdException w:name="Medium Grid 2" w:semiHidden="0" w:uiPriority="68" w:unhideWhenUsed="0"/>
-    <w:lsdException w:name="Medium Grid 3" w:semiHidden="0" w:uiPriority="69" w:unhideWhenUsed="0"/>
-    <w:lsdException w:name="Dark List" w:semiHidden="0" w:uiPriority="70" w:unhideWhenUsed="0"/>
-    <w:lsdException w:name="Colorful Shading" w:semiHidden="0" w:uiPriority="71" w:unhideWhenUsed="0"/>
-    <w:lsdException w:name="Colorful List" w:semiHidden="0" w:uiPriority="72" w:unhideWhenUsed="0"/>
-    <w:lsdException w:name="Colorful Grid" w:semiHidden="0" w:uiPriority="73" w:unhideWhenUsed="0"/>
-    <w:lsdException w:name="Light Shading Accent 1" w:semiHidden="0" w:uiPriority="60" w:unhideWhenUsed="0"/>
-    <w:lsdException w:name="Light List Accent 1" w:semiHidden="0" w:uiPriority="61" w:unhideWhenUsed="0"/>
-    <w:lsdException w:name="Light Grid Accent 1" w:semiHidden="0" w:uiPriority="62" w:unhideWhenUsed="0"/>
-    <w:lsdException w:name="Medium Shading 1 Accent 1" w:semiHidden="0" w:uiPriority="63" w:unhideWhenUsed="0"/>
-    <w:lsdException w:name="Medium Shading 2 Accent 1" w:semiHidden="0" w:uiPriority="64" w:unhideWhenUsed="0"/>
-    <w:lsdException w:name="Medium List 1 Accent 1" w:semiHidden="0" w:uiPriority="65" w:unhideWhenUsed="0"/>
-    <w:lsdException w:name="Revision" w:unhideWhenUsed="0"/>
-    <w:lsdException w:name="List Paragraph" w:semiHidden="0" w:uiPriority="34" w:unhideWhenUsed="0" w:qFormat="1"/>
-    <w:lsdException w:name="Quote" w:semiHidden="0" w:uiPriority="29" w:unhideWhenUsed="0" w:qFormat="1"/>
-    <w:lsdException w:name="Intense Quote" w:semiHidden="0" w:uiPriority="30" w:unhideWhenUsed="0" w:qFormat="1"/>
-    <w:lsdException w:name="Medium List 2 Accent 1" w:semiHidden="0" w:uiPriority="66" w:unhideWhenUsed="0"/>
-    <w:lsdException w:name="Medium Grid 1 Accent 1" w:semiHidden="0" w:uiPriority="67" w:unhideWhenUsed="0"/>
-    <w:lsdException w:name="Medium Grid 2 Accent 1" w:semiHidden="0" w:uiPriority="68" w:unhideWhenUsed="0"/>
-    <w:lsdException w:name="Medium Grid 3 Accent 1" w:semiHidden="0" w:uiPriority="69" w:unhideWhenUsed="0"/>
-    <w:lsdException w:name="Dark List Accent 1" w:semiHidden="0" w:uiPriority="70" w:unhideWhenUsed="0"/>
-    <w:lsdException w:name="Colorful Shading Accent 1" w:semiHidden="0" w:uiPriority="71" w:unhideWhenUsed="0"/>
-    <w:lsdException w:name="Colorful List Accent 1" w:semiHidden="0" w:uiPriority="72" w:unhideWhenUsed="0"/>
-    <w:lsdException w:name="Colorful Grid Accent 1" w:semiHidden="0" w:uiPriority="73" w:unhideWhenUsed="0"/>
-    <w:lsdException w:name="Light Shading Accent 2" w:semiHidden="0" w:uiPriority="60" w:unhideWhenUsed="0"/>
-    <w:lsdException w:name="Light List Accent 2" w:semiHidden="0" w:uiPriority="61" w:unhideWhenUsed="0"/>
-    <w:lsdException w:name="Light Grid Accent 2" w:semiHidden="0" w:uiPriority="62" w:unhideWhenUsed="0"/>
-    <w:lsdException w:name="Medium Shading 1 Accent 2" w:semiHidden="0" w:uiPriority="63" w:unhideWhenUsed="0"/>
-    <w:lsdException w:name="Medium Shading 2 Accent 2" w:semiHidden="0" w:uiPriority="64" w:unhideWhenUsed="0"/>
-    <w:lsdException w:name="Medium List 1 Accent 2" w:semiHidden="0" w:uiPriority="65" w:unhideWhenUsed="0"/>
-    <w:lsdException w:name="Medium List 2 Accent 2" w:semiHidden="0" w:uiPriority="66" w:unhideWhenUsed="0"/>
-    <w:lsdException w:name="Medium Grid 1 Accent 2" w:semiHidden="0" w:uiPriority="67" w:unhideWhenUsed="0"/>
-    <w:lsdException w:name="Medium Grid 2 Accent 2" w:semiHidden="0" w:uiPriority="68" w:unhideWhenUsed="0"/>
-    <w:lsdException w:name="Medium Grid 3 Accent 2" w:semiHidden="0" w:uiPriority="69" w:unhideWhenUsed="0"/>
-    <w:lsdException w:name="Dark List Accent 2" w:semiHidden="0" w:uiPriority="70" w:unhideWhenUsed="0"/>
-    <w:lsdException w:name="Colorful Shading Accent 2" w:semiHidden="0" w:uiPriority="71" w:unhideWhenUsed="0"/>
-    <w:lsdException w:name="Colorful List Accent 2" w:semiHidden="0" w:uiPriority="72" w:unhideWhenUsed="0"/>
-    <w:lsdException w:name="Colorful Grid Accent 2" w:semiHidden="0" w:uiPriority="73" w:unhideWhenUsed="0"/>
-    <w:lsdException w:name="Light Shading Accent 3" w:semiHidden="0" w:uiPriority="60" w:unhideWhenUsed="0"/>
-    <w:lsdException w:name="Light List Accent 3" w:semiHidden="0" w:uiPriority="61" w:unhideWhenUsed="0"/>
-    <w:lsdException w:name="Light Grid Accent 3" w:semiHidden="0" w:uiPriority="62" w:unhideWhenUsed="0"/>
-    <w:lsdException w:name="Medium Shading 1 Accent 3" w:semiHidden="0" w:uiPriority="63" w:unhideWhenUsed="0"/>
-    <w:lsdException w:name="Medium Shading 2 Accent 3" w:semiHidden="0" w:uiPriority="64" w:unhideWhenUsed="0"/>
-    <w:lsdException w:name="Medium List 1 Accent 3" w:semiHidden="0" w:uiPriority="65" w:unhideWhenUsed="0"/>
-    <w:lsdException w:name="Medium List 2 Accent 3" w:semiHidden="0" w:uiPriority="66" w:unhideWhenUsed="0"/>
-    <w:lsdException w:name="Medium Grid 1 Accent 3" w:semiHidden="0" w:uiPriority="67" w:unhideWhenUsed="0"/>
-    <w:lsdException w:name="Medium Grid 2 Accent 3" w:semiHidden="0" w:uiPriority="68" w:unhideWhenUsed="0"/>
-    <w:lsdException w:name="Medium Grid 3 Accent 3" w:semiHidden="0" w:uiPriority="69" w:unhideWhenUsed="0"/>
-    <w:lsdException w:name="Dark List Accent 3" w:semiHidden="0" w:uiPriority="70" w:unhideWhenUsed="0"/>
-    <w:lsdException w:name="Colorful Shading Accent 3" w:semiHidden="0" w:uiPriority="71" w:unhideWhenUsed="0"/>
-    <w:lsdException w:name="Colorful List Accent 3" w:semiHidden="0" w:uiPriority="72" w:unhideWhenUsed="0"/>
-    <w:lsdException w:name="Colorful Grid Accent 3" w:semiHidden="0" w:uiPriority="73" w:unhideWhenUsed="0"/>
-    <w:lsdException w:name="Light Shading Accent 4" w:semiHidden="0" w:uiPriority="60" w:unhideWhenUsed="0"/>
-    <w:lsdException w:name="Light List Accent 4" w:semiHidden="0" w:uiPriority="61" w:unhideWhenUsed="0"/>
-    <w:lsdException w:name="Light Grid Accent 4" w:semiHidden="0" w:uiPriority="62" w:unhideWhenUsed="0"/>
-    <w:lsdException w:name="Medium Shading 1 Accent 4" w:semiHidden="0" w:uiPriority="63" w:unhideWhenUsed="0"/>
-    <w:lsdException w:name="Medium Shading 2 Accent 4" w:semiHidden="0" w:uiPriority="64" w:unhideWhenUsed="0"/>
-    <w:lsdException w:name="Medium List 1 Accent 4" w:semiHidden="0" w:uiPriority="65" w:unhideWhenUsed="0"/>
-    <w:lsdException w:name="Medium List 2 Accent 4" w:semiHidden="0" w:uiPriority="66" w:unhideWhenUsed="0"/>
-    <w:lsdException w:name="Medium Grid 1 Accent 4" w:semiHidden="0" w:uiPriority="67" w:unhideWhenUsed="0"/>
-    <w:lsdException w:name="Medium Grid 2 Accent 4" w:semiHidden="0" w:uiPriority="68" w:unhideWhenUsed="0"/>
-    <w:lsdException w:name="Medium Grid 3 Accent 4" w:semiHidden="0" w:uiPriority="69" w:unhideWhenUsed="0"/>
-    <w:lsdException w:name="Dark List Accent 4" w:semiHidden="0" w:uiPriority="70" w:unhideWhenUsed="0"/>
-    <w:lsdException w:name="Colorful Shading Accent 4" w:semiHidden="0" w:uiPriority="71" w:unhideWhenUsed="0"/>
-    <w:lsdException w:name="Colorful List Accent 4" w:semiHidden="0" w:uiPriority="72" w:unhideWhenUsed="0"/>
-    <w:lsdException w:name="Colorful Grid Accent 4" w:semiHidden="0" w:uiPriority="73" w:unhideWhenUsed="0"/>
-    <w:lsdException w:name="Light Shading Accent 5" w:semiHidden="0" w:uiPriority="60" w:unhideWhenUsed="0"/>
-    <w:lsdException w:name="Light List Accent 5" w:semiHidden="0" w:uiPriority="61" w:unhideWhenUsed="0"/>
-    <w:lsdException w:name="Light Grid Accent 5" w:semiHidden="0" w:uiPriority="62" w:unhideWhenUsed="0"/>
-    <w:lsdException w:name="Medium Shading 1 Accent 5" w:semiHidden="0" w:uiPriority="63" w:unhideWhenUsed="0"/>
-    <w:lsdException w:name="Medium Shading 2 Accent 5" w:semiHidden="0" w:uiPriority="64" w:unhideWhenUsed="0"/>
-    <w:lsdException w:name="Medium List 1 Accent 5" w:semiHidden="0" w:uiPriority="65" w:unhideWhenUsed="0"/>
-    <w:lsdException w:name="Medium List 2 Accent 5" w:semiHidden="0" w:uiPriority="66" w:unhideWhenUsed="0"/>
-    <w:lsdException w:name="Medium Grid 1 Accent 5" w:semiHidden="0" w:uiPriority="67" w:unhideWhenUsed="0"/>
-    <w:lsdException w:name="Medium Grid 2 Accent 5" w:semiHidden="0" w:uiPriority="68" w:unhideWhenUsed="0"/>
-    <w:lsdException w:name="Medium Grid 3 Accent 5" w:semiHidden="0" w:uiPriority="69" w:unhideWhenUsed="0"/>
-    <w:lsdException w:name="Dark List Accent 5" w:semiHidden="0" w:uiPriority="70" w:unhideWhenUsed="0"/>
-    <w:lsdException w:name="Colorful Shading Accent 5" w:semiHidden="0" w:uiPriority="71" w:unhideWhenUsed="0"/>
-    <w:lsdException w:name="Colorful List Accent 5" w:semiHidden="0" w:uiPriority="72" w:unhideWhenUsed="0"/>
-    <w:lsdException w:name="Colorful Grid Accent 5" w:semiHidden="0" w:uiPriority="73" w:unhideWhenUsed="0"/>
-    <w:lsdException w:name="Light Shading Accent 6" w:semiHidden="0" w:uiPriority="60" w:unhideWhenUsed="0"/>
-    <w:lsdException w:name="Light List Accent 6" w:semiHidden="0" w:uiPriority="61" w:unhideWhenUsed="0"/>
-    <w:lsdException w:name="Light Grid Accent 6" w:semiHidden="0" w:uiPriority="62" w:unhideWhenUsed="0"/>
-    <w:lsdException w:name="Medium Shading 1 Accent 6" w:semiHidden="0" w:uiPriority="63" w:unhideWhenUsed="0"/>
-    <w:lsdException w:name="Medium Shading 2 Accent 6" w:semiHidden="0" w:uiPriority="64" w:unhideWhenUsed="0"/>
-    <w:lsdException w:name="Medium List 1 Accent 6" w:semiHidden="0" w:uiPriority="65" w:unhideWhenUsed="0"/>
-    <w:lsdException w:name="Medium List 2 Accent 6" w:semiHidden="0" w:uiPriority="66" w:unhideWhenUsed="0"/>
-    <w:lsdException w:name="Medium Grid 1 Accent 6" w:semiHidden="0" w:uiPriority="67" w:unhideWhenUsed="0"/>
-    <w:lsdException w:name="Medium Grid 2 Accent 6" w:semiHidden="0" w:uiPriority="68" w:unhideWhenUsed="0"/>
-    <w:lsdException w:name="Medium Grid 3 Accent 6" w:semiHidden="0" w:uiPriority="69" w:unhideWhenUsed="0"/>
-    <w:lsdException w:name="Dark List Accent 6" w:semiHidden="0" w:uiPriority="70" w:unhideWhenUsed="0"/>
-    <w:lsdException w:name="Colorful Shading Accent 6" w:semiHidden="0" w:uiPriority="71" w:unhideWhenUsed="0"/>
-    <w:lsdException w:name="Colorful List Accent 6" w:semiHidden="0" w:uiPriority="72" w:unhideWhenUsed="0"/>
-    <w:lsdException w:name="Colorful Grid Accent 6" w:semiHidden="0" w:uiPriority="73" w:unhideWhenUsed="0"/>
-    <w:lsdException w:name="Subtle Emphasis" w:semiHidden="0" w:uiPriority="19" w:unhideWhenUsed="0" w:qFormat="1"/>
-    <w:lsdException w:name="Intense Emphasis" w:semiHidden="0" w:uiPriority="21" w:unhideWhenUsed="0" w:qFormat="1"/>
-    <w:lsdException w:name="Subtle Reference" w:semiHidden="0" w:uiPriority="31" w:unhideWhenUsed="0" w:qFormat="1"/>
-    <w:lsdException w:name="Intense Reference" w:semiHidden="0" w:uiPriority="32" w:unhideWhenUsed="0" w:qFormat="1"/>
-    <w:lsdException w:name="Book Title" w:semiHidden="0" w:uiPriority="33" w:unhideWhenUsed="0" w:qFormat="1"/>
-    <w:lsdException w:name="Bibliography" w:uiPriority="37"/>
-    <w:lsdException w:name="TOC Heading" w:uiPriority="39" w:qFormat="1"/>
+  <w:latentStyles w:defLockedState="0" w:defUIPriority="99" w:defSemiHidden="0" w:defUnhideWhenUsed="0" w:defQFormat="0" w:count="371">
+    <w:lsdException w:name="Normal" w:uiPriority="0" w:qFormat="1"/>
+    <w:lsdException w:name="heading 1" w:uiPriority="9" w:qFormat="1"/>
+    <w:lsdException w:name="heading 2" w:semiHidden="1" w:uiPriority="9" w:unhideWhenUsed="1" w:qFormat="1"/>
+    <w:lsdException w:name="heading 3" w:semiHidden="1" w:uiPriority="9" w:unhideWhenUsed="1" w:qFormat="1"/>
+    <w:lsdException w:name="heading 4" w:semiHidden="1" w:uiPriority="9" w:unhideWhenUsed="1" w:qFormat="1"/>
+    <w:lsdException w:name="heading 5" w:semiHidden="1" w:uiPriority="9" w:unhideWhenUsed="1" w:qFormat="1"/>
+    <w:lsdException w:name="heading 6" w:semiHidden="1" w:uiPriority="9" w:unhideWhenUsed="1" w:qFormat="1"/>
+    <w:lsdException w:name="heading 7" w:semiHidden="1" w:uiPriority="9" w:unhideWhenUsed="1" w:qFormat="1"/>
+    <w:lsdException w:name="heading 8" w:semiHidden="1" w:uiPriority="9" w:unhideWhenUsed="1" w:qFormat="1"/>
+    <w:lsdException w:name="heading 9" w:semiHidden="1" w:uiPriority="9" w:unhideWhenUsed="1" w:qFormat="1"/>
+    <w:lsdException w:name="index 1" w:semiHidden="1" w:unhideWhenUsed="1"/>
+    <w:lsdException w:name="index 2" w:semiHidden="1" w:unhideWhenUsed="1"/>
+    <w:lsdException w:name="index 3" w:semiHidden="1" w:unhideWhenUsed="1"/>
+    <w:lsdException w:name="index 4" w:semiHidden="1" w:unhideWhenUsed="1"/>
+    <w:lsdException w:name="index 5" w:semiHidden="1" w:unhideWhenUsed="1"/>
+    <w:lsdException w:name="index 6" w:semiHidden="1" w:unhideWhenUsed="1"/>
+    <w:lsdException w:name="index 7" w:semiHidden="1" w:unhideWhenUsed="1"/>
+    <w:lsdException w:name="index 8" w:semiHidden="1" w:unhideWhenUsed="1"/>
+    <w:lsdException w:name="index 9" w:semiHidden="1" w:unhideWhenUsed="1"/>
+    <w:lsdException w:name="toc 1" w:semiHidden="1" w:uiPriority="39" w:unhideWhenUsed="1"/>
+    <w:lsdException w:name="toc 2" w:semiHidden="1" w:uiPriority="39" w:unhideWhenUsed="1"/>
+    <w:lsdException w:name="toc 3" w:semiHidden="1" w:uiPriority="39" w:unhideWhenUsed="1"/>
+    <w:lsdException w:name="toc 4" w:semiHidden="1" w:uiPriority="39" w:unhideWhenUsed="1"/>
+    <w:lsdException w:name="toc 5" w:semiHidden="1" w:uiPriority="39" w:unhideWhenUsed="1"/>
+    <w:lsdException w:name="toc 6" w:semiHidden="1" w:uiPriority="39" w:unhideWhenUsed="1"/>
+    <w:lsdException w:name="toc 7" w:semiHidden="1" w:uiPriority="39" w:unhideWhenUsed="1"/>
+    <w:lsdException w:name="toc 8" w:semiHidden="1" w:uiPriority="39" w:unhideWhenUsed="1"/>
+    <w:lsdException w:name="toc 9" w:semiHidden="1" w:uiPriority="39" w:unhideWhenUsed="1"/>
+    <w:lsdException w:name="Normal Indent" w:semiHidden="1" w:unhideWhenUsed="1"/>
+    <w:lsdException w:name="footnote text" w:semiHidden="1" w:unhideWhenUsed="1"/>
+    <w:lsdException w:name="annotation text" w:semiHidden="1" w:unhideWhenUsed="1"/>
+    <w:lsdException w:name="header" w:semiHidden="1" w:unhideWhenUsed="1"/>
+    <w:lsdException w:name="footer" w:semiHidden="1" w:unhideWhenUsed="1"/>
+    <w:lsdException w:name="index heading" w:semiHidden="1" w:unhideWhenUsed="1"/>
+    <w:lsdException w:name="caption" w:semiHidden="1" w:uiPriority="35" w:unhideWhenUsed="1" w:qFormat="1"/>
+    <w:lsdException w:name="table of figures" w:semiHidden="1" w:unhideWhenUsed="1"/>
+    <w:lsdException w:name="envelope address" w:semiHidden="1" w:unhideWhenUsed="1"/>
+    <w:lsdException w:name="envelope return" w:semiHidden="1" w:unhideWhenUsed="1"/>
+    <w:lsdException w:name="footnote reference" w:semiHidden="1" w:unhideWhenUsed="1"/>
+    <w:lsdException w:name="annotation reference" w:semiHidden="1" w:unhideWhenUsed="1"/>
+    <w:lsdException w:name="line number" w:semiHidden="1" w:unhideWhenUsed="1"/>
+    <w:lsdException w:name="page number" w:semiHidden="1" w:unhideWhenUsed="1"/>
+    <w:lsdException w:name="endnote reference" w:semiHidden="1" w:unhideWhenUsed="1"/>
+    <w:lsdException w:name="endnote text" w:semiHidden="1" w:unhideWhenUsed="1"/>
+    <w:lsdException w:name="table of authorities" w:semiHidden="1" w:unhideWhenUsed="1"/>
+    <w:lsdException w:name="macro" w:semiHidden="1" w:unhideWhenUsed="1"/>
+    <w:lsdException w:name="toa heading" w:semiHidden="1" w:unhideWhenUsed="1"/>
+    <w:lsdException w:name="List" w:semiHidden="1" w:unhideWhenUsed="1"/>
+    <w:lsdException w:name="List Bullet" w:semiHidden="1" w:unhideWhenUsed="1"/>
+    <w:lsdException w:name="List Number" w:semiHidden="1" w:unhideWhenUsed="1"/>
+    <w:lsdException w:name="List 2" w:semiHidden="1" w:unhideWhenUsed="1"/>
+    <w:lsdException w:name="List 3" w:semiHidden="1" w:unhideWhenUsed="1"/>
+    <w:lsdException w:name="List 4" w:semiHidden="1" w:unhideWhenUsed="1"/>
+    <w:lsdException w:name="List 5" w:semiHidden="1" w:unhideWhenUsed="1"/>
+    <w:lsdException w:name="List Bullet 2" w:semiHidden="1" w:unhideWhenUsed="1"/>
+    <w:lsdException w:name="List Bullet 3" w:semiHidden="1" w:unhideWhenUsed="1"/>
+    <w:lsdException w:name="List Bullet 4" w:semiHidden="1" w:unhideWhenUsed="1"/>
+    <w:lsdException w:name="List Bullet 5" w:semiHidden="1" w:unhideWhenUsed="1"/>
+    <w:lsdException w:name="List Number 2" w:semiHidden="1" w:unhideWhenUsed="1"/>
+    <w:lsdException w:name="List Number 3" w:semiHidden="1" w:unhideWhenUsed="1"/>
+    <w:lsdException w:name="List Number 4" w:semiHidden="1" w:unhideWhenUsed="1"/>
+    <w:lsdException w:name="List Number 5" w:semiHidden="1" w:unhideWhenUsed="1"/>
+    <w:lsdException w:name="Title" w:uiPriority="10" w:qFormat="1"/>
+    <w:lsdException w:name="Closing" w:semiHidden="1" w:unhideWhenUsed="1"/>
+    <w:lsdException w:name="Signature" w:semiHidden="1" w:unhideWhenUsed="1"/>
+    <w:lsdException w:name="Default Paragraph Font" w:semiHidden="1" w:uiPriority="1" w:unhideWhenUsed="1"/>
+    <w:lsdException w:name="Body Text" w:semiHidden="1" w:unhideWhenUsed="1"/>
+    <w:lsdException w:name="Body Text Indent" w:semiHidden="1" w:unhideWhenUsed="1"/>
+    <w:lsdException w:name="List Continue" w:semiHidden="1" w:unhideWhenUsed="1"/>
+    <w:lsdException w:name="List Continue 2" w:semiHidden="1" w:unhideWhenUsed="1"/>
+    <w:lsdException w:name="List Continue 3" w:semiHidden="1" w:unhideWhenUsed="1"/>
+    <w:lsdException w:name="List Continue 4" w:semiHidden="1" w:unhideWhenUsed="1"/>
+    <w:lsdException w:name="List Continue 5" w:semiHidden="1" w:unhideWhenUsed="1"/>
+    <w:lsdException w:name="Message Header" w:semiHidden="1" w:unhideWhenUsed="1"/>
+    <w:lsdException w:name="Subtitle" w:uiPriority="11" w:qFormat="1"/>
+    <w:lsdException w:name="Salutation" w:semiHidden="1" w:unhideWhenUsed="1"/>
+    <w:lsdException w:name="Date" w:semiHidden="1" w:unhideWhenUsed="1"/>
+    <w:lsdException w:name="Body Text First Indent" w:semiHidden="1" w:unhideWhenUsed="1"/>
+    <w:lsdException w:name="Body Text First Indent 2" w:semiHidden="1" w:unhideWhenUsed="1"/>
+    <w:lsdException w:name="Note Heading" w:semiHidden="1" w:unhideWhenUsed="1"/>
+    <w:lsdException w:name="Body Text 2" w:semiHidden="1" w:unhideWhenUsed="1"/>
+    <w:lsdException w:name="Body Text 3" w:semiHidden="1" w:unhideWhenUsed="1"/>
+    <w:lsdException w:name="Body Text Indent 2" w:semiHidden="1" w:unhideWhenUsed="1"/>
+    <w:lsdException w:name="Body Text Indent 3" w:semiHidden="1" w:unhideWhenUsed="1"/>
+    <w:lsdException w:name="Block Text" w:semiHidden="1" w:unhideWhenUsed="1"/>
+    <w:lsdException w:name="Hyperlink" w:semiHidden="1" w:unhideWhenUsed="1"/>
+    <w:lsdException w:name="FollowedHyperlink" w:semiHidden="1" w:unhideWhenUsed="1"/>
+    <w:lsdException w:name="Strong" w:uiPriority="22" w:qFormat="1"/>
+    <w:lsdException w:name="Emphasis" w:uiPriority="20" w:qFormat="1"/>
+    <w:lsdException w:name="Document Map" w:semiHidden="1" w:unhideWhenUsed="1"/>
+    <w:lsdException w:name="Plain Text" w:semiHidden="1" w:unhideWhenUsed="1"/>
+    <w:lsdException w:name="E-mail Signature" w:semiHidden="1" w:unhideWhenUsed="1"/>
+    <w:lsdException w:name="HTML Top of Form" w:semiHidden="1" w:unhideWhenUsed="1"/>
+    <w:lsdException w:name="HTML Bottom of Form" w:semiHidden="1" w:unhideWhenUsed="1"/>
+    <w:lsdException w:name="Normal (Web)" w:semiHidden="1" w:unhideWhenUsed="1"/>
+    <w:lsdException w:name="HTML Acronym" w:semiHidden="1" w:unhideWhenUsed="1"/>
+    <w:lsdException w:name="HTML Address" w:semiHidden="1" w:unhideWhenUsed="1"/>
+    <w:lsdException w:name="HTML Cite" w:semiHidden="1" w:unhideWhenUsed="1"/>
+    <w:lsdException w:name="HTML Code" w:semiHidden="1" w:unhideWhenUsed="1"/>
+    <w:lsdException w:name="HTML Definition" w:semiHidden="1" w:unhideWhenUsed="1"/>
+    <w:lsdException w:name="HTML Keyboard" w:semiHidden="1" w:unhideWhenUsed="1"/>
+    <w:lsdException w:name="HTML Preformatted" w:semiHidden="1" w:unhideWhenUsed="1"/>
+    <w:lsdException w:name="HTML Sample" w:semiHidden="1" w:unhideWhenUsed="1"/>
+    <w:lsdException w:name="HTML Typewriter" w:semiHidden="1" w:unhideWhenUsed="1"/>
+    <w:lsdException w:name="HTML Variable" w:semiHidden="1" w:unhideWhenUsed="1"/>
+    <w:lsdException w:name="Normal Table" w:semiHidden="1" w:unhideWhenUsed="1"/>
+    <w:lsdException w:name="annotation subject" w:semiHidden="1" w:unhideWhenUsed="1"/>
+    <w:lsdException w:name="No List" w:semiHidden="1" w:unhideWhenUsed="1"/>
+    <w:lsdException w:name="Outline List 1" w:semiHidden="1" w:unhideWhenUsed="1"/>
+    <w:lsdException w:name="Outline List 2" w:semiHidden="1" w:unhideWhenUsed="1"/>
+    <w:lsdException w:name="Outline List 3" w:semiHidden="1" w:unhideWhenUsed="1"/>
+    <w:lsdException w:name="Table Simple 1" w:semiHidden="1" w:unhideWhenUsed="1"/>
+    <w:lsdException w:name="Table Simple 2" w:semiHidden="1" w:unhideWhenUsed="1"/>
+    <w:lsdException w:name="Table Simple 3" w:semiHidden="1" w:unhideWhenUsed="1"/>
+    <w:lsdException w:name="Table Classic 1" w:semiHidden="1" w:unhideWhenUsed="1"/>
+    <w:lsdException w:name="Table Classic 2" w:semiHidden="1" w:unhideWhenUsed="1"/>
+    <w:lsdException w:name="Table Classic 3" w:semiHidden="1" w:unhideWhenUsed="1"/>
+    <w:lsdException w:name="Table Classic 4" w:semiHidden="1" w:unhideWhenUsed="1"/>
+    <w:lsdException w:name="Table Colorful 1" w:semiHidden="1" w:unhideWhenUsed="1"/>
+    <w:lsdException w:name="Table Colorful 2" w:semiHidden="1" w:unhideWhenUsed="1"/>
+    <w:lsdException w:name="Table Colorful 3" w:semiHidden="1" w:unhideWhenUsed="1"/>
+    <w:lsdException w:name="Table Columns 1" w:semiHidden="1" w:unhideWhenUsed="1"/>
+    <w:lsdException w:name="Table Columns 2" w:semiHidden="1" w:unhideWhenUsed="1"/>
+    <w:lsdException w:name="Table Columns 3" w:semiHidden="1" w:unhideWhenUsed="1"/>
+    <w:lsdException w:name="Table Columns 4" w:semiHidden="1" w:unhideWhenUsed="1"/>
+    <w:lsdException w:name="Table Columns 5" w:semiHidden="1" w:unhideWhenUsed="1"/>
+    <w:lsdException w:name="Table Grid 1" w:semiHidden="1" w:unhideWhenUsed="1"/>
+    <w:lsdException w:name="Table Grid 2" w:semiHidden="1" w:unhideWhenUsed="1"/>
+    <w:lsdException w:name="Table Grid 3" w:semiHidden="1" w:unhideWhenUsed="1"/>
+    <w:lsdException w:name="Table Grid 4" w:semiHidden="1" w:unhideWhenUsed="1"/>
+    <w:lsdException w:name="Table Grid 5" w:semiHidden="1" w:unhideWhenUsed="1"/>
+    <w:lsdException w:name="Table Grid 6" w:semiHidden="1" w:unhideWhenUsed="1"/>
+    <w:lsdException w:name="Table Grid 7" w:semiHidden="1" w:unhideWhenUsed="1"/>
+    <w:lsdException w:name="Table Grid 8" w:semiHidden="1" w:unhideWhenUsed="1"/>
+    <w:lsdException w:name="Table List 1" w:semiHidden="1" w:unhideWhenUsed="1"/>
+    <w:lsdException w:name="Table List 2" w:semiHidden="1" w:unhideWhenUsed="1"/>
+    <w:lsdException w:name="Table List 3" w:semiHidden="1" w:unhideWhenUsed="1"/>
+    <w:lsdException w:name="Table List 4" w:semiHidden="1" w:unhideWhenUsed="1"/>
+    <w:lsdException w:name="Table List 5" w:semiHidden="1" w:unhideWhenUsed="1"/>
+    <w:lsdException w:name="Table List 6" w:semiHidden="1" w:unhideWhenUsed="1"/>
+    <w:lsdException w:name="Table List 7" w:semiHidden="1" w:unhideWhenUsed="1"/>
+    <w:lsdException w:name="Table List 8" w:semiHidden="1" w:unhideWhenUsed="1"/>
+    <w:lsdException w:name="Table 3D effects 1" w:semiHidden="1" w:unhideWhenUsed="1"/>
+    <w:lsdException w:name="Table 3D effects 2" w:semiHidden="1" w:unhideWhenUsed="1"/>
+    <w:lsdException w:name="Table 3D effects 3" w:semiHidden="1" w:unhideWhenUsed="1"/>
+    <w:lsdException w:name="Table Contemporary" w:semiHidden="1" w:unhideWhenUsed="1"/>
+    <w:lsdException w:name="Table Elegant" w:semiHidden="1" w:unhideWhenUsed="1"/>
+    <w:lsdException w:name="Table Professional" w:semiHidden="1" w:unhideWhenUsed="1"/>
+    <w:lsdException w:name="Table Subtle 1" w:semiHidden="1" w:unhideWhenUsed="1"/>
+    <w:lsdException w:name="Table Subtle 2" w:semiHidden="1" w:unhideWhenUsed="1"/>
+    <w:lsdException w:name="Table Web 1" w:semiHidden="1" w:unhideWhenUsed="1"/>
+    <w:lsdException w:name="Table Web 2" w:semiHidden="1" w:unhideWhenUsed="1"/>
+    <w:lsdException w:name="Table Web 3" w:semiHidden="1" w:unhideWhenUsed="1"/>
+    <w:lsdException w:name="Balloon Text" w:semiHidden="1" w:unhideWhenUsed="1"/>
+    <w:lsdException w:name="Table Grid" w:uiPriority="39"/>
+    <w:lsdException w:name="Table Theme" w:semiHidden="1" w:unhideWhenUsed="1"/>
+    <w:lsdException w:name="Placeholder Text" w:semiHidden="1"/>
+    <w:lsdException w:name="No Spacing" w:uiPriority="1" w:qFormat="1"/>
+    <w:lsdException w:name="Light Shading" w:uiPriority="60"/>
+    <w:lsdException w:name="Light List" w:uiPriority="61"/>
+    <w:lsdException w:name="Light Grid" w:uiPriority="62"/>
+    <w:lsdException w:name="Medium Shading 1" w:uiPriority="63"/>
+    <w:lsdException w:name="Medium Shading 2" w:uiPriority="64"/>
+    <w:lsdException w:name="Medium List 1" w:uiPriority="65"/>
+    <w:lsdException w:name="Medium List 2" w:uiPriority="66"/>
+    <w:lsdException w:name="Medium Grid 1" w:uiPriority="67"/>
+    <w:lsdException w:name="Medium Grid 2" w:uiPriority="68"/>
+    <w:lsdException w:name="Medium Grid 3" w:uiPriority="69"/>
+    <w:lsdException w:name="Dark List" w:uiPriority="70"/>
+    <w:lsdException w:name="Colorful Shading" w:uiPriority="71"/>
+    <w:lsdException w:name="Colorful List" w:uiPriority="72"/>
+    <w:lsdException w:name="Colorful Grid" w:uiPriority="73"/>
+    <w:lsdException w:name="Light Shading Accent 1" w:uiPriority="60"/>
+    <w:lsdException w:name="Light List Accent 1" w:uiPriority="61"/>
+    <w:lsdException w:name="Light Grid Accent 1" w:uiPriority="62"/>
+    <w:lsdException w:name="Medium Shading 1 Accent 1" w:uiPriority="63"/>
+    <w:lsdException w:name="Medium Shading 2 Accent 1" w:uiPriority="64"/>
+    <w:lsdException w:name="Medium List 1 Accent 1" w:uiPriority="65"/>
+    <w:lsdException w:name="Revision" w:semiHidden="1"/>
+    <w:lsdException w:name="List Paragraph" w:uiPriority="34" w:qFormat="1"/>
+    <w:lsdException w:name="Quote" w:uiPriority="29" w:qFormat="1"/>
+    <w:lsdException w:name="Intense Quote" w:uiPriority="30" w:qFormat="1"/>
+    <w:lsdException w:name="Medium List 2 Accent 1" w:uiPriority="66"/>
+    <w:lsdException w:name="Medium Grid 1 Accent 1" w:uiPriority="67"/>
+    <w:lsdException w:name="Medium Grid 2 Accent 1" w:uiPriority="68"/>
+    <w:lsdException w:name="Medium Grid 3 Accent 1" w:uiPriority="69"/>
+    <w:lsdException w:name="Dark List Accent 1" w:uiPriority="70"/>
+    <w:lsdException w:name="Colorful Shading Accent 1" w:uiPriority="71"/>
+    <w:lsdException w:name="Colorful List Accent 1" w:uiPriority="72"/>
+    <w:lsdException w:name="Colorful Grid Accent 1" w:uiPriority="73"/>
+    <w:lsdException w:name="Light Shading Accent 2" w:uiPriority="60"/>
+    <w:lsdException w:name="Light List Accent 2" w:uiPriority="61"/>
+    <w:lsdException w:name="Light Grid Accent 2" w:uiPriority="62"/>
+    <w:lsdException w:name="Medium Shading 1 Accent 2" w:uiPriority="63"/>
+    <w:lsdException w:name="Medium Shading 2 Accent 2" w:uiPriority="64"/>
+    <w:lsdException w:name="Medium List 1 Accent 2" w:uiPriority="65"/>
+    <w:lsdException w:name="Medium List 2 Accent 2" w:uiPriority="66"/>
+    <w:lsdException w:name="Medium Grid 1 Accent 2" w:uiPriority="67"/>
+    <w:lsdException w:name="Medium Grid 2 Accent 2" w:uiPriority="68"/>
+    <w:lsdException w:name="Medium Grid 3 Accent 2" w:uiPriority="69"/>
+    <w:lsdException w:name="Dark List Accent 2" w:uiPriority="70"/>
+    <w:lsdException w:name="Colorful Shading Accent 2" w:uiPriority="71"/>
+    <w:lsdException w:name="Colorful List Accent 2" w:uiPriority="72"/>
+    <w:lsdException w:name="Colorful Grid Accent 2" w:uiPriority="73"/>
+    <w:lsdException w:name="Light Shading Accent 3" w:uiPriority="60"/>
+    <w:lsdException w:name="Light List Accent 3" w:uiPriority="61"/>
+    <w:lsdException w:name="Light Grid Accent 3" w:uiPriority="62"/>
+    <w:lsdException w:name="Medium Shading 1 Accent 3" w:uiPriority="63"/>
+    <w:lsdException w:name="Medium Shading 2 Accent 3" w:uiPriority="64"/>
+    <w:lsdException w:name="Medium List 1 Accent 3" w:uiPriority="65"/>
+    <w:lsdException w:name="Medium List 2 Accent 3" w:uiPriority="66"/>
+    <w:lsdException w:name="Medium Grid 1 Accent 3" w:uiPriority="67"/>
+    <w:lsdException w:name="Medium Grid 2 Accent 3" w:uiPriority="68"/>
+    <w:lsdException w:name="Medium Grid 3 Accent 3" w:uiPriority="69"/>
+    <w:lsdException w:name="Dark List Accent 3" w:uiPriority="70"/>
+    <w:lsdException w:name="Colorful Shading Accent 3" w:uiPriority="71"/>
+    <w:lsdException w:name="Colorful List Accent 3" w:uiPriority="72"/>
+    <w:lsdException w:name="Colorful Grid Accent 3" w:uiPriority="73"/>
+    <w:lsdException w:name="Light Shading Accent 4" w:uiPriority="60"/>
+    <w:lsdException w:name="Light List Accent 4" w:uiPriority="61"/>
+    <w:lsdException w:name="Light Grid Accent 4" w:uiPriority="62"/>
+    <w:lsdException w:name="Medium Shading 1 Accent 4" w:uiPriority="63"/>
+    <w:lsdException w:name="Medium Shading 2 Accent 4" w:uiPriority="64"/>
+    <w:lsdException w:name="Medium List 1 Accent 4" w:uiPriority="65"/>
+    <w:lsdException w:name="Medium List 2 Accent 4" w:uiPriority="66"/>
+    <w:lsdException w:name="Medium Grid 1 Accent 4" w:uiPriority="67"/>
+    <w:lsdException w:name="Medium Grid 2 Accent 4" w:uiPriority="68"/>
+    <w:lsdException w:name="Medium Grid 3 Accent 4" w:uiPriority="69"/>
+    <w:lsdException w:name="Dark List Accent 4" w:uiPriority="70"/>
+    <w:lsdException w:name="Colorful Shading Accent 4" w:uiPriority="71"/>
+    <w:lsdException w:name="Colorful List Accent 4" w:uiPriority="72"/>
+    <w:lsdException w:name="Colorful Grid Accent 4" w:uiPriority="73"/>
+    <w:lsdException w:name="Light Shading Accent 5" w:uiPriority="60"/>
+    <w:lsdException w:name="Light List Accent 5" w:uiPriority="61"/>
+    <w:lsdException w:name="Light Grid Accent 5" w:uiPriority="62"/>
+    <w:lsdException w:name="Medium Shading 1 Accent 5" w:uiPriority="63"/>
+    <w:lsdException w:name="Medium Shading 2 Accent 5" w:uiPriority="64"/>
+    <w:lsdException w:name="Medium List 1 Accent 5" w:uiPriority="65"/>
+    <w:lsdException w:name="Medium List 2 Accent 5" w:uiPriority="66"/>
+    <w:lsdException w:name="Medium Grid 1 Accent 5" w:uiPriority="67"/>
+    <w:lsdException w:name="Medium Grid 2 Accent 5" w:uiPriority="68"/>
+    <w:lsdException w:name="Medium Grid 3 Accent 5" w:uiPriority="69"/>
+    <w:lsdException w:name="Dark List Accent 5" w:uiPriority="70"/>
+    <w:lsdException w:name="Colorful Shading Accent 5" w:uiPriority="71"/>
+    <w:lsdException w:name="Colorful List Accent 5" w:uiPriority="72"/>
+    <w:lsdException w:name="Colorful Grid Accent 5" w:uiPriority="73"/>
+    <w:lsdException w:name="Light Shading Accent 6" w:uiPriority="60"/>
+    <w:lsdException w:name="Light List Accent 6" w:uiPriority="61"/>
+    <w:lsdException w:name="Light Grid Accent 6" w:uiPriority="62"/>
+    <w:lsdException w:name="Medium Shading 1 Accent 6" w:uiPriority="63"/>
+    <w:lsdException w:name="Medium Shading 2 Accent 6" w:uiPriority="64"/>
+    <w:lsdException w:name="Medium List 1 Accent 6" w:uiPriority="65"/>
+    <w:lsdException w:name="Medium List 2 Accent 6" w:uiPriority="66"/>
+    <w:lsdException w:name="Medium Grid 1 Accent 6" w:uiPriority="67"/>
+    <w:lsdException w:name="Medium Grid 2 Accent 6" w:uiPriority="68"/>
+    <w:lsdException w:name="Medium Grid 3 Accent 6" w:uiPriority="69"/>
+    <w:lsdException w:name="Dark List Accent 6" w:uiPriority="70"/>
+    <w:lsdException w:name="Colorful Shading Accent 6" w:uiPriority="71"/>
+    <w:lsdException w:name="Colorful List Accent 6" w:uiPriority="72"/>
+    <w:lsdException w:name="Colorful Grid Accent 6" w:uiPriority="73"/>
+    <w:lsdException w:name="Subtle Emphasis" w:uiPriority="19" w:qFormat="1"/>
+    <w:lsdException w:name="Intense Emphasis" w:uiPriority="21" w:qFormat="1"/>
+    <w:lsdException w:name="Subtle Reference" w:uiPriority="31" w:qFormat="1"/>
+    <w:lsdException w:name="Intense Reference" w:uiPriority="32" w:qFormat="1"/>
+    <w:lsdException w:name="Book Title" w:uiPriority="33" w:qFormat="1"/>
+    <w:lsdException w:name="Bibliography" w:semiHidden="1" w:uiPriority="37" w:unhideWhenUsed="1"/>
+    <w:lsdException w:name="TOC Heading" w:semiHidden="1" w:uiPriority="39" w:unhideWhenUsed="1" w:qFormat="1"/>
+    <w:lsdException w:name="Plain Table 1" w:uiPriority="41"/>
+    <w:lsdException w:name="Plain Table 2" w:uiPriority="42"/>
+    <w:lsdException w:name="Plain Table 3" w:uiPriority="43"/>
+    <w:lsdException w:name="Plain Table 4" w:uiPriority="44"/>
+    <w:lsdException w:name="Plain Table 5" w:uiPriority="45"/>
+    <w:lsdException w:name="Grid Table Light" w:uiPriority="40"/>
+    <w:lsdException w:name="Grid Table 1 Light" w:uiPriority="46"/>
+    <w:lsdException w:name="Grid Table 2" w:uiPriority="47"/>
+    <w:lsdException w:name="Grid Table 3" w:uiPriority="48"/>
+    <w:lsdException w:name="Grid Table 4" w:uiPriority="49"/>
+    <w:lsdException w:name="Grid Table 5 Dark" w:uiPriority="50"/>
+    <w:lsdException w:name="Grid Table 6 Colorful" w:uiPriority="51"/>
+    <w:lsdException w:name="Grid Table 7 Colorful" w:uiPriority="52"/>
+    <w:lsdException w:name="Grid Table 1 Light Accent 1" w:uiPriority="46"/>
+    <w:lsdException w:name="Grid Table 2 Accent 1" w:uiPriority="47"/>
+    <w:lsdException w:name="Grid Table 3 Accent 1" w:uiPriority="48"/>
+    <w:lsdException w:name="Grid Table 4 Accent 1" w:uiPriority="49"/>
+    <w:lsdException w:name="Grid Table 5 Dark Accent 1" w:uiPriority="50"/>
+    <w:lsdException w:name="Grid Table 6 Colorful Accent 1" w:uiPriority="51"/>
+    <w:lsdException w:name="Grid Table 7 Colorful Accent 1" w:uiPriority="52"/>
+    <w:lsdException w:name="Grid Table 1 Light Accent 2" w:uiPriority="46"/>
+    <w:lsdException w:name="Grid Table 2 Accent 2" w:uiPriority="47"/>
+    <w:lsdException w:name="Grid Table 3 Accent 2" w:uiPriority="48"/>
+    <w:lsdException w:name="Grid Table 4 Accent 2" w:uiPriority="49"/>
+    <w:lsdException w:name="Grid Table 5 Dark Accent 2" w:uiPriority="50"/>
+    <w:lsdException w:name="Grid Table 6 Colorful Accent 2" w:uiPriority="51"/>
+    <w:lsdException w:name="Grid Table 7 Colorful Accent 2" w:uiPriority="52"/>
+    <w:lsdException w:name="Grid Table 1 Light Accent 3" w:uiPriority="46"/>
+    <w:lsdException w:name="Grid Table 2 Accent 3" w:uiPriority="47"/>
+    <w:lsdException w:name="Grid Table 3 Accent 3" w:uiPriority="48"/>
+    <w:lsdException w:name="Grid Table 4 Accent 3" w:uiPriority="49"/>
+    <w:lsdException w:name="Grid Table 5 Dark Accent 3" w:uiPriority="50"/>
+    <w:lsdException w:name="Grid Table 6 Colorful Accent 3" w:uiPriority="51"/>
+    <w:lsdException w:name="Grid Table 7 Colorful Accent 3" w:uiPriority="52"/>
+    <w:lsdException w:name="Grid Table 1 Light Accent 4" w:uiPriority="46"/>
+    <w:lsdException w:name="Grid Table 2 Accent 4" w:uiPriority="47"/>
+    <w:lsdException w:name="Grid Table 3 Accent 4" w:uiPriority="48"/>
+    <w:lsdException w:name="Grid Table 4 Accent 4" w:uiPriority="49"/>
+    <w:lsdException w:name="Grid Table 5 Dark Accent 4" w:uiPriority="50"/>
+    <w:lsdException w:name="Grid Table 6 Colorful Accent 4" w:uiPriority="51"/>
+    <w:lsdException w:name="Grid Table 7 Colorful Accent 4" w:uiPriority="52"/>
+    <w:lsdException w:name="Grid Table 1 Light Accent 5" w:uiPriority="46"/>
+    <w:lsdException w:name="Grid Table 2 Accent 5" w:uiPriority="47"/>
+    <w:lsdException w:name="Grid Table 3 Accent 5" w:uiPriority="48"/>
+    <w:lsdException w:name="Grid Table 4 Accent 5" w:uiPriority="49"/>
+    <w:lsdException w:name="Grid Table 5 Dark Accent 5" w:uiPriority="50"/>
+    <w:lsdException w:name="Grid Table 6 Colorful Accent 5" w:uiPriority="51"/>
+    <w:lsdException w:name="Grid Table 7 Colorful Accent 5" w:uiPriority="52"/>
+    <w:lsdException w:name="Grid Table 1 Light Accent 6" w:uiPriority="46"/>
+    <w:lsdException w:name="Grid Table 2 Accent 6" w:uiPriority="47"/>
+    <w:lsdException w:name="Grid Table 3 Accent 6" w:uiPriority="48"/>
+    <w:lsdException w:name="Grid Table 4 Accent 6" w:uiPriority="49"/>
+    <w:lsdException w:name="Grid Table 5 Dark Accent 6" w:uiPriority="50"/>
+    <w:lsdException w:name="Grid Table 6 Colorful Accent 6" w:uiPriority="51"/>
+    <w:lsdException w:name="Grid Table 7 Colorful Accent 6" w:uiPriority="52"/>
+    <w:lsdException w:name="List Table 1 Light" w:uiPriority="46"/>
+    <w:lsdException w:name="List Table 2" w:uiPriority="47"/>
+    <w:lsdException w:name="List Table 3" w:uiPriority="48"/>
+    <w:lsdException w:name="List Table 4" w:uiPriority="49"/>
+    <w:lsdException w:name="List Table 5 Dark" w:uiPriority="50"/>
+    <w:lsdException w:name="List Table 6 Colorful" w:uiPriority="51"/>
+    <w:lsdException w:name="List Table 7 Colorful" w:uiPriority="52"/>
+    <w:lsdException w:name="List Table 1 Light Accent 1" w:uiPriority="46"/>
+    <w:lsdException w:name="List Table 2 Accent 1" w:uiPriority="47"/>
+    <w:lsdException w:name="List Table 3 Accent 1" w:uiPriority="48"/>
+    <w:lsdException w:name="List Table 4 Accent 1" w:uiPriority="49"/>
+    <w:lsdException w:name="List Table 5 Dark Accent 1" w:uiPriority="50"/>
+    <w:lsdException w:name="List Table 6 Colorful Accent 1" w:uiPriority="51"/>
+    <w:lsdException w:name="List Table 7 Colorful Accent 1" w:uiPriority="52"/>
+    <w:lsdException w:name="List Table 1 Light Accent 2" w:uiPriority="46"/>
+    <w:lsdException w:name="List Table 2 Accent 2" w:uiPriority="47"/>
+    <w:lsdException w:name="List Table 3 Accent 2" w:uiPriority="48"/>
+    <w:lsdException w:name="List Table 4 Accent 2" w:uiPriority="49"/>
+    <w:lsdException w:name="List Table 5 Dark Accent 2" w:uiPriority="50"/>
+    <w:lsdException w:name="List Table 6 Colorful Accent 2" w:uiPriority="51"/>
+    <w:lsdException w:name="List Table 7 Colorful Accent 2" w:uiPriority="52"/>
+    <w:lsdException w:name="List Table 1 Light Accent 3" w:uiPriority="46"/>
+    <w:lsdException w:name="List Table 2 Accent 3" w:uiPriority="47"/>
+    <w:lsdException w:name="List Table 3 Accent 3" w:uiPriority="48"/>
+    <w:lsdException w:name="List Table 4 Accent 3" w:uiPriority="49"/>
+    <w:lsdException w:name="List Table 5 Dark Accent 3" w:uiPriority="50"/>
+    <w:lsdException w:name="List Table 6 Colorful Accent 3" w:uiPriority="51"/>
+    <w:lsdException w:name="List Table 7 Colorful Accent 3" w:uiPriority="52"/>
+    <w:lsdException w:name="List Table 1 Light Accent 4" w:uiPriority="46"/>
+    <w:lsdException w:name="List Table 2 Accent 4" w:uiPriority="47"/>
+    <w:lsdException w:name="List Table 3 Accent 4" w:uiPriority="48"/>
+    <w:lsdException w:name="List Table 4 Accent 4" w:uiPriority="49"/>
+    <w:lsdException w:name="List Table 5 Dark Accent 4" w:uiPriority="50"/>
+    <w:lsdException w:name="List Table 6 Colorful Accent 4" w:uiPriority="51"/>
+    <w:lsdException w:name="List Table 7 Colorful Accent 4" w:uiPriority="52"/>
+    <w:lsdException w:name="List Table 1 Light Accent 5" w:uiPriority="46"/>
+    <w:lsdException w:name="List Table 2 Accent 5" w:uiPriority="47"/>
+    <w:lsdException w:name="List Table 3 Accent 5" w:uiPriority="48"/>
+    <w:lsdException w:name="List Table 4 Accent 5" w:uiPriority="49"/>
+    <w:lsdException w:name="List Table 5 Dark Accent 5" w:uiPriority="50"/>
+    <w:lsdException w:name="List Table 6 Colorful Accent 5" w:uiPriority="51"/>
+    <w:lsdException w:name="List Table 7 Colorful Accent 5" w:uiPriority="52"/>
+    <w:lsdException w:name="List Table 1 Light Accent 6" w:uiPriority="46"/>
+    <w:lsdException w:name="List Table 2 Accent 6" w:uiPriority="47"/>
+    <w:lsdException w:name="List Table 3 Accent 6" w:uiPriority="48"/>
+    <w:lsdException w:name="List Table 4 Accent 6" w:uiPriority="49"/>
+    <w:lsdException w:name="List Table 5 Dark Accent 6" w:uiPriority="50"/>
+    <w:lsdException w:name="List Table 6 Colorful Accent 6" w:uiPriority="51"/>
+    <w:lsdException w:name="List Table 7 Colorful Accent 6" w:uiPriority="52"/>
   </w:latentStyles>
   <w:style w:type="paragraph" w:default="1" w:styleId="Normal">
     <w:name w:val="Normal"/>
@@ -7996,7 +7961,7 @@
   <a:extraClrSchemeLst/>
   <a:extLst>
     <a:ext uri="{05A4C25C-085E-4340-85A3-A5531E510DB2}">
-      <thm15:themeFamily xmlns:thm15="http://schemas.microsoft.com/office/thememl/2012/main" xmlns="" name="Office Theme" id="{62F939B6-93AF-4DB8-9C6B-D6C7DFDC589F}" vid="{4A3C46E8-61CC-4603-A589-7422A47A8E4A}"/>
+      <thm15:themeFamily xmlns:thm15="http://schemas.microsoft.com/office/thememl/2012/main" name="Office Theme" id="{62F939B6-93AF-4DB8-9C6B-D6C7DFDC589F}" vid="{4A3C46E8-61CC-4603-A589-7422A47A8E4A}"/>
     </a:ext>
   </a:extLst>
 </a:theme>
@@ -8007,7 +7972,7 @@
 </file>
 
 <file path=customXml/itemProps1.xml><?xml version="1.0" encoding="utf-8"?>
-<ds:datastoreItem xmlns:ds="http://schemas.openxmlformats.org/officeDocument/2006/customXml" ds:itemID="{54EB9237-B09A-4A3B-8C0E-EFAF7BCA8533}">
+<ds:datastoreItem xmlns:ds="http://schemas.openxmlformats.org/officeDocument/2006/customXml" ds:itemID="{3DF9A911-5388-4518-8D49-F760B1FFD5B4}">
   <ds:schemaRefs>
     <ds:schemaRef ds:uri="http://schemas.openxmlformats.org/officeDocument/2006/bibliography"/>
   </ds:schemaRefs>

</xml_diff>

<commit_message>
Made small change to Container.toString().  Added new features to design doc.
</commit_message>
<xml_diff>
--- a/documents/Game Design Doc.docx
+++ b/documents/Game Design Doc.docx
@@ -7214,62 +7214,82 @@
         <w:rPr>
           <w:rFonts w:ascii="Times New Roman" w:eastAsia="MS Mincho" w:hAnsi="Times New Roman" w:cs="Times New Roman"/>
         </w:rPr>
-        <w:t>: The player can trade with non-player characters to obtain new items.  These items can then be used to get more items or past obstacles.</w:t>
-      </w:r>
-    </w:p>
-    <w:p>
-      <w:pPr>
-        <w:spacing w:line="240" w:lineRule="auto"/>
-        <w:ind w:left="720"/>
-        <w:rPr>
-          <w:rFonts w:ascii="Times New Roman" w:eastAsia="MS Mincho" w:hAnsi="Times New Roman" w:cs="Times New Roman"/>
-        </w:rPr>
-      </w:pPr>
-      <w:r>
-        <w:rPr>
-          <w:rFonts w:ascii="Times New Roman" w:eastAsia="MS Mincho" w:hAnsi="Times New Roman" w:cs="Times New Roman"/>
-          <w:b/>
-        </w:rPr>
-        <w:t>Buildable Items</w:t>
-      </w:r>
-      <w:r>
-        <w:rPr>
-          <w:rFonts w:ascii="Times New Roman" w:eastAsia="MS Mincho" w:hAnsi="Times New Roman" w:cs="Times New Roman"/>
-        </w:rPr>
-        <w:t>: Potions can be made from the proper ingredients.  These can then be used to alter certain items or get past obstacles.</w:t>
-      </w:r>
-    </w:p>
-    <w:p>
-      <w:pPr>
-        <w:spacing w:line="240" w:lineRule="auto"/>
-        <w:ind w:left="720"/>
-        <w:rPr>
-          <w:rFonts w:ascii="Times New Roman" w:eastAsia="MS Mincho" w:hAnsi="Times New Roman" w:cs="Times New Roman"/>
-        </w:rPr>
-      </w:pPr>
-      <w:r>
-        <w:rPr>
-          <w:rFonts w:ascii="Times New Roman" w:eastAsia="MS Mincho" w:hAnsi="Times New Roman" w:cs="Times New Roman"/>
-          <w:b/>
-        </w:rPr>
-        <w:t>Countable Items</w:t>
-      </w:r>
-      <w:r>
-        <w:rPr>
-          <w:rFonts w:ascii="Times New Roman" w:eastAsia="MS Mincho" w:hAnsi="Times New Roman" w:cs="Times New Roman"/>
-        </w:rPr>
-        <w:t>: There is a limited number of each ingredient available to the player.  If he or she uses the entire supply of an ingredient needed to make a vital potion without making said potion, the player loses.</w:t>
-      </w:r>
-    </w:p>
-    <w:p>
-      <w:pPr>
-        <w:spacing w:line="240" w:lineRule="auto"/>
-        <w:rPr>
-          <w:rFonts w:ascii="Times New Roman" w:hAnsi="Times New Roman" w:cs="Times New Roman"/>
-        </w:rPr>
-      </w:pPr>
+        <w:t>: The player can trade with non-player characters to obtain new items.  These items can then be use</w:t>
+      </w:r>
       <w:bookmarkStart w:id="0" w:name="_GoBack"/>
       <w:bookmarkEnd w:id="0"/>
+      <w:r>
+        <w:rPr>
+          <w:rFonts w:ascii="Times New Roman" w:eastAsia="MS Mincho" w:hAnsi="Times New Roman" w:cs="Times New Roman"/>
+        </w:rPr>
+        <w:t>d to get more items or past obstacles.</w:t>
+      </w:r>
+    </w:p>
+    <w:p>
+      <w:pPr>
+        <w:spacing w:line="240" w:lineRule="auto"/>
+        <w:ind w:left="720"/>
+        <w:rPr>
+          <w:rFonts w:ascii="Times New Roman" w:eastAsia="MS Mincho" w:hAnsi="Times New Roman" w:cs="Times New Roman"/>
+        </w:rPr>
+      </w:pPr>
+      <w:r>
+        <w:rPr>
+          <w:rFonts w:ascii="Times New Roman" w:eastAsia="MS Mincho" w:hAnsi="Times New Roman" w:cs="Times New Roman"/>
+          <w:b/>
+        </w:rPr>
+        <w:t>Buildable Items</w:t>
+      </w:r>
+      <w:r>
+        <w:rPr>
+          <w:rFonts w:ascii="Times New Roman" w:eastAsia="MS Mincho" w:hAnsi="Times New Roman" w:cs="Times New Roman"/>
+        </w:rPr>
+        <w:t>: Potions can be made from the proper ingredients.  These can then be used to alter certain items or get past obstacles.</w:t>
+      </w:r>
+    </w:p>
+    <w:p>
+      <w:pPr>
+        <w:spacing w:line="240" w:lineRule="auto"/>
+        <w:ind w:left="720"/>
+        <w:rPr>
+          <w:rFonts w:ascii="Times New Roman" w:eastAsia="MS Mincho" w:hAnsi="Times New Roman" w:cs="Times New Roman"/>
+        </w:rPr>
+      </w:pPr>
+      <w:r>
+        <w:rPr>
+          <w:rFonts w:ascii="Times New Roman" w:eastAsia="MS Mincho" w:hAnsi="Times New Roman" w:cs="Times New Roman"/>
+          <w:b/>
+        </w:rPr>
+        <w:t>Countable Items</w:t>
+      </w:r>
+      <w:r>
+        <w:rPr>
+          <w:rFonts w:ascii="Times New Roman" w:eastAsia="MS Mincho" w:hAnsi="Times New Roman" w:cs="Times New Roman"/>
+        </w:rPr>
+        <w:t>: There is a limited number of each ingredient available to the player.  If he or she uses the entire supply of an ingredient needed to make a vital potion without making said potion, the player loses.</w:t>
+      </w:r>
+    </w:p>
+    <w:p>
+      <w:pPr>
+        <w:spacing w:line="240" w:lineRule="auto"/>
+        <w:ind w:left="720"/>
+        <w:rPr>
+          <w:rFonts w:ascii="Times New Roman" w:hAnsi="Times New Roman" w:cs="Times New Roman"/>
+        </w:rPr>
+      </w:pPr>
+      <w:r>
+        <w:rPr>
+          <w:rFonts w:ascii="Times New Roman" w:hAnsi="Times New Roman" w:cs="Times New Roman"/>
+          <w:b/>
+        </w:rPr>
+        <w:t xml:space="preserve">Changing Descriptions: </w:t>
+      </w:r>
+      <w:r>
+        <w:rPr>
+          <w:rFonts w:ascii="Times New Roman" w:hAnsi="Times New Roman" w:cs="Times New Roman"/>
+        </w:rPr>
+        <w:t>The descriptions of herbs will change based on whether or not the player has taken them.  Other items and NPCs will act in a similar manner.</w:t>
+      </w:r>
     </w:p>
     <w:sectPr>
       <w:pgSz w:w="12240" w:h="15840"/>
@@ -7972,7 +7992,7 @@
 </file>
 
 <file path=customXml/itemProps1.xml><?xml version="1.0" encoding="utf-8"?>
-<ds:datastoreItem xmlns:ds="http://schemas.openxmlformats.org/officeDocument/2006/customXml" ds:itemID="{3DF9A911-5388-4518-8D49-F760B1FFD5B4}">
+<ds:datastoreItem xmlns:ds="http://schemas.openxmlformats.org/officeDocument/2006/customXml" ds:itemID="{9D468A22-9112-49C8-B9D2-52D7E29F2590}">
   <ds:schemaRefs>
     <ds:schemaRef ds:uri="http://schemas.openxmlformats.org/officeDocument/2006/bibliography"/>
   </ds:schemaRefs>

</xml_diff>

<commit_message>
Updated flyer and design doc.
</commit_message>
<xml_diff>
--- a/documents/Game Design Doc.docx
+++ b/documents/Game Design Doc.docx
@@ -968,7 +968,7 @@
         <w:rPr>
           <w:rFonts w:ascii="Times New Roman" w:hAnsi="Times New Roman" w:cs="Times New Roman"/>
         </w:rPr>
-        <w:t>barrier rune, hidden barrier rune</w:t>
+        <w:t>barrier rune</w:t>
       </w:r>
       <w:r>
         <w:rPr>
@@ -1008,14 +1008,7 @@
         <w:rPr>
           <w:rFonts w:ascii="Times New Roman" w:hAnsi="Times New Roman" w:cs="Times New Roman"/>
         </w:rPr>
-        <w:t>,</w:t>
-      </w:r>
-      <w:r>
-        <w:rPr>
-          <w:rFonts w:ascii="Times New Roman" w:hAnsi="Times New Roman" w:cs="Times New Roman"/>
-        </w:rPr>
-        <w:br/>
-        <w:t xml:space="preserve">            </w:t>
+        <w:t xml:space="preserve">, </w:t>
       </w:r>
       <w:proofErr w:type="spellStart"/>
       <w:r>
@@ -1256,6 +1249,8 @@
         </w:rPr>
         <w:t>book on warding and barriers, empty cauldron, vial</w:t>
       </w:r>
+      <w:bookmarkStart w:id="0" w:name="_GoBack"/>
+      <w:bookmarkEnd w:id="0"/>
     </w:p>
     <w:p>
       <w:pPr>
@@ -1393,12 +1388,6 @@
         </w:rPr>
         <w:t xml:space="preserve"> (10 pts)</w:t>
       </w:r>
-      <w:r>
-        <w:rPr>
-          <w:rFonts w:ascii="Times New Roman" w:hAnsi="Times New Roman" w:cs="Times New Roman"/>
-        </w:rPr>
-        <w:t>.</w:t>
-      </w:r>
     </w:p>
     <w:p>
       <w:pPr>
@@ -6342,7 +6331,25 @@
         <w:rPr>
           <w:rFonts w:ascii="Times New Roman" w:hAnsi="Times New Roman" w:cs="Times New Roman"/>
         </w:rPr>
-        <w:t xml:space="preserve">  Must be removed in order to leave the house.</w:t>
+        <w:t xml:space="preserve">  Must </w:t>
+      </w:r>
+      <w:r>
+        <w:rPr>
+          <w:rFonts w:ascii="Times New Roman" w:hAnsi="Times New Roman" w:cs="Times New Roman"/>
+        </w:rPr>
+        <w:t>use revealing potion on it i</w:t>
+      </w:r>
+      <w:r>
+        <w:rPr>
+          <w:rFonts w:ascii="Times New Roman" w:hAnsi="Times New Roman" w:cs="Times New Roman"/>
+        </w:rPr>
+        <w:t>n order to leave the house.</w:t>
+      </w:r>
+      <w:r>
+        <w:rPr>
+          <w:rFonts w:ascii="Times New Roman" w:hAnsi="Times New Roman" w:cs="Times New Roman"/>
+        </w:rPr>
+        <w:t xml:space="preserve">  </w:t>
       </w:r>
     </w:p>
     <w:p>
@@ -7878,15 +7885,7 @@
         <w:rPr>
           <w:rFonts w:ascii="Times New Roman" w:hAnsi="Times New Roman" w:cs="Times New Roman"/>
         </w:rPr>
-        <w:t xml:space="preserve">The descriptions of items and rooms can change if certain actions are taken by </w:t>
-      </w:r>
-      <w:bookmarkStart w:id="0" w:name="_GoBack"/>
-      <w:bookmarkEnd w:id="0"/>
-      <w:r>
-        <w:rPr>
-          <w:rFonts w:ascii="Times New Roman" w:hAnsi="Times New Roman" w:cs="Times New Roman"/>
-        </w:rPr>
-        <w:t>the player.</w:t>
+        <w:t>The descriptions of items and rooms can change if certain actions are taken by the player.</w:t>
       </w:r>
     </w:p>
     <w:sectPr>
@@ -8590,7 +8589,7 @@
 </file>
 
 <file path=customXml/itemProps1.xml><?xml version="1.0" encoding="utf-8"?>
-<ds:datastoreItem xmlns:ds="http://schemas.openxmlformats.org/officeDocument/2006/customXml" ds:itemID="{FEDEA4F4-1E65-4B19-9E9F-9F6E8B6B8348}">
+<ds:datastoreItem xmlns:ds="http://schemas.openxmlformats.org/officeDocument/2006/customXml" ds:itemID="{9A23D251-A6F1-452E-BCD6-6B62A70A3667}">
   <ds:schemaRefs>
     <ds:schemaRef ds:uri="http://schemas.openxmlformats.org/officeDocument/2006/bibliography"/>
   </ds:schemaRefs>

</xml_diff>